<commit_message>
add slim.vsd and slim metrics
</commit_message>
<xml_diff>
--- a/object_detection训练.docx
+++ b/object_detection训练.docx
@@ -16,7 +16,10 @@
         <w:rPr>
           <w:rFonts w:hint="eastAsia"/>
         </w:rPr>
-        <w:t>训练</w:t>
+        <w:t>object</w:t>
+      </w:r>
+      <w:r>
+        <w:t xml:space="preserve"> detection</w:t>
       </w:r>
     </w:p>
     <w:p>
@@ -32,7 +35,7 @@
         <w:rPr>
           <w:rFonts w:hint="eastAsia"/>
         </w:rPr>
-        <w:t>评估</w:t>
+        <w:t>训练</w:t>
       </w:r>
     </w:p>
     <w:tbl>
@@ -57,8 +60,61 @@
                 <w:rFonts w:hint="eastAsia"/>
               </w:rPr>
             </w:pPr>
+            <w:r>
+              <w:t>python train_image_classifier.py   --train_dir=satellite/train_dir   --dataset_name=satellite   --dataset_split_name=train   --dataset_dir=satellite/data   --model_name=inception_v3   --checkpoint_path=satellite/pretrained/inception_v3.ckpt   --checkpoint_exclude_scopes=InceptionV3/Logits,InceptionV3/AuxLogits   --trainable_scopes=InceptionV3/Logits,InceptionV3/AuxLogits   --max_number_of_steps=100000   --batch_size=32</w:t>
+            </w:r>
             <w:bookmarkStart w:id="0" w:name="_GoBack"/>
             <w:bookmarkEnd w:id="0"/>
+            <w:r>
+              <w:t xml:space="preserve">   --learning_rate=0.001   --learning_rate_decay_type=fixed   --save_interval_secs=300   --save_summaries_secs=2   --log_every_n_steps=10   --optimizer=rmsprop   --weight_decay=0.00004</w:t>
+            </w:r>
+          </w:p>
+        </w:tc>
+      </w:tr>
+    </w:tbl>
+    <w:p>
+      <w:pPr>
+        <w:rPr>
+          <w:rFonts w:hint="eastAsia"/>
+        </w:rPr>
+      </w:pPr>
+    </w:p>
+    <w:p>
+      <w:pPr>
+        <w:pStyle w:val="a5"/>
+        <w:ind w:left="360" w:firstLineChars="0" w:firstLine="0"/>
+        <w:rPr>
+          <w:rFonts w:hint="eastAsia"/>
+        </w:rPr>
+      </w:pPr>
+    </w:p>
+    <w:p>
+      <w:pPr>
+        <w:pStyle w:val="a5"/>
+        <w:numPr>
+          <w:ilvl w:val="0"/>
+          <w:numId w:val="1"/>
+        </w:numPr>
+        <w:ind w:firstLineChars="0"/>
+      </w:pPr>
+    </w:p>
+    <w:tbl>
+      <w:tblPr>
+        <w:tblStyle w:val="a6"/>
+        <w:tblW w:w="0" w:type="auto"/>
+        <w:shd w:val="clear" w:color="auto" w:fill="FFE599" w:themeFill="accent4" w:themeFillTint="66"/>
+        <w:tblLook w:val="04A0" w:firstRow="1" w:lastRow="0" w:firstColumn="1" w:lastColumn="0" w:noHBand="0" w:noVBand="1"/>
+      </w:tblPr>
+      <w:tblGrid>
+        <w:gridCol w:w="8296"/>
+      </w:tblGrid>
+      <w:tr>
+        <w:tc>
+          <w:tcPr>
+            <w:tcW w:w="8296" w:type="dxa"/>
+            <w:shd w:val="clear" w:color="auto" w:fill="FFE599" w:themeFill="accent4" w:themeFillTint="66"/>
+          </w:tcPr>
+          <w:p>
             <w:r>
               <w:t>python eval_image_classifier.py   --checkpoint_path=satellite/train_dir   --eval_dir=satellite/eval_dir   --dataset_name=satellite   --dataset_split_name=validation   --dataset_dir=satellite/data   --model_name=inception_v3</w:t>
             </w:r>
@@ -66,13 +122,7 @@
         </w:tc>
       </w:tr>
     </w:tbl>
-    <w:p>
-      <w:pPr>
-        <w:rPr>
-          <w:rFonts w:hint="eastAsia"/>
-        </w:rPr>
-      </w:pPr>
-    </w:p>
+    <w:p/>
     <w:sectPr>
       <w:pgSz w:w="11906" w:h="16838"/>
       <w:pgMar w:top="1440" w:right="1800" w:bottom="1440" w:left="1800" w:header="851" w:footer="992" w:gutter="0"/>

</xml_diff>

<commit_message>
add object detection train
</commit_message>
<xml_diff>
--- a/object_detection训练.docx
+++ b/object_detection训练.docx
@@ -3,6 +3,11 @@
 <w:document xmlns:wpc="http://schemas.microsoft.com/office/word/2010/wordprocessingCanvas" xmlns:mc="http://schemas.openxmlformats.org/markup-compatibility/2006" xmlns:o="urn:schemas-microsoft-com:office:office" xmlns:r="http://schemas.openxmlformats.org/officeDocument/2006/relationships" xmlns:m="http://schemas.openxmlformats.org/officeDocument/2006/math" xmlns:v="urn:schemas-microsoft-com:vml" xmlns:wp14="http://schemas.microsoft.com/office/word/2010/wordprocessingDrawing" xmlns:wp="http://schemas.openxmlformats.org/drawingml/2006/wordprocessingDrawing" xmlns:w10="urn:schemas-microsoft-com:office:word" xmlns:w="http://schemas.openxmlformats.org/wordprocessingml/2006/main" xmlns:w14="http://schemas.microsoft.com/office/word/2010/wordml" xmlns:w15="http://schemas.microsoft.com/office/word/2012/wordml" xmlns:wpg="http://schemas.microsoft.com/office/word/2010/wordprocessingGroup" xmlns:wpi="http://schemas.microsoft.com/office/word/2010/wordprocessingInk" xmlns:wne="http://schemas.microsoft.com/office/word/2006/wordml" xmlns:wps="http://schemas.microsoft.com/office/word/2010/wordprocessingShape" mc:Ignorable="w14 w15 wp14">
   <w:body>
     <w:p>
+      <w:pPr>
+        <w:rPr>
+          <w:rFonts w:hint="eastAsia"/>
+        </w:rPr>
+      </w:pPr>
       <w:r>
         <w:t>一</w:t>
       </w:r>
@@ -16,10 +21,10 @@
         <w:rPr>
           <w:rFonts w:hint="eastAsia"/>
         </w:rPr>
-        <w:t>object</w:t>
-      </w:r>
-      <w:r>
-        <w:t xml:space="preserve"> detection</w:t>
+        <w:t>image</w:t>
+      </w:r>
+      <w:r>
+        <w:t xml:space="preserve"> classification</w:t>
       </w:r>
     </w:p>
     <w:p>
@@ -55,37 +60,18 @@
             <w:shd w:val="clear" w:color="auto" w:fill="FFE599" w:themeFill="accent4" w:themeFillTint="66"/>
           </w:tcPr>
           <w:p>
-            <w:pPr>
-              <w:rPr>
-                <w:rFonts w:hint="eastAsia"/>
-              </w:rPr>
-            </w:pPr>
             <w:r>
-              <w:t>python train_image_classifier.py   --train_dir=satellite/train_dir   --dataset_name=satellite   --dataset_split_name=train   --dataset_dir=satellite/data   --model_name=inception_v3   --checkpoint_path=satellite/pretrained/inception_v3.ckpt   --checkpoint_exclude_scopes=InceptionV3/Logits,InceptionV3/AuxLogits   --trainable_scopes=InceptionV3/Logits,InceptionV3/AuxLogits   --max_number_of_steps=100000   --batch_size=32</w:t>
-            </w:r>
-            <w:bookmarkStart w:id="0" w:name="_GoBack"/>
-            <w:bookmarkEnd w:id="0"/>
-            <w:r>
-              <w:t xml:space="preserve">   --learning_rate=0.001   --learning_rate_decay_type=fixed   --save_interval_secs=300   --save_summaries_secs=2   --log_every_n_steps=10   --optimizer=rmsprop   --weight_decay=0.00004</w:t>
+              <w:t>python train_image_classifier.py   --train_dir=satellite/train_dir   --dataset_name=satellite   --dataset_split_name=train   --dataset_dir=satellite/data   --model_name=inception_v3   --checkpoint_path=satellite/pretrained/inception_v3.ckpt   --checkpoint_exclude_scopes=InceptionV3/Logits,InceptionV3/AuxLogits   --trainable_scopes=InceptionV3/Logits,InceptionV3/AuxLogits   --max_number_of_steps=100000   --batch_size=32   --learning_rate=0.001   --learning_rate_decay_type=fixed   --save_interval_secs=300   --save_summaries_secs=2   --log_every_n_steps=10   --optimizer=rmsprop   --weight_decay=0.00004</w:t>
             </w:r>
           </w:p>
         </w:tc>
       </w:tr>
     </w:tbl>
-    <w:p>
-      <w:pPr>
-        <w:rPr>
-          <w:rFonts w:hint="eastAsia"/>
-        </w:rPr>
-      </w:pPr>
-    </w:p>
+    <w:p/>
     <w:p>
       <w:pPr>
         <w:pStyle w:val="a5"/>
         <w:ind w:left="360" w:firstLineChars="0" w:firstLine="0"/>
-        <w:rPr>
-          <w:rFonts w:hint="eastAsia"/>
-        </w:rPr>
       </w:pPr>
     </w:p>
     <w:p>
@@ -123,6 +109,193 @@
       </w:tr>
     </w:tbl>
     <w:p/>
+    <w:p/>
+    <w:p>
+      <w:r>
+        <w:t>二</w:t>
+      </w:r>
+      <w:r>
+        <w:rPr>
+          <w:rFonts w:hint="eastAsia"/>
+        </w:rPr>
+        <w:t xml:space="preserve"> object</w:t>
+      </w:r>
+      <w:r>
+        <w:t xml:space="preserve"> detection</w:t>
+      </w:r>
+    </w:p>
+    <w:p/>
+    <w:p>
+      <w:r>
+        <w:t>第一步</w:t>
+      </w:r>
+      <w:r>
+        <w:t xml:space="preserve">, </w:t>
+      </w:r>
+      <w:r>
+        <w:t>准备数据集</w:t>
+      </w:r>
+      <w:r>
+        <w:t>.</w:t>
+      </w:r>
+    </w:p>
+    <w:p>
+      <w:r>
+        <w:t>用</w:t>
+      </w:r>
+      <w:r>
+        <w:t>voc2012.</w:t>
+      </w:r>
+    </w:p>
+    <w:tbl>
+      <w:tblPr>
+        <w:tblStyle w:val="a6"/>
+        <w:tblW w:w="0" w:type="auto"/>
+        <w:shd w:val="clear" w:color="auto" w:fill="FFC000"/>
+        <w:tblLook w:val="04A0" w:firstRow="1" w:lastRow="0" w:firstColumn="1" w:lastColumn="0" w:noHBand="0" w:noVBand="1"/>
+      </w:tblPr>
+      <w:tblGrid>
+        <w:gridCol w:w="8296"/>
+      </w:tblGrid>
+      <w:tr>
+        <w:tc>
+          <w:tcPr>
+            <w:tcW w:w="8296" w:type="dxa"/>
+            <w:shd w:val="clear" w:color="auto" w:fill="FFC000"/>
+          </w:tcPr>
+          <w:p>
+            <w:r>
+              <w:t>python create_pascal_tf_record.py --data_dir voc/VOCdevkit/ --year=VOC2012 --set=train --output_path=voc/pascal_train.record</w:t>
+            </w:r>
+          </w:p>
+          <w:p>
+            <w:pPr>
+              <w:rPr>
+                <w:rFonts w:hint="eastAsia"/>
+              </w:rPr>
+            </w:pPr>
+            <w:r>
+              <w:t>python create_pascal_tf_record.py --data_dir voc/VOCdevkit/ --year=VOC2012 --set=val --output_path=voc/pascal_val.record</w:t>
+            </w:r>
+          </w:p>
+        </w:tc>
+      </w:tr>
+    </w:tbl>
+    <w:p>
+      <w:pPr>
+        <w:rPr>
+          <w:rFonts w:hint="eastAsia"/>
+        </w:rPr>
+      </w:pPr>
+    </w:p>
+    <w:p>
+      <w:r>
+        <w:rPr>
+          <w:rFonts w:hint="eastAsia"/>
+        </w:rPr>
+        <w:t>拷贝</w:t>
+      </w:r>
+      <w:r>
+        <w:rPr>
+          <w:rFonts w:hint="eastAsia"/>
+        </w:rPr>
+        <w:t>label</w:t>
+      </w:r>
+    </w:p>
+    <w:tbl>
+      <w:tblPr>
+        <w:tblStyle w:val="a6"/>
+        <w:tblW w:w="0" w:type="auto"/>
+        <w:shd w:val="clear" w:color="auto" w:fill="FFC000"/>
+        <w:tblLook w:val="04A0" w:firstRow="1" w:lastRow="0" w:firstColumn="1" w:lastColumn="0" w:noHBand="0" w:noVBand="1"/>
+      </w:tblPr>
+      <w:tblGrid>
+        <w:gridCol w:w="8296"/>
+      </w:tblGrid>
+      <w:tr>
+        <w:tc>
+          <w:tcPr>
+            <w:tcW w:w="8296" w:type="dxa"/>
+            <w:shd w:val="clear" w:color="auto" w:fill="FFC000"/>
+          </w:tcPr>
+          <w:p>
+            <w:pPr>
+              <w:rPr>
+                <w:rFonts w:hint="eastAsia"/>
+              </w:rPr>
+            </w:pPr>
+            <w:r>
+              <w:t>cp data/pascal_label_map.pbtxt voc/</w:t>
+            </w:r>
+          </w:p>
+        </w:tc>
+      </w:tr>
+    </w:tbl>
+    <w:p/>
+    <w:p>
+      <w:r>
+        <w:t>在</w:t>
+      </w:r>
+      <w:r>
+        <w:t>voc</w:t>
+      </w:r>
+      <w:r>
+        <w:t>中新建</w:t>
+      </w:r>
+      <w:r>
+        <w:rPr>
+          <w:rFonts w:hint="eastAsia"/>
+        </w:rPr>
+        <w:t xml:space="preserve"> pretrain</w:t>
+      </w:r>
+    </w:p>
+    <w:tbl>
+      <w:tblPr>
+        <w:tblStyle w:val="a6"/>
+        <w:tblW w:w="0" w:type="auto"/>
+        <w:shd w:val="clear" w:color="auto" w:fill="FFC000"/>
+        <w:tblLook w:val="04A0" w:firstRow="1" w:lastRow="0" w:firstColumn="1" w:lastColumn="0" w:noHBand="0" w:noVBand="1"/>
+      </w:tblPr>
+      <w:tblGrid>
+        <w:gridCol w:w="8296"/>
+      </w:tblGrid>
+      <w:tr>
+        <w:tc>
+          <w:tcPr>
+            <w:tcW w:w="8296" w:type="dxa"/>
+            <w:shd w:val="clear" w:color="auto" w:fill="FFC000"/>
+          </w:tcPr>
+          <w:p>
+            <w:pPr>
+              <w:rPr>
+                <w:rFonts w:hint="eastAsia"/>
+              </w:rPr>
+            </w:pPr>
+            <w:bookmarkStart w:id="0" w:name="_GoBack"/>
+            <w:r>
+              <w:rPr>
+                <w:rFonts w:hint="eastAsia"/>
+              </w:rPr>
+              <w:t>wget</w:t>
+            </w:r>
+            <w:r>
+              <w:t xml:space="preserve"> </w:t>
+            </w:r>
+            <w:r>
+              <w:t>http://download.tensorflow.org/models/object_detection/faster_rcnn_inception_resnet_v2_atrous_coco_11_06_2017.tar.gz</w:t>
+            </w:r>
+          </w:p>
+        </w:tc>
+      </w:tr>
+      <w:bookmarkEnd w:id="0"/>
+    </w:tbl>
+    <w:p>
+      <w:pPr>
+        <w:rPr>
+          <w:rFonts w:hint="eastAsia"/>
+        </w:rPr>
+      </w:pPr>
+    </w:p>
     <w:sectPr>
       <w:pgSz w:w="11906" w:h="16838"/>
       <w:pgMar w:top="1440" w:right="1800" w:bottom="1440" w:left="1800" w:header="851" w:footer="992" w:gutter="0"/>

</xml_diff>

<commit_message>
add faster R-CNN train
</commit_message>
<xml_diff>
--- a/object_detection训练.docx
+++ b/object_detection训练.docx
@@ -308,21 +308,33 @@
               </w:rPr>
             </w:pPr>
             <w:r>
-              <w:t>/home/julyedu_433249/work/tf_base/research/bin/protoc object_detection/protos/*.proto --python_out=.</w:t>
+              <w:rPr>
+                <w:rFonts w:hint="eastAsia"/>
+              </w:rPr>
+              <w:t>chmod a+x ../research/bin/protoc</w:t>
+            </w:r>
+          </w:p>
+          <w:p>
+            <w:pPr>
+              <w:rPr>
+                <w:rFonts w:hint="eastAsia"/>
+              </w:rPr>
+            </w:pPr>
+            <w:r>
+              <w:t>../research/bin/protoc object_detection/protos/*.proto –python_out=.</w:t>
             </w:r>
             <w:bookmarkStart w:id="0" w:name="_GoBack"/>
             <w:bookmarkEnd w:id="0"/>
           </w:p>
+          <w:p>
+            <w:r>
+              <w:t>/home/julyedu_433249/work/tf_base/research/bin/protoc object_detection/protos/*.proto --python_out=.</w:t>
+            </w:r>
+          </w:p>
         </w:tc>
       </w:tr>
     </w:tbl>
-    <w:p>
-      <w:pPr>
-        <w:rPr>
-          <w:rFonts w:hint="eastAsia"/>
-        </w:rPr>
-      </w:pPr>
-    </w:p>
+    <w:p/>
     <w:sectPr>
       <w:pgSz w:w="11906" w:h="16838"/>
       <w:pgMar w:top="1440" w:right="1800" w:bottom="1440" w:left="1800" w:header="851" w:footer="992" w:gutter="0"/>
@@ -373,7 +385,7 @@
 
 <file path=word/numbering.xml><?xml version="1.0" encoding="utf-8"?>
 <w:numbering xmlns:wpc="http://schemas.microsoft.com/office/word/2010/wordprocessingCanvas" xmlns:mc="http://schemas.openxmlformats.org/markup-compatibility/2006" xmlns:o="urn:schemas-microsoft-com:office:office" xmlns:r="http://schemas.openxmlformats.org/officeDocument/2006/relationships" xmlns:m="http://schemas.openxmlformats.org/officeDocument/2006/math" xmlns:v="urn:schemas-microsoft-com:vml" xmlns:wp14="http://schemas.microsoft.com/office/word/2010/wordprocessingDrawing" xmlns:wp="http://schemas.openxmlformats.org/drawingml/2006/wordprocessingDrawing" xmlns:w10="urn:schemas-microsoft-com:office:word" xmlns:w="http://schemas.openxmlformats.org/wordprocessingml/2006/main" xmlns:w14="http://schemas.microsoft.com/office/word/2010/wordml" xmlns:w15="http://schemas.microsoft.com/office/word/2012/wordml" xmlns:wpg="http://schemas.microsoft.com/office/word/2010/wordprocessingGroup" xmlns:wpi="http://schemas.microsoft.com/office/word/2010/wordprocessingInk" xmlns:wne="http://schemas.microsoft.com/office/word/2006/wordml" xmlns:wps="http://schemas.microsoft.com/office/word/2010/wordprocessingShape" mc:Ignorable="w14 w15 wp14">
-  <w:abstractNum w:abstractNumId="0" w15:restartNumberingAfterBreak="0">
+  <w:abstractNum w:abstractNumId="0">
     <w:nsid w:val="78105B6C"/>
     <w:multiLevelType w:val="hybridMultilevel"/>
     <w:tmpl w:val="DC427178"/>
@@ -971,6 +983,7 @@
     <w:uiPriority w:val="39"/>
     <w:rsid w:val="0011414A"/>
     <w:tblPr>
+      <w:tblInd w:w="0" w:type="dxa"/>
       <w:tblBorders>
         <w:top w:val="single" w:sz="4" w:space="0" w:color="auto"/>
         <w:left w:val="single" w:sz="4" w:space="0" w:color="auto"/>
@@ -979,6 +992,12 @@
         <w:insideH w:val="single" w:sz="4" w:space="0" w:color="auto"/>
         <w:insideV w:val="single" w:sz="4" w:space="0" w:color="auto"/>
       </w:tblBorders>
+      <w:tblCellMar>
+        <w:top w:w="0" w:type="dxa"/>
+        <w:left w:w="108" w:type="dxa"/>
+        <w:bottom w:w="0" w:type="dxa"/>
+        <w:right w:w="108" w:type="dxa"/>
+      </w:tblCellMar>
     </w:tblPr>
   </w:style>
 </w:styles>

</xml_diff>

<commit_message>
faster rcnn export model
</commit_message>
<xml_diff>
--- a/object_detection训练.docx
+++ b/object_detection训练.docx
@@ -340,21 +340,83 @@
             <w:tcW w:w="8296" w:type="dxa"/>
           </w:tcPr>
           <w:p>
-            <w:pPr>
-              <w:rPr>
-                <w:rFonts w:hint="eastAsia"/>
-              </w:rPr>
-            </w:pPr>
             <w:r>
               <w:lastRenderedPageBreak/>
               <w:t>python train.py --train_dir voc/train_dir/ --pipeline_config_path voc/voc.config</w:t>
             </w:r>
-            <w:bookmarkStart w:id="0" w:name="_GoBack"/>
-            <w:bookmarkEnd w:id="0"/>
           </w:p>
         </w:tc>
       </w:tr>
     </w:tbl>
+    <w:p/>
+    <w:p/>
+    <w:p>
+      <w:r>
+        <w:t>第三步</w:t>
+      </w:r>
+      <w:r>
+        <w:t xml:space="preserve">, </w:t>
+      </w:r>
+      <w:r>
+        <w:t>保存模型</w:t>
+      </w:r>
+      <w:r>
+        <w:t>.</w:t>
+      </w:r>
+    </w:p>
+    <w:tbl>
+      <w:tblPr>
+        <w:tblStyle w:val="a6"/>
+        <w:tblW w:w="0" w:type="auto"/>
+        <w:shd w:val="clear" w:color="auto" w:fill="FFD966" w:themeFill="accent4" w:themeFillTint="99"/>
+        <w:tblLook w:val="04A0" w:firstRow="1" w:lastRow="0" w:firstColumn="1" w:lastColumn="0" w:noHBand="0" w:noVBand="1"/>
+      </w:tblPr>
+      <w:tblGrid>
+        <w:gridCol w:w="8296"/>
+      </w:tblGrid>
+      <w:tr>
+        <w:tc>
+          <w:tcPr>
+            <w:tcW w:w="8296" w:type="dxa"/>
+            <w:shd w:val="clear" w:color="auto" w:fill="FFD966" w:themeFill="accent4" w:themeFillTint="99"/>
+          </w:tcPr>
+          <w:p>
+            <w:r>
+              <w:t>python3 export_inference_graph.py   --input_type image_tensor   --pipeline_config_path voc/voc.config   --trained_checkpoint_prefix voc/train_dir/model.ckpt-48  --output_directory voc/export</w:t>
+            </w:r>
+          </w:p>
+        </w:tc>
+      </w:tr>
+    </w:tbl>
+    <w:p>
+      <w:r>
+        <w:rPr>
+          <w:rFonts w:hint="eastAsia"/>
+        </w:rPr>
+        <w:t>导出的模型是</w:t>
+      </w:r>
+      <w:r>
+        <w:rPr>
+          <w:rFonts w:hint="eastAsia"/>
+        </w:rPr>
+        <w:t xml:space="preserve">voc/export/frozen_inference_graph.pb </w:t>
+      </w:r>
+      <w:r>
+        <w:rPr>
+          <w:rFonts w:hint="eastAsia"/>
+        </w:rPr>
+        <w:t>文件。</w:t>
+      </w:r>
+      <w:bookmarkStart w:id="0" w:name="_GoBack"/>
+      <w:bookmarkEnd w:id="0"/>
+    </w:p>
+    <w:p>
+      <w:pPr>
+        <w:rPr>
+          <w:rFonts w:hint="eastAsia"/>
+        </w:rPr>
+      </w:pPr>
+    </w:p>
     <w:p>
       <w:pPr>
         <w:rPr>

</xml_diff>

<commit_message>
add faster rcnn loss-calculation and tf.Print's using
</commit_message>
<xml_diff>
--- a/object_detection训练.docx
+++ b/object_detection训练.docx
@@ -3,6 +3,9 @@
 <w:document xmlns:wpc="http://schemas.microsoft.com/office/word/2010/wordprocessingCanvas" xmlns:mc="http://schemas.openxmlformats.org/markup-compatibility/2006" xmlns:o="urn:schemas-microsoft-com:office:office" xmlns:r="http://schemas.openxmlformats.org/officeDocument/2006/relationships" xmlns:m="http://schemas.openxmlformats.org/officeDocument/2006/math" xmlns:v="urn:schemas-microsoft-com:vml" xmlns:wp14="http://schemas.microsoft.com/office/word/2010/wordprocessingDrawing" xmlns:wp="http://schemas.openxmlformats.org/drawingml/2006/wordprocessingDrawing" xmlns:w10="urn:schemas-microsoft-com:office:word" xmlns:w="http://schemas.openxmlformats.org/wordprocessingml/2006/main" xmlns:w14="http://schemas.microsoft.com/office/word/2010/wordml" xmlns:w15="http://schemas.microsoft.com/office/word/2012/wordml" xmlns:wpg="http://schemas.microsoft.com/office/word/2010/wordprocessingGroup" xmlns:wpi="http://schemas.microsoft.com/office/word/2010/wordprocessingInk" xmlns:wne="http://schemas.microsoft.com/office/word/2006/wordml" xmlns:wps="http://schemas.microsoft.com/office/word/2010/wordprocessingShape" mc:Ignorable="w14 w15 wp14">
   <w:body>
     <w:p>
+      <w:pPr>
+        <w:pStyle w:val="1"/>
+      </w:pPr>
       <w:r>
         <w:t>一</w:t>
       </w:r>
@@ -106,6 +109,9 @@
     <w:p/>
     <w:p/>
     <w:p>
+      <w:pPr>
+        <w:pStyle w:val="1"/>
+      </w:pPr>
       <w:r>
         <w:t>二</w:t>
       </w:r>
@@ -233,11 +239,6 @@
     </w:tbl>
     <w:p/>
     <w:p>
-      <w:pPr>
-        <w:rPr>
-          <w:rFonts w:hint="eastAsia"/>
-        </w:rPr>
-      </w:pPr>
       <w:r>
         <w:rPr>
           <w:rFonts w:hint="eastAsia"/>
@@ -277,8 +278,6 @@
       <w:r>
         <w:t>.</w:t>
       </w:r>
-      <w:bookmarkStart w:id="0" w:name="_GoBack"/>
-      <w:bookmarkEnd w:id="0"/>
     </w:p>
     <w:tbl>
       <w:tblPr>
@@ -306,11 +305,6 @@
     </w:tbl>
     <w:p/>
     <w:p>
-      <w:pPr>
-        <w:rPr>
-          <w:rFonts w:hint="eastAsia"/>
-        </w:rPr>
-      </w:pPr>
       <w:r>
         <w:t>在</w:t>
       </w:r>
@@ -528,7 +522,504 @@
       </w:r>
     </w:p>
     <w:p/>
+    <w:p>
+      <w:r>
+        <w:t>三</w:t>
+      </w:r>
+      <w:r>
+        <w:rPr>
+          <w:rFonts w:hint="eastAsia"/>
+        </w:rPr>
+        <w:t xml:space="preserve"> tensorflow</w:t>
+      </w:r>
+      <w:r>
+        <w:rPr>
+          <w:rFonts w:hint="eastAsia"/>
+        </w:rPr>
+        <w:t>训练过程中对变量值的打印的方法</w:t>
+      </w:r>
+    </w:p>
     <w:p/>
+    <w:p>
+      <w:pPr>
+        <w:ind w:firstLine="420"/>
+      </w:pPr>
+      <w:r>
+        <w:t>目的是在训练过程中打印变量的值</w:t>
+      </w:r>
+      <w:r>
+        <w:t>,</w:t>
+      </w:r>
+      <w:r>
+        <w:t>不仅仅是打印</w:t>
+      </w:r>
+      <w:r>
+        <w:t>tensor</w:t>
+      </w:r>
+      <w:r>
+        <w:t>的情况</w:t>
+      </w:r>
+      <w:r>
+        <w:t>.</w:t>
+      </w:r>
+    </w:p>
+    <w:p>
+      <w:pPr>
+        <w:ind w:firstLine="420"/>
+      </w:pPr>
+      <w:r>
+        <w:t>一般使用</w:t>
+      </w:r>
+      <w:r>
+        <w:t>print</w:t>
+      </w:r>
+      <w:r>
+        <w:t>打印某个</w:t>
+      </w:r>
+      <w:r>
+        <w:t>tensor</w:t>
+      </w:r>
+      <w:r>
+        <w:t>时候</w:t>
+      </w:r>
+      <w:r>
+        <w:t>.</w:t>
+      </w:r>
+      <w:r>
+        <w:t>只能打印该</w:t>
+      </w:r>
+      <w:r>
+        <w:t>tensor</w:t>
+      </w:r>
+      <w:r>
+        <w:t>确定的</w:t>
+      </w:r>
+      <w:r>
+        <w:t>shape</w:t>
+      </w:r>
+      <w:r>
+        <w:t>信息</w:t>
+      </w:r>
+      <w:r>
+        <w:t>,</w:t>
+      </w:r>
+      <w:r>
+        <w:t>而且有些</w:t>
+      </w:r>
+      <w:r>
+        <w:t>shape</w:t>
+      </w:r>
+      <w:r>
+        <w:t>的维度和输入的图像有关系</w:t>
+      </w:r>
+      <w:r>
+        <w:t>,</w:t>
+      </w:r>
+      <w:r>
+        <w:t>会显示出</w:t>
+      </w:r>
+      <w:r>
+        <w:t>?</w:t>
+      </w:r>
+      <w:r>
+        <w:t>号的不确定含义</w:t>
+      </w:r>
+      <w:r>
+        <w:t>.</w:t>
+      </w:r>
+    </w:p>
+    <w:p>
+      <w:pPr>
+        <w:ind w:firstLine="420"/>
+      </w:pPr>
+      <w:r>
+        <w:t>如何能够在训练过程中实时打印某些变量的值呢</w:t>
+      </w:r>
+      <w:r>
+        <w:t>?</w:t>
+      </w:r>
+    </w:p>
+    <w:p/>
+    <w:p>
+      <w:r>
+        <w:tab/>
+      </w:r>
+      <w:r>
+        <w:t>第一步</w:t>
+      </w:r>
+      <w:r>
+        <w:t xml:space="preserve">, </w:t>
+      </w:r>
+      <w:r>
+        <w:t>在根目录下构建一个文件</w:t>
+      </w:r>
+      <w:r>
+        <w:t>tfprint.py.</w:t>
+      </w:r>
+    </w:p>
+    <w:tbl>
+      <w:tblPr>
+        <w:tblStyle w:val="a6"/>
+        <w:tblW w:w="0" w:type="auto"/>
+        <w:shd w:val="clear" w:color="auto" w:fill="92D050"/>
+        <w:tblLook w:val="04A0" w:firstRow="1" w:lastRow="0" w:firstColumn="1" w:lastColumn="0" w:noHBand="0" w:noVBand="1"/>
+      </w:tblPr>
+      <w:tblGrid>
+        <w:gridCol w:w="8296"/>
+      </w:tblGrid>
+      <w:tr>
+        <w:tc>
+          <w:tcPr>
+            <w:tcW w:w="8296" w:type="dxa"/>
+            <w:shd w:val="clear" w:color="auto" w:fill="92D050"/>
+          </w:tcPr>
+          <w:p>
+            <w:r>
+              <w:t># tf print using var</w:t>
+            </w:r>
+          </w:p>
+          <w:p>
+            <w:r>
+              <w:t>import tensorflow as tf</w:t>
+            </w:r>
+          </w:p>
+          <w:p>
+            <w:pPr>
+              <w:rPr>
+                <w:rFonts w:hint="eastAsia"/>
+              </w:rPr>
+            </w:pPr>
+            <w:r>
+              <w:rPr>
+                <w:b/>
+              </w:rPr>
+              <w:t>tfp_similarity_matrix = tf.placeholder(tf.float32)</w:t>
+            </w:r>
+            <w:r>
+              <w:rPr>
+                <w:b/>
+              </w:rPr>
+              <w:t xml:space="preserve"> </w:t>
+            </w:r>
+            <w:r>
+              <w:t xml:space="preserve"> # </w:t>
+            </w:r>
+            <w:r>
+              <w:t>需要定义一个</w:t>
+            </w:r>
+            <w:r>
+              <w:t>tensor.</w:t>
+            </w:r>
+          </w:p>
+        </w:tc>
+      </w:tr>
+    </w:tbl>
+    <w:p>
+      <w:pPr>
+        <w:rPr>
+          <w:rFonts w:hint="eastAsia"/>
+        </w:rPr>
+      </w:pPr>
+    </w:p>
+    <w:p>
+      <w:r>
+        <w:tab/>
+      </w:r>
+      <w:r>
+        <w:t>第二步</w:t>
+      </w:r>
+      <w:r>
+        <w:t>,</w:t>
+      </w:r>
+      <w:r>
+        <w:t>在</w:t>
+      </w:r>
+      <w:r>
+        <w:t>train</w:t>
+      </w:r>
+      <w:r>
+        <w:t>函数中</w:t>
+      </w:r>
+      <w:r>
+        <w:t>.</w:t>
+      </w:r>
+    </w:p>
+    <w:tbl>
+      <w:tblPr>
+        <w:tblStyle w:val="a6"/>
+        <w:tblW w:w="0" w:type="auto"/>
+        <w:shd w:val="clear" w:color="auto" w:fill="92D050"/>
+        <w:tblLook w:val="04A0" w:firstRow="1" w:lastRow="0" w:firstColumn="1" w:lastColumn="0" w:noHBand="0" w:noVBand="1"/>
+      </w:tblPr>
+      <w:tblGrid>
+        <w:gridCol w:w="8296"/>
+      </w:tblGrid>
+      <w:tr>
+        <w:tc>
+          <w:tcPr>
+            <w:tcW w:w="8296" w:type="dxa"/>
+            <w:shd w:val="clear" w:color="auto" w:fill="92D050"/>
+          </w:tcPr>
+          <w:p/>
+          <w:p>
+            <w:r>
+              <w:t>--- a/dl_obj</w:t>
+            </w:r>
+            <w:bookmarkStart w:id="0" w:name="_GoBack"/>
+            <w:bookmarkEnd w:id="0"/>
+            <w:r>
+              <w:t>ect_detection/object_detection/trainer.py</w:t>
+            </w:r>
+          </w:p>
+          <w:p>
+            <w:r>
+              <w:t>+++ b/dl_object_detection/object_detection/trainer.py</w:t>
+            </w:r>
+          </w:p>
+          <w:p>
+            <w:r>
+              <w:t>@@ -31,7 +31,7 @@ from object_detection.core import standard_fields as fields</w:t>
+            </w:r>
+          </w:p>
+          <w:p>
+            <w:r>
+              <w:t xml:space="preserve"> from object_detection.utils import ops as util_ops</w:t>
+            </w:r>
+          </w:p>
+          <w:p>
+            <w:r>
+              <w:t xml:space="preserve"> from object_detection.utils import variables_helper</w:t>
+            </w:r>
+          </w:p>
+          <w:p>
+            <w:r>
+              <w:t xml:space="preserve"> from deployment import model_deploy</w:t>
+            </w:r>
+          </w:p>
+          <w:p>
+            <w:r>
+              <w:t>-</w:t>
+            </w:r>
+          </w:p>
+          <w:p>
+            <w:pPr>
+              <w:rPr>
+                <w:b/>
+              </w:rPr>
+            </w:pPr>
+            <w:r>
+              <w:rPr>
+                <w:b/>
+              </w:rPr>
+              <w:t>+from object_detection import tfprint</w:t>
+            </w:r>
+          </w:p>
+          <w:p>
+            <w:r>
+              <w:t xml:space="preserve"> slim = tf.contrib.slim</w:t>
+            </w:r>
+          </w:p>
+          <w:p/>
+          <w:p/>
+          <w:p>
+            <w:r>
+              <w:lastRenderedPageBreak/>
+              <w:t>@@ -297,7 +297,7 @@ def train(create_tensor_dict_fn, create_model_fn, train_config, master, task,</w:t>
+            </w:r>
+          </w:p>
+          <w:p/>
+          <w:p/>
+          <w:p>
+            <w:r>
+              <w:t xml:space="preserve">     slim.learning.train(</w:t>
+            </w:r>
+          </w:p>
+          <w:p>
+            <w:r>
+              <w:t>-        train_tensor,</w:t>
+            </w:r>
+          </w:p>
+          <w:p>
+            <w:pPr>
+              <w:rPr>
+                <w:rFonts w:hint="eastAsia"/>
+                <w:b/>
+              </w:rPr>
+            </w:pPr>
+            <w:r>
+              <w:rPr>
+                <w:b/>
+              </w:rPr>
+              <w:t>+        [train_tensor,tfprint.tfp_similarity_matrix],</w:t>
+            </w:r>
+            <w:r>
+              <w:rPr>
+                <w:b/>
+              </w:rPr>
+              <w:t xml:space="preserve"> # </w:t>
+            </w:r>
+            <w:r>
+              <w:rPr>
+                <w:b/>
+              </w:rPr>
+              <w:t>添加训练</w:t>
+            </w:r>
+            <w:r>
+              <w:rPr>
+                <w:b/>
+              </w:rPr>
+              <w:t>时要操作</w:t>
+            </w:r>
+            <w:r>
+              <w:rPr>
+                <w:b/>
+              </w:rPr>
+              <w:t>的</w:t>
+            </w:r>
+            <w:r>
+              <w:rPr>
+                <w:b/>
+              </w:rPr>
+              <w:t>tensor</w:t>
+            </w:r>
+            <w:r>
+              <w:rPr>
+                <w:b/>
+              </w:rPr>
+              <w:t>对象</w:t>
+            </w:r>
+            <w:r>
+              <w:rPr>
+                <w:b/>
+              </w:rPr>
+              <w:t>.</w:t>
+            </w:r>
+          </w:p>
+          <w:p>
+            <w:r>
+              <w:t xml:space="preserve">         logdir=train_dir,</w:t>
+            </w:r>
+          </w:p>
+          <w:p>
+            <w:r>
+              <w:t xml:space="preserve">         master=master,</w:t>
+            </w:r>
+          </w:p>
+          <w:p>
+            <w:pPr>
+              <w:rPr>
+                <w:rFonts w:hint="eastAsia"/>
+              </w:rPr>
+            </w:pPr>
+            <w:r>
+              <w:t xml:space="preserve">         is_chief=is_chief,</w:t>
+            </w:r>
+          </w:p>
+          <w:p>
+            <w:pPr>
+              <w:rPr>
+                <w:rFonts w:hint="eastAsia"/>
+              </w:rPr>
+            </w:pPr>
+          </w:p>
+        </w:tc>
+      </w:tr>
+    </w:tbl>
+    <w:p/>
+    <w:p>
+      <w:pPr>
+        <w:ind w:firstLine="420"/>
+      </w:pPr>
+      <w:r>
+        <w:t>第三步</w:t>
+      </w:r>
+      <w:r>
+        <w:t>,</w:t>
+      </w:r>
+      <w:r>
+        <w:t>在待打印的变量的文件中</w:t>
+      </w:r>
+      <w:r>
+        <w:t>.</w:t>
+      </w:r>
+      <w:r>
+        <w:t>添加如下</w:t>
+      </w:r>
+      <w:r>
+        <w:t>.</w:t>
+      </w:r>
+    </w:p>
+    <w:p/>
+    <w:tbl>
+      <w:tblPr>
+        <w:tblStyle w:val="a6"/>
+        <w:tblW w:w="0" w:type="auto"/>
+        <w:shd w:val="clear" w:color="auto" w:fill="92D050"/>
+        <w:tblLook w:val="04A0" w:firstRow="1" w:lastRow="0" w:firstColumn="1" w:lastColumn="0" w:noHBand="0" w:noVBand="1"/>
+      </w:tblPr>
+      <w:tblGrid>
+        <w:gridCol w:w="8296"/>
+      </w:tblGrid>
+      <w:tr>
+        <w:tc>
+          <w:tcPr>
+            <w:tcW w:w="8296" w:type="dxa"/>
+            <w:shd w:val="clear" w:color="auto" w:fill="92D050"/>
+          </w:tcPr>
+          <w:p>
+            <w:r>
+              <w:t>from object_detection import tfprint</w:t>
+            </w:r>
+          </w:p>
+          <w:p>
+            <w:r>
+              <w:t>…</w:t>
+            </w:r>
+          </w:p>
+          <w:p>
+            <w:r>
+              <w:t>def _match(self, similarity_matrix):</w:t>
+            </w:r>
+          </w:p>
+          <w:p>
+            <w:r>
+              <w:t xml:space="preserve">    </w:t>
+            </w:r>
+          </w:p>
+          <w:p>
+            <w:pPr>
+              <w:rPr>
+                <w:rFonts w:hint="eastAsia"/>
+                <w:b/>
+              </w:rPr>
+            </w:pPr>
+            <w:r>
+              <w:t xml:space="preserve">    </w:t>
+            </w:r>
+            <w:r>
+              <w:rPr>
+                <w:b/>
+              </w:rPr>
+              <w:t>tfprint.tfp_similarity_matrix = tf.Print(similarity_matrix,["argmax_matcher's input : similarity_matrix\n",similarity_matrix],message="[trainning  info]")</w:t>
+            </w:r>
+          </w:p>
+        </w:tc>
+      </w:tr>
+    </w:tbl>
+    <w:p>
+      <w:pPr>
+        <w:rPr>
+          <w:rFonts w:hint="eastAsia"/>
+        </w:rPr>
+      </w:pPr>
+    </w:p>
+    <w:p>
+      <w:pPr>
+        <w:rPr>
+          <w:rFonts w:hint="eastAsia"/>
+        </w:rPr>
+      </w:pPr>
+    </w:p>
     <w:sectPr>
       <w:pgSz w:w="11906" w:h="16838"/>
       <w:pgMar w:top="1440" w:right="1800" w:bottom="1440" w:left="1800" w:header="851" w:footer="992" w:gutter="0"/>
@@ -1069,6 +1560,28 @@
       <w:jc w:val="both"/>
     </w:pPr>
   </w:style>
+  <w:style w:type="paragraph" w:styleId="1">
+    <w:name w:val="heading 1"/>
+    <w:basedOn w:val="a"/>
+    <w:next w:val="a"/>
+    <w:link w:val="1Char"/>
+    <w:uiPriority w:val="9"/>
+    <w:qFormat/>
+    <w:rsid w:val="006B4E11"/>
+    <w:pPr>
+      <w:keepNext/>
+      <w:keepLines/>
+      <w:spacing w:before="340" w:after="330" w:line="578" w:lineRule="auto"/>
+      <w:outlineLvl w:val="0"/>
+    </w:pPr>
+    <w:rPr>
+      <w:b/>
+      <w:bCs/>
+      <w:kern w:val="44"/>
+      <w:sz w:val="44"/>
+      <w:szCs w:val="44"/>
+    </w:rPr>
+  </w:style>
   <w:style w:type="character" w:default="1" w:styleId="a0">
     <w:name w:val="Default Paragraph Font"/>
     <w:uiPriority w:val="1"/>
@@ -1186,6 +1699,20 @@
         <w:insideV w:val="single" w:sz="4" w:space="0" w:color="auto"/>
       </w:tblBorders>
     </w:tblPr>
+  </w:style>
+  <w:style w:type="character" w:customStyle="1" w:styleId="1Char">
+    <w:name w:val="标题 1 Char"/>
+    <w:basedOn w:val="a0"/>
+    <w:link w:val="1"/>
+    <w:uiPriority w:val="9"/>
+    <w:rsid w:val="006B4E11"/>
+    <w:rPr>
+      <w:b/>
+      <w:bCs/>
+      <w:kern w:val="44"/>
+      <w:sz w:val="44"/>
+      <w:szCs w:val="44"/>
+    </w:rPr>
   </w:style>
 </w:styles>
 </file>

</xml_diff>

<commit_message>
add anchor and gt box alg
</commit_message>
<xml_diff>
--- a/object_detection训练.docx
+++ b/object_detection训练.docx
@@ -684,22 +684,11 @@
             </w:r>
           </w:p>
           <w:p>
-            <w:pPr>
-              <w:rPr>
-                <w:rFonts w:hint="eastAsia"/>
-              </w:rPr>
-            </w:pPr>
             <w:r>
               <w:rPr>
                 <w:b/>
               </w:rPr>
-              <w:t>tfp_similarity_matrix = tf.placeholder(tf.float32)</w:t>
-            </w:r>
-            <w:r>
-              <w:rPr>
-                <w:b/>
-              </w:rPr>
-              <w:t xml:space="preserve"> </w:t>
+              <w:t xml:space="preserve">tfp_similarity_matrix = tf.placeholder(tf.float32) </w:t>
             </w:r>
             <w:r>
               <w:t xml:space="preserve"> # </w:t>
@@ -714,13 +703,7 @@
         </w:tc>
       </w:tr>
     </w:tbl>
-    <w:p>
-      <w:pPr>
-        <w:rPr>
-          <w:rFonts w:hint="eastAsia"/>
-        </w:rPr>
-      </w:pPr>
-    </w:p>
+    <w:p/>
     <w:p>
       <w:r>
         <w:tab/>
@@ -763,12 +746,7 @@
           <w:p/>
           <w:p>
             <w:r>
-              <w:t>--- a/dl_obj</w:t>
-            </w:r>
-            <w:bookmarkStart w:id="0" w:name="_GoBack"/>
-            <w:bookmarkEnd w:id="0"/>
-            <w:r>
-              <w:t>ect_detection/object_detection/trainer.py</w:t>
+              <w:t>--- a/dl_object_detection/object_detection/trainer.py</w:t>
             </w:r>
           </w:p>
           <w:p>
@@ -842,7 +820,6 @@
           <w:p>
             <w:pPr>
               <w:rPr>
-                <w:rFonts w:hint="eastAsia"/>
                 <w:b/>
               </w:rPr>
             </w:pPr>
@@ -906,22 +883,11 @@
             </w:r>
           </w:p>
           <w:p>
-            <w:pPr>
-              <w:rPr>
-                <w:rFonts w:hint="eastAsia"/>
-              </w:rPr>
-            </w:pPr>
             <w:r>
               <w:t xml:space="preserve">         is_chief=is_chief,</w:t>
             </w:r>
           </w:p>
-          <w:p>
-            <w:pPr>
-              <w:rPr>
-                <w:rFonts w:hint="eastAsia"/>
-              </w:rPr>
-            </w:pPr>
-          </w:p>
+          <w:p/>
         </w:tc>
       </w:tr>
     </w:tbl>
@@ -989,7 +955,6 @@
           <w:p>
             <w:pPr>
               <w:rPr>
-                <w:rFonts w:hint="eastAsia"/>
                 <w:b/>
               </w:rPr>
             </w:pPr>
@@ -1006,19 +971,117 @@
         </w:tc>
       </w:tr>
     </w:tbl>
+    <w:p/>
+    <w:p/>
     <w:p>
       <w:pPr>
         <w:rPr>
+          <w:rFonts w:ascii="Arial" w:hAnsi="Arial" w:cs="Arial"/>
+          <w:color w:val="3F3F3F"/>
+          <w:sz w:val="18"/>
+          <w:szCs w:val="18"/>
+          <w:shd w:val="clear" w:color="auto" w:fill="FFFFFF"/>
+        </w:rPr>
+      </w:pPr>
+      <w:r>
+        <w:rPr>
+          <w:rFonts w:ascii="Arial" w:hAnsi="Arial" w:cs="Arial"/>
+          <w:color w:val="3F3F3F"/>
+          <w:sz w:val="18"/>
+          <w:szCs w:val="18"/>
+          <w:shd w:val="clear" w:color="auto" w:fill="FFFFFF"/>
+        </w:rPr>
+        <w:t>s</w:t>
+      </w:r>
+      <w:r>
+        <w:rPr>
+          <w:rFonts w:ascii="Arial" w:hAnsi="Arial" w:cs="Arial"/>
+          <w:color w:val="3F3F3F"/>
+          <w:sz w:val="18"/>
+          <w:szCs w:val="18"/>
+          <w:shd w:val="clear" w:color="auto" w:fill="FFFFFF"/>
+        </w:rPr>
+        <w:t>ummarize</w:t>
+      </w:r>
+      <w:r>
+        <w:rPr>
+          <w:rFonts w:ascii="Arial" w:hAnsi="Arial" w:cs="Arial"/>
+          <w:color w:val="3F3F3F"/>
+          <w:sz w:val="18"/>
+          <w:szCs w:val="18"/>
+          <w:shd w:val="clear" w:color="auto" w:fill="FFFFFF"/>
+        </w:rPr>
+        <w:t>=</w:t>
+      </w:r>
+    </w:p>
+    <w:p>
+      <w:pPr>
+        <w:rPr>
           <w:rFonts w:hint="eastAsia"/>
         </w:rPr>
       </w:pPr>
-    </w:p>
-    <w:p>
-      <w:pPr>
-        <w:rPr>
-          <w:rFonts w:hint="eastAsia"/>
-        </w:rPr>
-      </w:pPr>
+      <w:r>
+        <w:rPr>
+          <w:rFonts w:ascii="Arial" w:hAnsi="Arial" w:cs="Arial"/>
+          <w:color w:val="3F3F3F"/>
+          <w:sz w:val="18"/>
+          <w:szCs w:val="18"/>
+          <w:shd w:val="clear" w:color="auto" w:fill="FFFFFF"/>
+        </w:rPr>
+        <w:t>是显示多少个单位的数据</w:t>
+      </w:r>
+      <w:r>
+        <w:rPr>
+          <w:rFonts w:ascii="Arial" w:hAnsi="Arial" w:cs="Arial"/>
+          <w:color w:val="3F3F3F"/>
+          <w:sz w:val="18"/>
+          <w:szCs w:val="18"/>
+          <w:shd w:val="clear" w:color="auto" w:fill="FFFFFF"/>
+        </w:rPr>
+        <w:t>.</w:t>
+      </w:r>
+      <w:r>
+        <w:rPr>
+          <w:rFonts w:ascii="Arial" w:hAnsi="Arial" w:cs="Arial"/>
+          <w:color w:val="3F3F3F"/>
+          <w:sz w:val="18"/>
+          <w:szCs w:val="18"/>
+          <w:shd w:val="clear" w:color="auto" w:fill="FFFFFF"/>
+        </w:rPr>
+        <w:t>默认是</w:t>
+      </w:r>
+      <w:r>
+        <w:rPr>
+          <w:rFonts w:ascii="Arial" w:hAnsi="Arial" w:cs="Arial"/>
+          <w:color w:val="3F3F3F"/>
+          <w:sz w:val="18"/>
+          <w:szCs w:val="18"/>
+          <w:shd w:val="clear" w:color="auto" w:fill="FFFFFF"/>
+        </w:rPr>
+        <w:t>3</w:t>
+      </w:r>
+      <w:r>
+        <w:rPr>
+          <w:rFonts w:ascii="Arial" w:hAnsi="Arial" w:cs="Arial"/>
+          <w:color w:val="3F3F3F"/>
+          <w:sz w:val="18"/>
+          <w:szCs w:val="18"/>
+          <w:shd w:val="clear" w:color="auto" w:fill="FFFFFF"/>
+        </w:rPr>
+        <w:t>个</w:t>
+      </w:r>
+      <w:r>
+        <w:rPr>
+          <w:rFonts w:ascii="Arial" w:hAnsi="Arial" w:cs="Arial"/>
+          <w:color w:val="3F3F3F"/>
+          <w:sz w:val="18"/>
+          <w:szCs w:val="18"/>
+          <w:shd w:val="clear" w:color="auto" w:fill="FFFFFF"/>
+        </w:rPr>
+        <w:t>.</w:t>
+      </w:r>
+      <w:bookmarkStart w:id="0" w:name="_GoBack"/>
+      <w:bookmarkEnd w:id="0"/>
     </w:p>
     <w:sectPr>
       <w:pgSz w:w="11906" w:h="16838"/>

</xml_diff>

<commit_message>
[ssd] papers and train recording
</commit_message>
<xml_diff>
--- a/object_detection训练.docx
+++ b/object_detection训练.docx
@@ -425,7 +425,19 @@
           </w:p>
           <w:p>
             <w:r>
-              <w:t>../research/bin/protoc object_detection/protos/*.proto –python_out=.</w:t>
+              <w:t xml:space="preserve">../research/bin/protoc </w:t>
+            </w:r>
+            <w:r>
+              <w:t xml:space="preserve">   </w:t>
+            </w:r>
+            <w:r>
+              <w:t xml:space="preserve">object_detection/protos/*.proto </w:t>
+            </w:r>
+            <w:r>
+              <w:t xml:space="preserve">  --</w:t>
+            </w:r>
+            <w:r>
+              <w:t>python_out=.</w:t>
             </w:r>
           </w:p>
           <w:p>
@@ -1140,12 +1152,9 @@
               <w:t xml:space="preserve">toco    --graph_def_file=voc/export/frozen_inference_graph.pb    --output_file=voc/export/frozen_inference_graph.lite    --input_format=TENSORFLOW_GRAPHDEF    --output_format=TFLITE    --input_shape=1,299,299,3    --input_array=image_tensor    --output_array=detection_boxes,detection_scores,detection_classes,num_detections    --inference_type=FLOAT    --input_data_type=FLOAT </w:t>
             </w:r>
           </w:p>
-          <w:p>
-            <w:bookmarkStart w:id="0" w:name="_GoBack"/>
-            <w:bookmarkEnd w:id="0"/>
-          </w:p>
           <w:p/>
           <w:p/>
+          <w:p/>
           <w:p>
             <w:r>
               <w:t xml:space="preserve">freeze_graph       --input_graph=/tmp/mobilenet_v1_224.pb         --input_checkpoint=/tmp/checkpoints/mobilenet-10202.ckpt         --input_binary=true </w:t>
@@ -1187,14 +1196,42 @@
             </w:r>
           </w:p>
           <w:p>
-            <w:pPr>
-              <w:rPr>
-                <w:rFonts w:hint="eastAsia"/>
-              </w:rPr>
-            </w:pPr>
             <w:r>
               <w:lastRenderedPageBreak/>
               <w:t>python export_inference_graph.py   --input_type image_tensor   --pipeline_config_path voc/voc.config   --trained_checkpoint_prefix voc/train_dir/model.ckpt-1582  --output_directory voc/export</w:t>
+            </w:r>
+          </w:p>
+          <w:p/>
+          <w:p>
+            <w:r>
+              <w:t>python export_inference_graph.py   --input_type image_tensor   --pipeline_config_path voc/</w:t>
+            </w:r>
+            <w:r>
+              <w:rPr>
+                <w:color w:val="FF0000"/>
+              </w:rPr>
+              <w:t>mob</w:t>
+            </w:r>
+            <w:r>
+              <w:t>.config   --trained_checkpoint_prefix voc/</w:t>
+            </w:r>
+            <w:r>
+              <w:rPr>
+                <w:color w:val="FF0000"/>
+              </w:rPr>
+              <w:t>mob_</w:t>
+            </w:r>
+            <w:r>
+              <w:t>train_dir/model.ckpt-0  --output_directory voc/</w:t>
+            </w:r>
+            <w:r>
+              <w:rPr>
+                <w:color w:val="FF0000"/>
+              </w:rPr>
+              <w:t>mob_</w:t>
+            </w:r>
+            <w:r>
+              <w:t>export</w:t>
             </w:r>
           </w:p>
         </w:tc>
@@ -1233,6 +1270,628 @@
         <w:t>detection_boxes,detection_scores,detection_classes,num_detections</w:t>
       </w:r>
     </w:p>
+    <w:p/>
+    <w:p/>
+    <w:p>
+      <w:r>
+        <w:t>S</w:t>
+      </w:r>
+      <w:r>
+        <w:rPr>
+          <w:rFonts w:hint="eastAsia"/>
+        </w:rPr>
+        <w:t>sd</w:t>
+      </w:r>
+    </w:p>
+    <w:p/>
+    <w:tbl>
+      <w:tblPr>
+        <w:tblStyle w:val="a6"/>
+        <w:tblW w:w="0" w:type="auto"/>
+        <w:tblLook w:val="04A0" w:firstRow="1" w:lastRow="0" w:firstColumn="1" w:lastColumn="0" w:noHBand="0" w:noVBand="1"/>
+      </w:tblPr>
+      <w:tblGrid>
+        <w:gridCol w:w="8296"/>
+      </w:tblGrid>
+      <w:tr>
+        <w:tc>
+          <w:tcPr>
+            <w:tcW w:w="8296" w:type="dxa"/>
+          </w:tcPr>
+          <w:p>
+            <w:pPr>
+              <w:widowControl/>
+              <w:shd w:val="clear" w:color="auto" w:fill="F6F8FA"/>
+              <w:tabs>
+                <w:tab w:val="left" w:pos="916"/>
+                <w:tab w:val="left" w:pos="1832"/>
+                <w:tab w:val="left" w:pos="2748"/>
+                <w:tab w:val="left" w:pos="3664"/>
+                <w:tab w:val="left" w:pos="4580"/>
+                <w:tab w:val="left" w:pos="5496"/>
+                <w:tab w:val="left" w:pos="6412"/>
+                <w:tab w:val="left" w:pos="7328"/>
+                <w:tab w:val="left" w:pos="8244"/>
+                <w:tab w:val="left" w:pos="9160"/>
+                <w:tab w:val="left" w:pos="10076"/>
+                <w:tab w:val="left" w:pos="10992"/>
+                <w:tab w:val="left" w:pos="11908"/>
+                <w:tab w:val="left" w:pos="12824"/>
+                <w:tab w:val="left" w:pos="13740"/>
+                <w:tab w:val="left" w:pos="14656"/>
+              </w:tabs>
+              <w:jc w:val="left"/>
+              <w:rPr>
+                <w:rFonts w:ascii="Consolas" w:eastAsia="宋体" w:hAnsi="Consolas" w:cs="Consolas"/>
+                <w:color w:val="24292E"/>
+                <w:kern w:val="0"/>
+                <w:sz w:val="20"/>
+                <w:szCs w:val="20"/>
+                <w:bdr w:val="none" w:sz="0" w:space="0" w:color="auto" w:frame="1"/>
+              </w:rPr>
+            </w:pPr>
+            <w:r>
+              <w:rPr>
+                <w:rFonts w:ascii="Consolas" w:eastAsia="宋体" w:hAnsi="Consolas" w:cs="Consolas"/>
+                <w:color w:val="24292E"/>
+                <w:kern w:val="0"/>
+                <w:sz w:val="20"/>
+                <w:szCs w:val="20"/>
+                <w:bdr w:val="none" w:sz="0" w:space="0" w:color="auto" w:frame="1"/>
+              </w:rPr>
+              <w:t># for model in \</w:t>
+            </w:r>
+          </w:p>
+          <w:p>
+            <w:pPr>
+              <w:widowControl/>
+              <w:shd w:val="clear" w:color="auto" w:fill="F6F8FA"/>
+              <w:tabs>
+                <w:tab w:val="left" w:pos="916"/>
+                <w:tab w:val="left" w:pos="1832"/>
+                <w:tab w:val="left" w:pos="2748"/>
+                <w:tab w:val="left" w:pos="3664"/>
+                <w:tab w:val="left" w:pos="4580"/>
+                <w:tab w:val="left" w:pos="5496"/>
+                <w:tab w:val="left" w:pos="6412"/>
+                <w:tab w:val="left" w:pos="7328"/>
+                <w:tab w:val="left" w:pos="8244"/>
+                <w:tab w:val="left" w:pos="9160"/>
+                <w:tab w:val="left" w:pos="10076"/>
+                <w:tab w:val="left" w:pos="10992"/>
+                <w:tab w:val="left" w:pos="11908"/>
+                <w:tab w:val="left" w:pos="12824"/>
+                <w:tab w:val="left" w:pos="13740"/>
+                <w:tab w:val="left" w:pos="14656"/>
+              </w:tabs>
+              <w:jc w:val="left"/>
+              <w:rPr>
+                <w:rFonts w:ascii="Consolas" w:eastAsia="宋体" w:hAnsi="Consolas" w:cs="Consolas"/>
+                <w:color w:val="24292E"/>
+                <w:kern w:val="0"/>
+                <w:sz w:val="20"/>
+                <w:szCs w:val="20"/>
+                <w:bdr w:val="none" w:sz="0" w:space="0" w:color="auto" w:frame="1"/>
+              </w:rPr>
+            </w:pPr>
+            <w:r>
+              <w:rPr>
+                <w:rFonts w:ascii="Consolas" w:eastAsia="宋体" w:hAnsi="Consolas" w:cs="Consolas"/>
+                <w:color w:val="24292E"/>
+                <w:kern w:val="0"/>
+                <w:sz w:val="20"/>
+                <w:szCs w:val="20"/>
+                <w:bdr w:val="none" w:sz="0" w:space="0" w:color="auto" w:frame="1"/>
+              </w:rPr>
+              <w:t xml:space="preserve">    ssd_mobilenet_v1_coco_11_06_2017 \</w:t>
+            </w:r>
+          </w:p>
+          <w:p>
+            <w:pPr>
+              <w:widowControl/>
+              <w:shd w:val="clear" w:color="auto" w:fill="F6F8FA"/>
+              <w:tabs>
+                <w:tab w:val="left" w:pos="916"/>
+                <w:tab w:val="left" w:pos="1832"/>
+                <w:tab w:val="left" w:pos="2748"/>
+                <w:tab w:val="left" w:pos="3664"/>
+                <w:tab w:val="left" w:pos="4580"/>
+                <w:tab w:val="left" w:pos="5496"/>
+                <w:tab w:val="left" w:pos="6412"/>
+                <w:tab w:val="left" w:pos="7328"/>
+                <w:tab w:val="left" w:pos="8244"/>
+                <w:tab w:val="left" w:pos="9160"/>
+                <w:tab w:val="left" w:pos="10076"/>
+                <w:tab w:val="left" w:pos="10992"/>
+                <w:tab w:val="left" w:pos="11908"/>
+                <w:tab w:val="left" w:pos="12824"/>
+                <w:tab w:val="left" w:pos="13740"/>
+                <w:tab w:val="left" w:pos="14656"/>
+              </w:tabs>
+              <w:jc w:val="left"/>
+              <w:rPr>
+                <w:rFonts w:ascii="Consolas" w:eastAsia="宋体" w:hAnsi="Consolas" w:cs="Consolas"/>
+                <w:color w:val="24292E"/>
+                <w:kern w:val="0"/>
+                <w:sz w:val="20"/>
+                <w:szCs w:val="20"/>
+                <w:bdr w:val="none" w:sz="0" w:space="0" w:color="auto" w:frame="1"/>
+              </w:rPr>
+            </w:pPr>
+            <w:r>
+              <w:rPr>
+                <w:rFonts w:ascii="Consolas" w:eastAsia="宋体" w:hAnsi="Consolas" w:cs="Consolas"/>
+                <w:color w:val="24292E"/>
+                <w:kern w:val="0"/>
+                <w:sz w:val="20"/>
+                <w:szCs w:val="20"/>
+                <w:bdr w:val="none" w:sz="0" w:space="0" w:color="auto" w:frame="1"/>
+              </w:rPr>
+              <w:t xml:space="preserve">    ssd_inception_v2_coco_11_06_2017 \</w:t>
+            </w:r>
+          </w:p>
+          <w:p>
+            <w:pPr>
+              <w:widowControl/>
+              <w:shd w:val="clear" w:color="auto" w:fill="F6F8FA"/>
+              <w:tabs>
+                <w:tab w:val="left" w:pos="916"/>
+                <w:tab w:val="left" w:pos="1832"/>
+                <w:tab w:val="left" w:pos="2748"/>
+                <w:tab w:val="left" w:pos="3664"/>
+                <w:tab w:val="left" w:pos="4580"/>
+                <w:tab w:val="left" w:pos="5496"/>
+                <w:tab w:val="left" w:pos="6412"/>
+                <w:tab w:val="left" w:pos="7328"/>
+                <w:tab w:val="left" w:pos="8244"/>
+                <w:tab w:val="left" w:pos="9160"/>
+                <w:tab w:val="left" w:pos="10076"/>
+                <w:tab w:val="left" w:pos="10992"/>
+                <w:tab w:val="left" w:pos="11908"/>
+                <w:tab w:val="left" w:pos="12824"/>
+                <w:tab w:val="left" w:pos="13740"/>
+                <w:tab w:val="left" w:pos="14656"/>
+              </w:tabs>
+              <w:jc w:val="left"/>
+              <w:rPr>
+                <w:rFonts w:ascii="Consolas" w:eastAsia="宋体" w:hAnsi="Consolas" w:cs="Consolas"/>
+                <w:color w:val="24292E"/>
+                <w:kern w:val="0"/>
+                <w:sz w:val="20"/>
+                <w:szCs w:val="20"/>
+                <w:bdr w:val="none" w:sz="0" w:space="0" w:color="auto" w:frame="1"/>
+              </w:rPr>
+            </w:pPr>
+            <w:r>
+              <w:rPr>
+                <w:rFonts w:ascii="Consolas" w:eastAsia="宋体" w:hAnsi="Consolas" w:cs="Consolas"/>
+                <w:color w:val="24292E"/>
+                <w:kern w:val="0"/>
+                <w:sz w:val="20"/>
+                <w:szCs w:val="20"/>
+                <w:bdr w:val="none" w:sz="0" w:space="0" w:color="auto" w:frame="1"/>
+              </w:rPr>
+              <w:t xml:space="preserve">    rfcn_resnet101_coco_11_06_2017 \</w:t>
+            </w:r>
+          </w:p>
+          <w:p>
+            <w:pPr>
+              <w:widowControl/>
+              <w:shd w:val="clear" w:color="auto" w:fill="F6F8FA"/>
+              <w:tabs>
+                <w:tab w:val="left" w:pos="916"/>
+                <w:tab w:val="left" w:pos="1832"/>
+                <w:tab w:val="left" w:pos="2748"/>
+                <w:tab w:val="left" w:pos="3664"/>
+                <w:tab w:val="left" w:pos="4580"/>
+                <w:tab w:val="left" w:pos="5496"/>
+                <w:tab w:val="left" w:pos="6412"/>
+                <w:tab w:val="left" w:pos="7328"/>
+                <w:tab w:val="left" w:pos="8244"/>
+                <w:tab w:val="left" w:pos="9160"/>
+                <w:tab w:val="left" w:pos="10076"/>
+                <w:tab w:val="left" w:pos="10992"/>
+                <w:tab w:val="left" w:pos="11908"/>
+                <w:tab w:val="left" w:pos="12824"/>
+                <w:tab w:val="left" w:pos="13740"/>
+                <w:tab w:val="left" w:pos="14656"/>
+              </w:tabs>
+              <w:jc w:val="left"/>
+              <w:rPr>
+                <w:rFonts w:ascii="Consolas" w:eastAsia="宋体" w:hAnsi="Consolas" w:cs="Consolas"/>
+                <w:color w:val="24292E"/>
+                <w:kern w:val="0"/>
+                <w:sz w:val="20"/>
+                <w:szCs w:val="20"/>
+                <w:bdr w:val="none" w:sz="0" w:space="0" w:color="auto" w:frame="1"/>
+              </w:rPr>
+            </w:pPr>
+            <w:r>
+              <w:rPr>
+                <w:rFonts w:ascii="Consolas" w:eastAsia="宋体" w:hAnsi="Consolas" w:cs="Consolas"/>
+                <w:color w:val="24292E"/>
+                <w:kern w:val="0"/>
+                <w:sz w:val="20"/>
+                <w:szCs w:val="20"/>
+                <w:bdr w:val="none" w:sz="0" w:space="0" w:color="auto" w:frame="1"/>
+              </w:rPr>
+              <w:t xml:space="preserve">    faster_rcnn_resnet101_coco_11_06_2017 \</w:t>
+            </w:r>
+          </w:p>
+          <w:p>
+            <w:pPr>
+              <w:widowControl/>
+              <w:shd w:val="clear" w:color="auto" w:fill="F6F8FA"/>
+              <w:tabs>
+                <w:tab w:val="left" w:pos="916"/>
+                <w:tab w:val="left" w:pos="1832"/>
+                <w:tab w:val="left" w:pos="2748"/>
+                <w:tab w:val="left" w:pos="3664"/>
+                <w:tab w:val="left" w:pos="4580"/>
+                <w:tab w:val="left" w:pos="5496"/>
+                <w:tab w:val="left" w:pos="6412"/>
+                <w:tab w:val="left" w:pos="7328"/>
+                <w:tab w:val="left" w:pos="8244"/>
+                <w:tab w:val="left" w:pos="9160"/>
+                <w:tab w:val="left" w:pos="10076"/>
+                <w:tab w:val="left" w:pos="10992"/>
+                <w:tab w:val="left" w:pos="11908"/>
+                <w:tab w:val="left" w:pos="12824"/>
+                <w:tab w:val="left" w:pos="13740"/>
+                <w:tab w:val="left" w:pos="14656"/>
+              </w:tabs>
+              <w:jc w:val="left"/>
+              <w:rPr>
+                <w:rFonts w:ascii="Consolas" w:eastAsia="宋体" w:hAnsi="Consolas" w:cs="Consolas"/>
+                <w:color w:val="24292E"/>
+                <w:kern w:val="0"/>
+                <w:sz w:val="20"/>
+                <w:szCs w:val="20"/>
+                <w:bdr w:val="none" w:sz="0" w:space="0" w:color="auto" w:frame="1"/>
+              </w:rPr>
+            </w:pPr>
+            <w:r>
+              <w:rPr>
+                <w:rFonts w:ascii="Consolas" w:eastAsia="宋体" w:hAnsi="Consolas" w:cs="Consolas"/>
+                <w:color w:val="24292E"/>
+                <w:kern w:val="0"/>
+                <w:sz w:val="20"/>
+                <w:szCs w:val="20"/>
+                <w:bdr w:val="none" w:sz="0" w:space="0" w:color="auto" w:frame="1"/>
+              </w:rPr>
+              <w:t xml:space="preserve">    faster_rcnn_inception_resnet_v2_atrous_coco_11_06_2017</w:t>
+            </w:r>
+          </w:p>
+          <w:p>
+            <w:pPr>
+              <w:widowControl/>
+              <w:shd w:val="clear" w:color="auto" w:fill="F6F8FA"/>
+              <w:tabs>
+                <w:tab w:val="left" w:pos="916"/>
+                <w:tab w:val="left" w:pos="1832"/>
+                <w:tab w:val="left" w:pos="2748"/>
+                <w:tab w:val="left" w:pos="3664"/>
+                <w:tab w:val="left" w:pos="4580"/>
+                <w:tab w:val="left" w:pos="5496"/>
+                <w:tab w:val="left" w:pos="6412"/>
+                <w:tab w:val="left" w:pos="7328"/>
+                <w:tab w:val="left" w:pos="8244"/>
+                <w:tab w:val="left" w:pos="9160"/>
+                <w:tab w:val="left" w:pos="10076"/>
+                <w:tab w:val="left" w:pos="10992"/>
+                <w:tab w:val="left" w:pos="11908"/>
+                <w:tab w:val="left" w:pos="12824"/>
+                <w:tab w:val="left" w:pos="13740"/>
+                <w:tab w:val="left" w:pos="14656"/>
+              </w:tabs>
+              <w:jc w:val="left"/>
+              <w:rPr>
+                <w:rFonts w:ascii="Consolas" w:eastAsia="宋体" w:hAnsi="Consolas" w:cs="Consolas"/>
+                <w:color w:val="24292E"/>
+                <w:kern w:val="0"/>
+                <w:sz w:val="20"/>
+                <w:szCs w:val="20"/>
+                <w:bdr w:val="none" w:sz="0" w:space="0" w:color="auto" w:frame="1"/>
+              </w:rPr>
+            </w:pPr>
+            <w:r>
+              <w:rPr>
+                <w:rFonts w:ascii="Consolas" w:eastAsia="宋体" w:hAnsi="Consolas" w:cs="Consolas"/>
+                <w:color w:val="24292E"/>
+                <w:kern w:val="0"/>
+                <w:sz w:val="20"/>
+                <w:szCs w:val="20"/>
+                <w:bdr w:val="none" w:sz="0" w:space="0" w:color="auto" w:frame="1"/>
+              </w:rPr>
+              <w:t xml:space="preserve">  do \</w:t>
+            </w:r>
+          </w:p>
+          <w:p>
+            <w:pPr>
+              <w:widowControl/>
+              <w:shd w:val="clear" w:color="auto" w:fill="F6F8FA"/>
+              <w:tabs>
+                <w:tab w:val="left" w:pos="916"/>
+                <w:tab w:val="left" w:pos="1832"/>
+                <w:tab w:val="left" w:pos="2748"/>
+                <w:tab w:val="left" w:pos="3664"/>
+                <w:tab w:val="left" w:pos="4580"/>
+                <w:tab w:val="left" w:pos="5496"/>
+                <w:tab w:val="left" w:pos="6412"/>
+                <w:tab w:val="left" w:pos="7328"/>
+                <w:tab w:val="left" w:pos="8244"/>
+                <w:tab w:val="left" w:pos="9160"/>
+                <w:tab w:val="left" w:pos="10076"/>
+                <w:tab w:val="left" w:pos="10992"/>
+                <w:tab w:val="left" w:pos="11908"/>
+                <w:tab w:val="left" w:pos="12824"/>
+                <w:tab w:val="left" w:pos="13740"/>
+                <w:tab w:val="left" w:pos="14656"/>
+              </w:tabs>
+              <w:jc w:val="left"/>
+              <w:rPr>
+                <w:rFonts w:ascii="Consolas" w:eastAsia="宋体" w:hAnsi="Consolas" w:cs="Consolas"/>
+                <w:color w:val="24292E"/>
+                <w:kern w:val="0"/>
+                <w:sz w:val="20"/>
+                <w:szCs w:val="20"/>
+                <w:bdr w:val="none" w:sz="0" w:space="0" w:color="auto" w:frame="1"/>
+              </w:rPr>
+            </w:pPr>
+            <w:r>
+              <w:rPr>
+                <w:rFonts w:ascii="Consolas" w:eastAsia="宋体" w:hAnsi="Consolas" w:cs="Consolas"/>
+                <w:color w:val="24292E"/>
+                <w:kern w:val="0"/>
+                <w:sz w:val="20"/>
+                <w:szCs w:val="20"/>
+                <w:bdr w:val="none" w:sz="0" w:space="0" w:color="auto" w:frame="1"/>
+              </w:rPr>
+              <w:t xml:space="preserve">    curl -OL http://download.tensorflow.org/models/object_detection/$model.tar.gz</w:t>
+            </w:r>
+          </w:p>
+          <w:p>
+            <w:pPr>
+              <w:widowControl/>
+              <w:shd w:val="clear" w:color="auto" w:fill="F6F8FA"/>
+              <w:tabs>
+                <w:tab w:val="left" w:pos="916"/>
+                <w:tab w:val="left" w:pos="1832"/>
+                <w:tab w:val="left" w:pos="2748"/>
+                <w:tab w:val="left" w:pos="3664"/>
+                <w:tab w:val="left" w:pos="4580"/>
+                <w:tab w:val="left" w:pos="5496"/>
+                <w:tab w:val="left" w:pos="6412"/>
+                <w:tab w:val="left" w:pos="7328"/>
+                <w:tab w:val="left" w:pos="8244"/>
+                <w:tab w:val="left" w:pos="9160"/>
+                <w:tab w:val="left" w:pos="10076"/>
+                <w:tab w:val="left" w:pos="10992"/>
+                <w:tab w:val="left" w:pos="11908"/>
+                <w:tab w:val="left" w:pos="12824"/>
+                <w:tab w:val="left" w:pos="13740"/>
+                <w:tab w:val="left" w:pos="14656"/>
+              </w:tabs>
+              <w:jc w:val="left"/>
+              <w:rPr>
+                <w:rFonts w:ascii="Consolas" w:eastAsia="宋体" w:hAnsi="Consolas" w:cs="Consolas"/>
+                <w:color w:val="24292E"/>
+                <w:kern w:val="0"/>
+                <w:sz w:val="20"/>
+                <w:szCs w:val="20"/>
+                <w:bdr w:val="none" w:sz="0" w:space="0" w:color="auto" w:frame="1"/>
+              </w:rPr>
+            </w:pPr>
+            <w:r>
+              <w:rPr>
+                <w:rFonts w:ascii="Consolas" w:eastAsia="宋体" w:hAnsi="Consolas" w:cs="Consolas"/>
+                <w:color w:val="24292E"/>
+                <w:kern w:val="0"/>
+                <w:sz w:val="20"/>
+                <w:szCs w:val="20"/>
+                <w:bdr w:val="none" w:sz="0" w:space="0" w:color="auto" w:frame="1"/>
+              </w:rPr>
+              <w:t xml:space="preserve">    tar -xzf $model.tar.gz $model/frozen_inference_graph.pb</w:t>
+            </w:r>
+          </w:p>
+          <w:p>
+            <w:pPr>
+              <w:widowControl/>
+              <w:shd w:val="clear" w:color="auto" w:fill="F6F8FA"/>
+              <w:tabs>
+                <w:tab w:val="left" w:pos="916"/>
+                <w:tab w:val="left" w:pos="1832"/>
+                <w:tab w:val="left" w:pos="2748"/>
+                <w:tab w:val="left" w:pos="3664"/>
+                <w:tab w:val="left" w:pos="4580"/>
+                <w:tab w:val="left" w:pos="5496"/>
+                <w:tab w:val="left" w:pos="6412"/>
+                <w:tab w:val="left" w:pos="7328"/>
+                <w:tab w:val="left" w:pos="8244"/>
+                <w:tab w:val="left" w:pos="9160"/>
+                <w:tab w:val="left" w:pos="10076"/>
+                <w:tab w:val="left" w:pos="10992"/>
+                <w:tab w:val="left" w:pos="11908"/>
+                <w:tab w:val="left" w:pos="12824"/>
+                <w:tab w:val="left" w:pos="13740"/>
+                <w:tab w:val="left" w:pos="14656"/>
+              </w:tabs>
+              <w:jc w:val="left"/>
+              <w:rPr>
+                <w:rFonts w:ascii="Consolas" w:eastAsia="宋体" w:hAnsi="Consolas" w:cs="Consolas"/>
+                <w:color w:val="24292E"/>
+                <w:kern w:val="0"/>
+                <w:sz w:val="20"/>
+                <w:szCs w:val="20"/>
+              </w:rPr>
+            </w:pPr>
+            <w:r>
+              <w:rPr>
+                <w:rFonts w:ascii="Consolas" w:eastAsia="宋体" w:hAnsi="Consolas" w:cs="Consolas"/>
+                <w:color w:val="24292E"/>
+                <w:kern w:val="0"/>
+                <w:sz w:val="20"/>
+                <w:szCs w:val="20"/>
+                <w:bdr w:val="none" w:sz="0" w:space="0" w:color="auto" w:frame="1"/>
+              </w:rPr>
+              <w:t xml:space="preserve">    cp -a $model /opt/graph_def/</w:t>
+            </w:r>
+          </w:p>
+          <w:p>
+            <w:pPr>
+              <w:rPr>
+                <w:rFonts w:hint="eastAsia"/>
+              </w:rPr>
+            </w:pPr>
+          </w:p>
+        </w:tc>
+      </w:tr>
+    </w:tbl>
+    <w:p>
+      <w:r>
+        <w:t xml:space="preserve">curl -OL </w:t>
+      </w:r>
+      <w:hyperlink r:id="rId8" w:history="1">
+        <w:r>
+          <w:rPr>
+            <w:rStyle w:val="a7"/>
+          </w:rPr>
+          <w:t>http://download.tensorflow.org/models/object_detection/ssd_mobilenet_v1_coco_11_06_2017.tar.gz</w:t>
+        </w:r>
+      </w:hyperlink>
+    </w:p>
+    <w:p>
+      <w:r>
+        <w:t>tar -xzf ssd_mobilenet_v1_coco_11_06_2017.tar.gz</w:t>
+      </w:r>
+    </w:p>
+    <w:p>
+      <w:r>
+        <w:t>python train.py --train_dir voc/</w:t>
+      </w:r>
+      <w:r>
+        <w:t>mob_</w:t>
+      </w:r>
+      <w:r>
+        <w:t>train_dir</w:t>
+      </w:r>
+      <w:r>
+        <w:t>/ --pipeline_config_path voc/mob</w:t>
+      </w:r>
+      <w:r>
+        <w:t>.config</w:t>
+      </w:r>
+    </w:p>
+    <w:p/>
+    <w:p/>
+    <w:p>
+      <w:pPr>
+        <w:rPr>
+          <w:b/>
+          <w:color w:val="FF0000"/>
+        </w:rPr>
+      </w:pPr>
+      <w:r>
+        <w:rPr>
+          <w:b/>
+          <w:color w:val="FF0000"/>
+        </w:rPr>
+        <w:t xml:space="preserve">objectdetection </w:t>
+      </w:r>
+      <w:r>
+        <w:rPr>
+          <w:rFonts w:hint="eastAsia"/>
+          <w:b/>
+          <w:color w:val="FF0000"/>
+        </w:rPr>
+        <w:t>本身</w:t>
+      </w:r>
+      <w:r>
+        <w:rPr>
+          <w:b/>
+          <w:color w:val="FF0000"/>
+        </w:rPr>
+        <w:t>就有一</w:t>
+      </w:r>
+      <w:r>
+        <w:rPr>
+          <w:rFonts w:hint="eastAsia"/>
+          <w:b/>
+          <w:color w:val="FF0000"/>
+        </w:rPr>
+        <w:t>个</w:t>
+      </w:r>
+      <w:r>
+        <w:rPr>
+          <w:b/>
+          <w:color w:val="FF0000"/>
+        </w:rPr>
+        <w:t>ssd</w:t>
+      </w:r>
+      <w:r>
+        <w:rPr>
+          <w:b/>
+          <w:color w:val="FF0000"/>
+        </w:rPr>
+        <w:t>转</w:t>
+      </w:r>
+      <w:r>
+        <w:rPr>
+          <w:b/>
+          <w:color w:val="FF0000"/>
+        </w:rPr>
+        <w:t>tflite</w:t>
+      </w:r>
+      <w:r>
+        <w:rPr>
+          <w:b/>
+          <w:color w:val="FF0000"/>
+        </w:rPr>
+        <w:t>的工具</w:t>
+      </w:r>
+      <w:r>
+        <w:rPr>
+          <w:b/>
+          <w:color w:val="FF0000"/>
+        </w:rPr>
+        <w:t>.</w:t>
+      </w:r>
+    </w:p>
+    <w:p>
+      <w:r>
+        <w:t>python export_tflite_ssd_graph.py --pipeline_config_path=voc/mob.config  --trained_checkpoint_prefix=voc/mob_train_dir/model.ckpt-0 --output_directory=voc/mob_export --add_postprocessing_op=true</w:t>
+      </w:r>
+    </w:p>
+    <w:p/>
+    <w:p>
+      <w:bookmarkStart w:id="0" w:name="_GoBack"/>
+      <w:r>
+        <w:t>python model_main</w:t>
+      </w:r>
+      <w:r>
+        <w:t>.py --</w:t>
+      </w:r>
+      <w:r>
+        <w:t>model_dir</w:t>
+      </w:r>
+      <w:r>
+        <w:t xml:space="preserve"> voc/</w:t>
+      </w:r>
+      <w:r>
+        <w:t>mob_</w:t>
+      </w:r>
+      <w:r>
+        <w:t>train_dir</w:t>
+      </w:r>
+      <w:r>
+        <w:t>/ --pipeline_config_path voc/mob</w:t>
+      </w:r>
+      <w:r>
+        <w:t>.config</w:t>
+      </w:r>
+    </w:p>
+    <w:bookmarkEnd w:id="0"/>
+    <w:p/>
     <w:p>
       <w:pPr>
         <w:rPr>
@@ -1290,7 +1949,7 @@
 
 <file path=word/numbering.xml><?xml version="1.0" encoding="utf-8"?>
 <w:numbering xmlns:wpc="http://schemas.microsoft.com/office/word/2010/wordprocessingCanvas" xmlns:mc="http://schemas.openxmlformats.org/markup-compatibility/2006" xmlns:o="urn:schemas-microsoft-com:office:office" xmlns:r="http://schemas.openxmlformats.org/officeDocument/2006/relationships" xmlns:m="http://schemas.openxmlformats.org/officeDocument/2006/math" xmlns:v="urn:schemas-microsoft-com:vml" xmlns:wp14="http://schemas.microsoft.com/office/word/2010/wordprocessingDrawing" xmlns:wp="http://schemas.openxmlformats.org/drawingml/2006/wordprocessingDrawing" xmlns:w10="urn:schemas-microsoft-com:office:word" xmlns:w="http://schemas.openxmlformats.org/wordprocessingml/2006/main" xmlns:w14="http://schemas.microsoft.com/office/word/2010/wordml" xmlns:w15="http://schemas.microsoft.com/office/word/2012/wordml" xmlns:wpg="http://schemas.microsoft.com/office/word/2010/wordprocessingGroup" xmlns:wpi="http://schemas.microsoft.com/office/word/2010/wordprocessingInk" xmlns:wne="http://schemas.microsoft.com/office/word/2006/wordml" xmlns:wps="http://schemas.microsoft.com/office/word/2010/wordprocessingShape" mc:Ignorable="w14 w15 wp14">
-  <w:abstractNum w:abstractNumId="0" w15:restartNumberingAfterBreak="0">
+  <w:abstractNum w:abstractNumId="0">
     <w:nsid w:val="78105B6C"/>
     <w:multiLevelType w:val="hybridMultilevel"/>
     <w:tmpl w:val="DC427178"/>
@@ -1910,6 +2569,7 @@
     <w:uiPriority w:val="39"/>
     <w:rsid w:val="0011414A"/>
     <w:tblPr>
+      <w:tblInd w:w="0" w:type="dxa"/>
       <w:tblBorders>
         <w:top w:val="single" w:sz="4" w:space="0" w:color="auto"/>
         <w:left w:val="single" w:sz="4" w:space="0" w:color="auto"/>
@@ -1918,6 +2578,12 @@
         <w:insideH w:val="single" w:sz="4" w:space="0" w:color="auto"/>
         <w:insideV w:val="single" w:sz="4" w:space="0" w:color="auto"/>
       </w:tblBorders>
+      <w:tblCellMar>
+        <w:top w:w="0" w:type="dxa"/>
+        <w:left w:w="108" w:type="dxa"/>
+        <w:bottom w:w="0" w:type="dxa"/>
+        <w:right w:w="108" w:type="dxa"/>
+      </w:tblCellMar>
     </w:tblPr>
   </w:style>
   <w:style w:type="character" w:customStyle="1" w:styleId="1Char">
@@ -1932,6 +2598,81 @@
       <w:kern w:val="44"/>
       <w:sz w:val="44"/>
       <w:szCs w:val="44"/>
+    </w:rPr>
+  </w:style>
+  <w:style w:type="paragraph" w:styleId="HTML">
+    <w:name w:val="HTML Preformatted"/>
+    <w:basedOn w:val="a"/>
+    <w:link w:val="HTMLChar"/>
+    <w:uiPriority w:val="99"/>
+    <w:semiHidden/>
+    <w:unhideWhenUsed/>
+    <w:rsid w:val="00F17317"/>
+    <w:pPr>
+      <w:widowControl/>
+      <w:tabs>
+        <w:tab w:val="left" w:pos="916"/>
+        <w:tab w:val="left" w:pos="1832"/>
+        <w:tab w:val="left" w:pos="2748"/>
+        <w:tab w:val="left" w:pos="3664"/>
+        <w:tab w:val="left" w:pos="4580"/>
+        <w:tab w:val="left" w:pos="5496"/>
+        <w:tab w:val="left" w:pos="6412"/>
+        <w:tab w:val="left" w:pos="7328"/>
+        <w:tab w:val="left" w:pos="8244"/>
+        <w:tab w:val="left" w:pos="9160"/>
+        <w:tab w:val="left" w:pos="10076"/>
+        <w:tab w:val="left" w:pos="10992"/>
+        <w:tab w:val="left" w:pos="11908"/>
+        <w:tab w:val="left" w:pos="12824"/>
+        <w:tab w:val="left" w:pos="13740"/>
+        <w:tab w:val="left" w:pos="14656"/>
+      </w:tabs>
+      <w:jc w:val="left"/>
+    </w:pPr>
+    <w:rPr>
+      <w:rFonts w:ascii="宋体" w:eastAsia="宋体" w:hAnsi="宋体" w:cs="宋体"/>
+      <w:kern w:val="0"/>
+      <w:sz w:val="24"/>
+      <w:szCs w:val="24"/>
+    </w:rPr>
+  </w:style>
+  <w:style w:type="character" w:customStyle="1" w:styleId="HTMLChar">
+    <w:name w:val="HTML 预设格式 Char"/>
+    <w:basedOn w:val="a0"/>
+    <w:link w:val="HTML"/>
+    <w:uiPriority w:val="99"/>
+    <w:semiHidden/>
+    <w:rsid w:val="00F17317"/>
+    <w:rPr>
+      <w:rFonts w:ascii="宋体" w:eastAsia="宋体" w:hAnsi="宋体" w:cs="宋体"/>
+      <w:kern w:val="0"/>
+      <w:sz w:val="24"/>
+      <w:szCs w:val="24"/>
+    </w:rPr>
+  </w:style>
+  <w:style w:type="character" w:styleId="HTML0">
+    <w:name w:val="HTML Code"/>
+    <w:basedOn w:val="a0"/>
+    <w:uiPriority w:val="99"/>
+    <w:semiHidden/>
+    <w:unhideWhenUsed/>
+    <w:rsid w:val="00F17317"/>
+    <w:rPr>
+      <w:rFonts w:ascii="宋体" w:eastAsia="宋体" w:hAnsi="宋体" w:cs="宋体"/>
+      <w:sz w:val="24"/>
+      <w:szCs w:val="24"/>
+    </w:rPr>
+  </w:style>
+  <w:style w:type="character" w:styleId="a7">
+    <w:name w:val="Hyperlink"/>
+    <w:basedOn w:val="a0"/>
+    <w:uiPriority w:val="99"/>
+    <w:unhideWhenUsed/>
+    <w:rsid w:val="000C7618"/>
+    <w:rPr>
+      <w:color w:val="0563C1" w:themeColor="hyperlink"/>
+      <w:u w:val="single"/>
     </w:rPr>
   </w:style>
 </w:styles>
@@ -2196,4 +2937,16 @@
     </a:ext>
   </a:extLst>
 </a:theme>
+</file>
+
+<file path=customXml/item1.xml><?xml version="1.0" encoding="utf-8"?>
+<b:Sources xmlns:b="http://schemas.openxmlformats.org/officeDocument/2006/bibliography" xmlns="http://schemas.openxmlformats.org/officeDocument/2006/bibliography" SelectedStyle="\APASixthEditionOfficeOnline.xsl" StyleName="APA" Version="6"/>
+</file>
+
+<file path=customXml/itemProps1.xml><?xml version="1.0" encoding="utf-8"?>
+<ds:datastoreItem xmlns:ds="http://schemas.openxmlformats.org/officeDocument/2006/customXml" ds:itemID="{11F88E8E-D761-464A-A15A-B13ADB14679F}">
+  <ds:schemaRefs>
+    <ds:schemaRef ds:uri="http://schemas.openxmlformats.org/officeDocument/2006/bibliography"/>
+  </ds:schemaRefs>
+</ds:datastoreItem>
 </file>
</xml_diff>

<commit_message>
object train with legacy/train.py
</commit_message>
<xml_diff>
--- a/object_detection训练.docx
+++ b/object_detection训练.docx
@@ -1858,84 +1858,88 @@
     </w:p>
     <w:p/>
     <w:p>
-      <w:r>
-        <w:t>python model_main</w:t>
-      </w:r>
-      <w:r>
-        <w:t>.py --</w:t>
-      </w:r>
-      <w:r>
+      <w:pPr>
+        <w:rPr>
+          <w:dstrike/>
+        </w:rPr>
+      </w:pPr>
+      <w:r>
+        <w:rPr>
+          <w:dstrike/>
+        </w:rPr>
+        <w:t>python model_main.py --</w:t>
+      </w:r>
+      <w:r>
+        <w:rPr>
+          <w:dstrike/>
+        </w:rPr>
         <w:t>model_dir</w:t>
       </w:r>
       <w:r>
-        <w:t xml:space="preserve"> voc/</w:t>
-      </w:r>
-      <w:r>
-        <w:t>mob_</w:t>
-      </w:r>
-      <w:r>
-        <w:t>train_dir</w:t>
-      </w:r>
-      <w:r>
-        <w:t>/ --pipeline_config_path voc/mob</w:t>
-      </w:r>
-      <w:r>
-        <w:t>.config</w:t>
-      </w:r>
-    </w:p>
-    <w:p/>
-    <w:p>
-      <w:r>
+        <w:rPr>
+          <w:dstrike/>
+        </w:rPr>
+        <w:t xml:space="preserve"> voc/mob_train_dir/ --pipeline_config_path voc/mob.config</w:t>
+      </w:r>
+    </w:p>
+    <w:p>
+      <w:pPr>
+        <w:rPr>
+          <w:dstrike/>
+        </w:rPr>
+      </w:pPr>
+    </w:p>
+    <w:p>
+      <w:pPr>
+        <w:rPr>
+          <w:rFonts w:hint="eastAsia"/>
+          <w:dstrike/>
+        </w:rPr>
+      </w:pPr>
+      <w:r>
+        <w:rPr>
+          <w:dstrike/>
+        </w:rPr>
         <w:lastRenderedPageBreak/>
-        <w:t xml:space="preserve">python </w:t>
-      </w:r>
-      <w:r>
-        <w:t>object_detection</w:t>
-      </w:r>
-      <w:r>
-        <w:t>/</w:t>
-      </w:r>
-      <w:r>
-        <w:t>model_main</w:t>
-      </w:r>
-      <w:r>
-        <w:t>.py --</w:t>
-      </w:r>
-      <w:r>
-        <w:t>model_dir</w:t>
-      </w:r>
-      <w:r>
+        <w:t>python object_detection/model_main.py --model_dir object_detection/voc/train_dir/ --pipeline_config_path object_detection/voc/voc.config</w:t>
+      </w:r>
+    </w:p>
+    <w:p/>
+    <w:p/>
+    <w:p>
+      <w:r>
+        <w:rPr>
+          <w:rFonts w:hint="eastAsia"/>
+        </w:rPr>
+        <w:t>有一个</w:t>
+      </w:r>
+      <w:r>
+        <w:t>legecy</w:t>
+      </w:r>
+      <w:r>
+        <w:t>的</w:t>
+      </w:r>
+      <w:r>
+        <w:rPr>
+          <w:rFonts w:hint="eastAsia"/>
+        </w:rPr>
         <w:t xml:space="preserve"> </w:t>
       </w:r>
       <w:r>
-        <w:t>object_detection</w:t>
-      </w:r>
-      <w:r>
-        <w:t>/voc/</w:t>
-      </w:r>
-      <w:r>
-        <w:t>train_dir</w:t>
-      </w:r>
-      <w:r>
-        <w:t xml:space="preserve">/ --pipeline_config_path </w:t>
-      </w:r>
-      <w:r>
-        <w:t>object_detection</w:t>
-      </w:r>
-      <w:r>
-        <w:t>/</w:t>
+        <w:t>train</w:t>
+      </w:r>
+    </w:p>
+    <w:p>
+      <w:pPr>
+        <w:rPr>
+          <w:rFonts w:hint="eastAsia"/>
+        </w:rPr>
+      </w:pPr>
+      <w:r>
+        <w:t>python legacy/train.py --train_dir vvv/trainout/ --pipeline_config_path vvv/vv.config</w:t>
       </w:r>
       <w:bookmarkStart w:id="0" w:name="_GoBack"/>
       <w:bookmarkEnd w:id="0"/>
-      <w:r>
-        <w:t>voc/</w:t>
-      </w:r>
-      <w:r>
-        <w:t>voc</w:t>
-      </w:r>
-      <w:r>
-        <w:t>.config</w:t>
-      </w:r>
     </w:p>
     <w:sectPr>
       <w:pgSz w:w="11906" w:h="16838"/>
@@ -1987,7 +1991,7 @@
 
 <file path=word/numbering.xml><?xml version="1.0" encoding="utf-8"?>
 <w:numbering xmlns:wpc="http://schemas.microsoft.com/office/word/2010/wordprocessingCanvas" xmlns:mc="http://schemas.openxmlformats.org/markup-compatibility/2006" xmlns:o="urn:schemas-microsoft-com:office:office" xmlns:r="http://schemas.openxmlformats.org/officeDocument/2006/relationships" xmlns:m="http://schemas.openxmlformats.org/officeDocument/2006/math" xmlns:v="urn:schemas-microsoft-com:vml" xmlns:wp14="http://schemas.microsoft.com/office/word/2010/wordprocessingDrawing" xmlns:wp="http://schemas.openxmlformats.org/drawingml/2006/wordprocessingDrawing" xmlns:w10="urn:schemas-microsoft-com:office:word" xmlns:w="http://schemas.openxmlformats.org/wordprocessingml/2006/main" xmlns:w14="http://schemas.microsoft.com/office/word/2010/wordml" xmlns:w15="http://schemas.microsoft.com/office/word/2012/wordml" xmlns:wpg="http://schemas.microsoft.com/office/word/2010/wordprocessingGroup" xmlns:wpi="http://schemas.microsoft.com/office/word/2010/wordprocessingInk" xmlns:wne="http://schemas.microsoft.com/office/word/2006/wordml" xmlns:wps="http://schemas.microsoft.com/office/word/2010/wordprocessingShape" mc:Ignorable="w14 w15 wp14">
-  <w:abstractNum w:abstractNumId="0" w15:restartNumberingAfterBreak="0">
+  <w:abstractNum w:abstractNumId="0">
     <w:nsid w:val="78105B6C"/>
     <w:multiLevelType w:val="hybridMultilevel"/>
     <w:tmpl w:val="DC427178"/>
@@ -2607,6 +2611,7 @@
     <w:uiPriority w:val="39"/>
     <w:rsid w:val="0011414A"/>
     <w:tblPr>
+      <w:tblInd w:w="0" w:type="dxa"/>
       <w:tblBorders>
         <w:top w:val="single" w:sz="4" w:space="0" w:color="auto"/>
         <w:left w:val="single" w:sz="4" w:space="0" w:color="auto"/>
@@ -2615,6 +2620,12 @@
         <w:insideH w:val="single" w:sz="4" w:space="0" w:color="auto"/>
         <w:insideV w:val="single" w:sz="4" w:space="0" w:color="auto"/>
       </w:tblBorders>
+      <w:tblCellMar>
+        <w:top w:w="0" w:type="dxa"/>
+        <w:left w:w="108" w:type="dxa"/>
+        <w:bottom w:w="0" w:type="dxa"/>
+        <w:right w:w="108" w:type="dxa"/>
+      </w:tblCellMar>
     </w:tblPr>
   </w:style>
   <w:style w:type="character" w:customStyle="1" w:styleId="1Char">
@@ -2975,7 +2986,7 @@
 </file>
 
 <file path=customXml/itemProps1.xml><?xml version="1.0" encoding="utf-8"?>
-<ds:datastoreItem xmlns:ds="http://schemas.openxmlformats.org/officeDocument/2006/customXml" ds:itemID="{08159A96-0AB5-455C-8917-60A178C5FA3B}">
+<ds:datastoreItem xmlns:ds="http://schemas.openxmlformats.org/officeDocument/2006/customXml" ds:itemID="{3BEE2ADF-3697-43B6-8FFA-E7E7F6129391}">
   <ds:schemaRefs>
     <ds:schemaRef ds:uri="http://schemas.openxmlformats.org/officeDocument/2006/bibliography"/>
   </ds:schemaRefs>

</xml_diff>

<commit_message>
review rfcn and add yolo papers
</commit_message>
<xml_diff>
--- a/object_detection训练.docx
+++ b/object_detection训练.docx
@@ -983,8 +983,6 @@
         </w:tc>
       </w:tr>
     </w:tbl>
-    <w:p/>
-    <w:p/>
     <w:p>
       <w:pPr>
         <w:rPr>
@@ -995,7 +993,9 @@
           <w:shd w:val="clear" w:color="auto" w:fill="FFFFFF"/>
         </w:rPr>
       </w:pPr>
-      <w:r>
+    </w:p>
+    <w:p>
+      <w:pPr>
         <w:rPr>
           <w:rFonts w:ascii="Arial" w:hAnsi="Arial" w:cs="Arial"/>
           <w:color w:val="3F3F3F"/>
@@ -1003,11 +1003,8 @@
           <w:szCs w:val="18"/>
           <w:shd w:val="clear" w:color="auto" w:fill="FFFFFF"/>
         </w:rPr>
-        <w:t>summarize=</w:t>
-      </w:r>
-    </w:p>
-    <w:p>
-      <w:pPr>
+      </w:pPr>
+      <w:r>
         <w:rPr>
           <w:rFonts w:ascii="Arial" w:hAnsi="Arial" w:cs="Arial"/>
           <w:color w:val="3F3F3F"/>
@@ -1015,8 +1012,11 @@
           <w:szCs w:val="18"/>
           <w:shd w:val="clear" w:color="auto" w:fill="FFFFFF"/>
         </w:rPr>
-      </w:pPr>
-      <w:r>
+        <w:t>summarize=</w:t>
+      </w:r>
+    </w:p>
+    <w:p>
+      <w:pPr>
         <w:rPr>
           <w:rFonts w:ascii="Arial" w:hAnsi="Arial" w:cs="Arial"/>
           <w:color w:val="3F3F3F"/>
@@ -1024,8 +1024,7 @@
           <w:szCs w:val="18"/>
           <w:shd w:val="clear" w:color="auto" w:fill="FFFFFF"/>
         </w:rPr>
-        <w:t>是显示多少个单位的数据</w:t>
-      </w:r>
+      </w:pPr>
       <w:r>
         <w:rPr>
           <w:rFonts w:ascii="Arial" w:hAnsi="Arial" w:cs="Arial"/>
@@ -1034,7 +1033,7 @@
           <w:szCs w:val="18"/>
           <w:shd w:val="clear" w:color="auto" w:fill="FFFFFF"/>
         </w:rPr>
-        <w:t>.</w:t>
+        <w:t>是显示多少个单位的数据</w:t>
       </w:r>
       <w:r>
         <w:rPr>
@@ -1044,7 +1043,7 @@
           <w:szCs w:val="18"/>
           <w:shd w:val="clear" w:color="auto" w:fill="FFFFFF"/>
         </w:rPr>
-        <w:t>默认是</w:t>
+        <w:t>.</w:t>
       </w:r>
       <w:r>
         <w:rPr>
@@ -1054,7 +1053,7 @@
           <w:szCs w:val="18"/>
           <w:shd w:val="clear" w:color="auto" w:fill="FFFFFF"/>
         </w:rPr>
-        <w:t>3</w:t>
+        <w:t>默认是</w:t>
       </w:r>
       <w:r>
         <w:rPr>
@@ -1064,7 +1063,7 @@
           <w:szCs w:val="18"/>
           <w:shd w:val="clear" w:color="auto" w:fill="FFFFFF"/>
         </w:rPr>
-        <w:t>个</w:t>
+        <w:t>3</w:t>
       </w:r>
       <w:r>
         <w:rPr>
@@ -1074,11 +1073,9 @@
           <w:szCs w:val="18"/>
           <w:shd w:val="clear" w:color="auto" w:fill="FFFFFF"/>
         </w:rPr>
-        <w:t>.</w:t>
-      </w:r>
-    </w:p>
-    <w:p>
-      <w:pPr>
+        <w:t>个</w:t>
+      </w:r>
+      <w:r>
         <w:rPr>
           <w:rFonts w:ascii="Arial" w:hAnsi="Arial" w:cs="Arial"/>
           <w:color w:val="3F3F3F"/>
@@ -1086,10 +1083,145 @@
           <w:szCs w:val="18"/>
           <w:shd w:val="clear" w:color="auto" w:fill="FFFFFF"/>
         </w:rPr>
-      </w:pPr>
-    </w:p>
-    <w:p>
-      <w:pPr>
+        <w:t>.</w:t>
+      </w:r>
+    </w:p>
+    <w:p>
+      <w:pPr>
+        <w:rPr>
+          <w:rFonts w:ascii="Arial" w:hAnsi="Arial" w:cs="Arial"/>
+          <w:color w:val="3F3F3F"/>
+          <w:sz w:val="18"/>
+          <w:szCs w:val="18"/>
+          <w:shd w:val="clear" w:color="auto" w:fill="FFFFFF"/>
+        </w:rPr>
+      </w:pPr>
+    </w:p>
+    <w:p>
+      <w:pPr>
+        <w:rPr>
+          <w:rFonts w:ascii="Arial" w:hAnsi="Arial" w:cs="Arial"/>
+          <w:color w:val="3F3F3F"/>
+          <w:sz w:val="18"/>
+          <w:szCs w:val="18"/>
+          <w:shd w:val="clear" w:color="auto" w:fill="FFFFFF"/>
+        </w:rPr>
+      </w:pPr>
+    </w:p>
+    <w:p>
+      <w:pPr>
+        <w:pStyle w:val="a5"/>
+        <w:numPr>
+          <w:ilvl w:val="1"/>
+          <w:numId w:val="1"/>
+        </w:numPr>
+        <w:ind w:firstLineChars="0"/>
+      </w:pPr>
+      <w:r>
+        <w:rPr>
+          <w:rFonts w:hint="eastAsia"/>
+        </w:rPr>
+        <w:t>预训练模型</w:t>
+      </w:r>
+    </w:p>
+    <w:p/>
+    <w:p>
+      <w:hyperlink r:id="rId8" w:history="1">
+        <w:r>
+          <w:rPr>
+            <w:rStyle w:val="a7"/>
+          </w:rPr>
+          <w:t>https://github.com/tensorflow/models/blob/master/research/object_detection/g3doc/detection_model_zoo.md</w:t>
+        </w:r>
+      </w:hyperlink>
+    </w:p>
+    <w:p>
+      <w:pPr>
+        <w:rPr>
+          <w:rFonts w:hint="eastAsia"/>
+        </w:rPr>
+      </w:pPr>
+      <w:r>
+        <w:rPr>
+          <w:rFonts w:hint="eastAsia"/>
+        </w:rPr>
+        <w:t>里面有个</w:t>
+      </w:r>
+      <w:r>
+        <w:rPr>
+          <w:b/>
+          <w:i/>
+        </w:rPr>
+        <w:t>COCO-trained models</w:t>
+      </w:r>
+      <w:r>
+        <w:t>列表</w:t>
+      </w:r>
+    </w:p>
+    <w:p/>
+    <w:p>
+      <w:r>
+        <w:t>w</w:t>
+      </w:r>
+      <w:r>
+        <w:rPr>
+          <w:rFonts w:hint="eastAsia"/>
+        </w:rPr>
+        <w:t>get</w:t>
+      </w:r>
+      <w:r>
+        <w:t xml:space="preserve"> </w:t>
+      </w:r>
+      <w:hyperlink r:id="rId9" w:history="1">
+        <w:r>
+          <w:rPr>
+            <w:rStyle w:val="a7"/>
+          </w:rPr>
+          <w:t>http://download.tensorflow.org/models/object_detection/ssd_mobilenet_v2_coco_2018_03_29.tar.gz</w:t>
+        </w:r>
+      </w:hyperlink>
+    </w:p>
+    <w:p>
+      <w:pPr>
+        <w:rPr>
+          <w:rFonts w:ascii="Arial" w:hAnsi="Arial" w:cs="Arial"/>
+          <w:color w:val="3F3F3F"/>
+          <w:sz w:val="18"/>
+          <w:szCs w:val="18"/>
+          <w:shd w:val="clear" w:color="auto" w:fill="FFFFFF"/>
+        </w:rPr>
+      </w:pPr>
+    </w:p>
+    <w:p>
+      <w:pPr>
+        <w:rPr>
+          <w:rFonts w:ascii="Arial" w:hAnsi="Arial" w:cs="Arial" w:hint="eastAsia"/>
+          <w:color w:val="3F3F3F"/>
+          <w:sz w:val="18"/>
+          <w:szCs w:val="18"/>
+          <w:shd w:val="clear" w:color="auto" w:fill="FFFFFF"/>
+        </w:rPr>
+      </w:pPr>
+    </w:p>
+    <w:p>
+      <w:pPr>
+        <w:rPr>
+          <w:rFonts w:ascii="Arial" w:hAnsi="Arial" w:cs="Arial" w:hint="eastAsia"/>
+          <w:color w:val="3F3F3F"/>
+          <w:sz w:val="18"/>
+          <w:szCs w:val="18"/>
+          <w:shd w:val="clear" w:color="auto" w:fill="FFFFFF"/>
+        </w:rPr>
+      </w:pPr>
+    </w:p>
+    <w:p>
+      <w:pPr>
+        <w:pStyle w:val="a5"/>
+        <w:numPr>
+          <w:ilvl w:val="1"/>
+          <w:numId w:val="1"/>
+        </w:numPr>
+        <w:ind w:firstLineChars="0"/>
         <w:rPr>
           <w:rFonts w:ascii="Arial" w:hAnsi="Arial" w:cs="Arial"/>
           <w:b/>
@@ -1132,6 +1264,20 @@
         </w:rPr>
         <w:t>的</w:t>
       </w:r>
+    </w:p>
+    <w:p>
+      <w:pPr>
+        <w:pStyle w:val="a5"/>
+        <w:ind w:left="375" w:firstLineChars="0" w:firstLine="0"/>
+        <w:rPr>
+          <w:rFonts w:ascii="Arial" w:hAnsi="Arial" w:cs="Arial" w:hint="eastAsia"/>
+          <w:b/>
+          <w:color w:val="3F3F3F"/>
+          <w:sz w:val="18"/>
+          <w:szCs w:val="18"/>
+          <w:shd w:val="clear" w:color="auto" w:fill="FFFFFF"/>
+        </w:rPr>
+      </w:pPr>
     </w:p>
     <w:tbl>
       <w:tblPr>
@@ -1149,7 +1295,11 @@
           </w:tcPr>
           <w:p>
             <w:r>
-              <w:t xml:space="preserve">toco    --graph_def_file=voc/export/frozen_inference_graph.pb    --output_file=voc/export/frozen_inference_graph.lite    --input_format=TENSORFLOW_GRAPHDEF    --output_format=TFLITE    --input_shape=1,299,299,3    --input_array=image_tensor    --output_array=detection_boxes,detection_scores,detection_classes,num_detections    --inference_type=FLOAT    --input_data_type=FLOAT </w:t>
+              <w:t>toco    --graph_def_file=voc/export/frozen_inference_graph.pb    --output_file=voc/export/frozen_inference_graph.lite    --input_format=TENSORFLOW_GRAPHDEF    --output_format=TFLITE    --input_shape=1,299,299,3    --input_array=image_tensor    --output_array=detection_boxes,detection_scores,detection_classes,num_detections    --</w:t>
+            </w:r>
+            <w:r>
+              <w:lastRenderedPageBreak/>
+              <w:t xml:space="preserve">inference_type=FLOAT    --input_data_type=FLOAT </w:t>
             </w:r>
           </w:p>
           <w:p/>
@@ -1197,7 +1347,6 @@
           </w:p>
           <w:p>
             <w:r>
-              <w:lastRenderedPageBreak/>
               <w:t>python export_inference_graph.py   --input_type image_tensor   --pipeline_config_path voc/voc.config   --trained_checkpoint_prefix voc/train_dir/model.ckpt-1582  --output_directory voc/export</w:t>
             </w:r>
           </w:p>
@@ -1745,7 +1894,7 @@
       <w:r>
         <w:t xml:space="preserve">curl -OL </w:t>
       </w:r>
-      <w:hyperlink r:id="rId8" w:history="1">
+      <w:hyperlink r:id="rId10" w:history="1">
         <w:r>
           <w:rPr>
             <w:rStyle w:val="a7"/>
@@ -1899,7 +2048,6 @@
         <w:rPr>
           <w:dstrike/>
         </w:rPr>
-        <w:lastRenderedPageBreak/>
         <w:t>python object_detection/model_main.py --model_dir object_detection/voc/train_dir/ --pipeline_config_path object_detection/voc/voc.config</w:t>
       </w:r>
     </w:p>
@@ -2046,8 +2194,6 @@
               </w:rPr>
               <w:t>--allow_custom_ops</w:t>
             </w:r>
-            <w:bookmarkStart w:id="0" w:name="_GoBack"/>
-            <w:bookmarkEnd w:id="0"/>
           </w:p>
           <w:p>
             <w:pPr>
@@ -2073,7 +2219,14 @@
               <w:rPr>
                 <w:color w:val="000000" w:themeColor="text1"/>
               </w:rPr>
-              <w:t>toco --graph_def_file=vvv/export/tflite_graph.pb  --output_file=vvv/litedir/lili.lite --input_shapes=1,</w:t>
+              <w:t>toco --graph_def_file=vvv/export/tflite_graph.pb  --output_file=vvv/litedir/lili.lite --</w:t>
+            </w:r>
+            <w:r>
+              <w:rPr>
+                <w:color w:val="000000" w:themeColor="text1"/>
+              </w:rPr>
+              <w:lastRenderedPageBreak/>
+              <w:t>input_shapes=1,</w:t>
             </w:r>
             <w:r>
               <w:rPr>
@@ -2168,7 +2321,7 @@
       </w:r>
     </w:p>
     <w:p>
-      <w:hyperlink r:id="rId9" w:history="1">
+      <w:hyperlink r:id="rId11" w:history="1">
         <w:r>
           <w:rPr>
             <w:rStyle w:val="a7"/>
@@ -2199,7 +2352,321 @@
       </w:r>
     </w:p>
     <w:p/>
-    <w:p/>
+    <w:p>
+      <w:pPr>
+        <w:pStyle w:val="a5"/>
+        <w:numPr>
+          <w:ilvl w:val="1"/>
+          <w:numId w:val="1"/>
+        </w:numPr>
+        <w:ind w:firstLineChars="0"/>
+      </w:pPr>
+      <w:r>
+        <w:rPr>
+          <w:rFonts w:hint="eastAsia"/>
+        </w:rPr>
+        <w:t>训练</w:t>
+      </w:r>
+      <w:r>
+        <w:t xml:space="preserve">ssd v2 </w:t>
+      </w:r>
+      <w:r>
+        <w:rPr>
+          <w:rFonts w:hint="eastAsia"/>
+        </w:rPr>
+        <w:t>模型</w:t>
+      </w:r>
+      <w:r>
+        <w:t>.</w:t>
+      </w:r>
+    </w:p>
+    <w:p/>
+    <w:p>
+      <w:r>
+        <w:rPr>
+          <w:rFonts w:hint="eastAsia"/>
+        </w:rPr>
+        <w:t>第一</w:t>
+      </w:r>
+      <w:r>
+        <w:t xml:space="preserve">, </w:t>
+      </w:r>
+      <w:r>
+        <w:rPr>
+          <w:rFonts w:hint="eastAsia"/>
+        </w:rPr>
+        <w:t>下载</w:t>
+      </w:r>
+      <w:r>
+        <w:t xml:space="preserve">v2 </w:t>
+      </w:r>
+      <w:r>
+        <w:rPr>
+          <w:rFonts w:hint="eastAsia"/>
+        </w:rPr>
+        <w:t>预训练</w:t>
+      </w:r>
+      <w:r>
+        <w:t>模型</w:t>
+      </w:r>
+      <w:r>
+        <w:rPr>
+          <w:rFonts w:hint="eastAsia"/>
+        </w:rPr>
+        <w:t>.</w:t>
+      </w:r>
+    </w:p>
+    <w:tbl>
+      <w:tblPr>
+        <w:tblStyle w:val="a6"/>
+        <w:tblW w:w="0" w:type="auto"/>
+        <w:tblLook w:val="04A0" w:firstRow="1" w:lastRow="0" w:firstColumn="1" w:lastColumn="0" w:noHBand="0" w:noVBand="1"/>
+      </w:tblPr>
+      <w:tblGrid>
+        <w:gridCol w:w="8296"/>
+      </w:tblGrid>
+      <w:tr>
+        <w:tc>
+          <w:tcPr>
+            <w:tcW w:w="8296" w:type="dxa"/>
+          </w:tcPr>
+          <w:p>
+            <w:r>
+              <w:t>w</w:t>
+            </w:r>
+            <w:r>
+              <w:rPr>
+                <w:rFonts w:hint="eastAsia"/>
+              </w:rPr>
+              <w:t>get</w:t>
+            </w:r>
+            <w:r>
+              <w:t xml:space="preserve"> </w:t>
+            </w:r>
+            <w:hyperlink r:id="rId12" w:history="1">
+              <w:r>
+                <w:rPr>
+                  <w:rStyle w:val="a7"/>
+                </w:rPr>
+                <w:t>http://download.tensorflow.org/models/object_detection/ssd_mobilenet_v2_coco_2018_03_29.tar.gz</w:t>
+              </w:r>
+            </w:hyperlink>
+          </w:p>
+        </w:tc>
+      </w:tr>
+    </w:tbl>
+    <w:p/>
+    <w:p>
+      <w:r>
+        <w:rPr>
+          <w:rFonts w:hint="eastAsia"/>
+        </w:rPr>
+        <w:t>第二</w:t>
+      </w:r>
+      <w:r>
+        <w:t>, copy configs,</w:t>
+      </w:r>
+      <w:r>
+        <w:t>并修改</w:t>
+      </w:r>
+      <w:r>
+        <w:t>:</w:t>
+      </w:r>
+    </w:p>
+    <w:tbl>
+      <w:tblPr>
+        <w:tblStyle w:val="a6"/>
+        <w:tblW w:w="0" w:type="auto"/>
+        <w:tblLook w:val="04A0" w:firstRow="1" w:lastRow="0" w:firstColumn="1" w:lastColumn="0" w:noHBand="0" w:noVBand="1"/>
+      </w:tblPr>
+      <w:tblGrid>
+        <w:gridCol w:w="8296"/>
+      </w:tblGrid>
+      <w:tr>
+        <w:tc>
+          <w:tcPr>
+            <w:tcW w:w="8296" w:type="dxa"/>
+          </w:tcPr>
+          <w:p>
+            <w:r>
+              <w:t>9c9</w:t>
+            </w:r>
+          </w:p>
+          <w:p>
+            <w:r>
+              <w:t>&lt;     num_classes: 90</w:t>
+            </w:r>
+          </w:p>
+          <w:p>
+            <w:r>
+              <w:t>---</w:t>
+            </w:r>
+          </w:p>
+          <w:p>
+            <w:r>
+              <w:t>&gt;     num_classes: 20</w:t>
+            </w:r>
+          </w:p>
+          <w:p>
+            <w:r>
+              <w:t>156c156</w:t>
+            </w:r>
+          </w:p>
+          <w:p>
+            <w:r>
+              <w:t>&lt;   fine_tune_checkpoint: "PATH_TO_BE_CONFIGURED/model.ckpt"</w:t>
+            </w:r>
+          </w:p>
+          <w:p>
+            <w:r>
+              <w:t>---</w:t>
+            </w:r>
+          </w:p>
+          <w:p>
+            <w:r>
+              <w:t>&gt;   fine_tune_checkpoint: "vvv/v2_pretrain/model.ckpt"</w:t>
+            </w:r>
+          </w:p>
+          <w:p>
+            <w:r>
+              <w:t>175c175</w:t>
+            </w:r>
+          </w:p>
+          <w:p>
+            <w:r>
+              <w:t>&lt;     input_path: "PATH_TO_BE_CONFIGURED/mscoco_train.record-?????-of-00100"</w:t>
+            </w:r>
+          </w:p>
+          <w:p>
+            <w:r>
+              <w:t>---</w:t>
+            </w:r>
+          </w:p>
+          <w:p>
+            <w:r>
+              <w:t>&gt;     input_path: "vvv/pascal_train.record"</w:t>
+            </w:r>
+          </w:p>
+          <w:p>
+            <w:r>
+              <w:t>177c177</w:t>
+            </w:r>
+          </w:p>
+          <w:p>
+            <w:r>
+              <w:t>&lt;   label_map_path: "PATH_TO_BE_CONFIGURED/mscoco_label_map.pbtxt"</w:t>
+            </w:r>
+          </w:p>
+          <w:p>
+            <w:r>
+              <w:t>---</w:t>
+            </w:r>
+          </w:p>
+          <w:p>
+            <w:r>
+              <w:t>&gt;   label_map_path: "vvv/pascal_label_map.pbtxt"</w:t>
+            </w:r>
+          </w:p>
+          <w:p>
+            <w:r>
+              <w:lastRenderedPageBreak/>
+              <w:t>189c189</w:t>
+            </w:r>
+          </w:p>
+          <w:p>
+            <w:r>
+              <w:t>&lt;     input_path: "PATH_TO_BE_CONFIGURED/mscoco_val.record-?????-of-00010"</w:t>
+            </w:r>
+          </w:p>
+          <w:p>
+            <w:r>
+              <w:t>---</w:t>
+            </w:r>
+          </w:p>
+          <w:p>
+            <w:r>
+              <w:t>&gt;     input_path: "vvv/pascal_val.record"</w:t>
+            </w:r>
+          </w:p>
+          <w:p>
+            <w:r>
+              <w:t>191c191</w:t>
+            </w:r>
+          </w:p>
+          <w:p>
+            <w:r>
+              <w:t>&lt;   label_map_path: "PATH_TO_BE_CONFIGURED/mscoco_label_map.pbtxt"</w:t>
+            </w:r>
+          </w:p>
+          <w:p>
+            <w:r>
+              <w:t>---</w:t>
+            </w:r>
+          </w:p>
+          <w:p>
+            <w:pPr>
+              <w:rPr>
+                <w:rFonts w:hint="eastAsia"/>
+              </w:rPr>
+            </w:pPr>
+            <w:r>
+              <w:t>&gt;   label_map_path: "vvv/pascal_label_map.pbtxt"</w:t>
+            </w:r>
+          </w:p>
+        </w:tc>
+      </w:tr>
+    </w:tbl>
+    <w:p>
+      <w:pPr>
+        <w:rPr>
+          <w:rFonts w:hint="eastAsia"/>
+        </w:rPr>
+      </w:pPr>
+    </w:p>
+    <w:p>
+      <w:pPr>
+        <w:rPr>
+          <w:rFonts w:hint="eastAsia"/>
+        </w:rPr>
+      </w:pPr>
+      <w:r>
+        <w:rPr>
+          <w:rFonts w:hint="eastAsia"/>
+        </w:rPr>
+        <w:t>第三</w:t>
+      </w:r>
+      <w:r>
+        <w:t xml:space="preserve">, </w:t>
+      </w:r>
+      <w:r>
+        <w:rPr>
+          <w:rFonts w:hint="eastAsia"/>
+        </w:rPr>
+        <w:t>训练</w:t>
+      </w:r>
+      <w:bookmarkStart w:id="0" w:name="_GoBack"/>
+      <w:bookmarkEnd w:id="0"/>
+    </w:p>
+    <w:p>
+      <w:r>
+        <w:t>python legacy/train.py --train_dir vvv/trainout/ --pipeline_config_path vvv/vv.config</w:t>
+      </w:r>
+    </w:p>
+    <w:p>
+      <w:pPr>
+        <w:rPr>
+          <w:rFonts w:hint="eastAsia"/>
+        </w:rPr>
+      </w:pPr>
+    </w:p>
+    <w:p/>
+    <w:p>
+      <w:pPr>
+        <w:rPr>
+          <w:rFonts w:hint="eastAsia"/>
+        </w:rPr>
+      </w:pPr>
+    </w:p>
     <w:sectPr>
       <w:pgSz w:w="11906" w:h="16838"/>
       <w:pgMar w:top="1440" w:right="1800" w:bottom="1440" w:left="1800" w:header="851" w:footer="992" w:gutter="0"/>
@@ -2252,9 +2719,9 @@
 <w:numbering xmlns:wpc="http://schemas.microsoft.com/office/word/2010/wordprocessingCanvas" xmlns:mc="http://schemas.openxmlformats.org/markup-compatibility/2006" xmlns:o="urn:schemas-microsoft-com:office:office" xmlns:r="http://schemas.openxmlformats.org/officeDocument/2006/relationships" xmlns:m="http://schemas.openxmlformats.org/officeDocument/2006/math" xmlns:v="urn:schemas-microsoft-com:vml" xmlns:wp14="http://schemas.microsoft.com/office/word/2010/wordprocessingDrawing" xmlns:wp="http://schemas.openxmlformats.org/drawingml/2006/wordprocessingDrawing" xmlns:w10="urn:schemas-microsoft-com:office:word" xmlns:w="http://schemas.openxmlformats.org/wordprocessingml/2006/main" xmlns:w14="http://schemas.microsoft.com/office/word/2010/wordml" xmlns:w15="http://schemas.microsoft.com/office/word/2012/wordml" xmlns:wpg="http://schemas.microsoft.com/office/word/2010/wordprocessingGroup" xmlns:wpi="http://schemas.microsoft.com/office/word/2010/wordprocessingInk" xmlns:wne="http://schemas.microsoft.com/office/word/2006/wordml" xmlns:wps="http://schemas.microsoft.com/office/word/2010/wordprocessingShape" mc:Ignorable="w14 w15 wp14">
   <w:abstractNum w:abstractNumId="0">
     <w:nsid w:val="78105B6C"/>
-    <w:multiLevelType w:val="hybridMultilevel"/>
-    <w:tmpl w:val="DC427178"/>
-    <w:lvl w:ilvl="0" w:tplc="8520A8DE">
+    <w:multiLevelType w:val="multilevel"/>
+    <w:tmpl w:val="A77CB6FC"/>
+    <w:lvl w:ilvl="0">
       <w:start w:val="1"/>
       <w:numFmt w:val="decimal"/>
       <w:lvlText w:val="%1."/>
@@ -2266,77 +2733,109 @@
         <w:rFonts w:hint="default"/>
       </w:rPr>
     </w:lvl>
-    <w:lvl w:ilvl="1" w:tplc="04090019" w:tentative="1">
-      <w:start w:val="1"/>
-      <w:numFmt w:val="lowerLetter"/>
-      <w:lvlText w:val="%2)"/>
+    <w:lvl w:ilvl="1">
+      <w:start w:val="2"/>
+      <w:numFmt w:val="decimal"/>
+      <w:isLgl/>
+      <w:lvlText w:val="%1.%2"/>
       <w:lvlJc w:val="left"/>
       <w:pPr>
-        <w:ind w:left="840" w:hanging="420"/>
-      </w:pPr>
+        <w:ind w:left="375" w:hanging="375"/>
+      </w:pPr>
+      <w:rPr>
+        <w:rFonts w:hint="default"/>
+      </w:rPr>
     </w:lvl>
-    <w:lvl w:ilvl="2" w:tplc="0409001B" w:tentative="1">
-      <w:start w:val="1"/>
-      <w:numFmt w:val="lowerRoman"/>
-      <w:lvlText w:val="%3."/>
-      <w:lvlJc w:val="right"/>
-      <w:pPr>
-        <w:ind w:left="1260" w:hanging="420"/>
-      </w:pPr>
-    </w:lvl>
-    <w:lvl w:ilvl="3" w:tplc="0409000F" w:tentative="1">
+    <w:lvl w:ilvl="2">
       <w:start w:val="1"/>
       <w:numFmt w:val="decimal"/>
-      <w:lvlText w:val="%4."/>
+      <w:isLgl/>
+      <w:lvlText w:val="%1.%2.%3"/>
       <w:lvlJc w:val="left"/>
       <w:pPr>
-        <w:ind w:left="1680" w:hanging="420"/>
-      </w:pPr>
+        <w:ind w:left="720" w:hanging="720"/>
+      </w:pPr>
+      <w:rPr>
+        <w:rFonts w:hint="default"/>
+      </w:rPr>
     </w:lvl>
-    <w:lvl w:ilvl="4" w:tplc="04090019" w:tentative="1">
-      <w:start w:val="1"/>
-      <w:numFmt w:val="lowerLetter"/>
-      <w:lvlText w:val="%5)"/>
-      <w:lvlJc w:val="left"/>
-      <w:pPr>
-        <w:ind w:left="2100" w:hanging="420"/>
-      </w:pPr>
-    </w:lvl>
-    <w:lvl w:ilvl="5" w:tplc="0409001B" w:tentative="1">
-      <w:start w:val="1"/>
-      <w:numFmt w:val="lowerRoman"/>
-      <w:lvlText w:val="%6."/>
-      <w:lvlJc w:val="right"/>
-      <w:pPr>
-        <w:ind w:left="2520" w:hanging="420"/>
-      </w:pPr>
-    </w:lvl>
-    <w:lvl w:ilvl="6" w:tplc="0409000F" w:tentative="1">
+    <w:lvl w:ilvl="3">
       <w:start w:val="1"/>
       <w:numFmt w:val="decimal"/>
-      <w:lvlText w:val="%7."/>
+      <w:isLgl/>
+      <w:lvlText w:val="%1.%2.%3.%4"/>
       <w:lvlJc w:val="left"/>
       <w:pPr>
-        <w:ind w:left="2940" w:hanging="420"/>
-      </w:pPr>
+        <w:ind w:left="720" w:hanging="720"/>
+      </w:pPr>
+      <w:rPr>
+        <w:rFonts w:hint="default"/>
+      </w:rPr>
     </w:lvl>
-    <w:lvl w:ilvl="7" w:tplc="04090019" w:tentative="1">
+    <w:lvl w:ilvl="4">
       <w:start w:val="1"/>
-      <w:numFmt w:val="lowerLetter"/>
-      <w:lvlText w:val="%8)"/>
+      <w:numFmt w:val="decimal"/>
+      <w:isLgl/>
+      <w:lvlText w:val="%1.%2.%3.%4.%5"/>
       <w:lvlJc w:val="left"/>
       <w:pPr>
-        <w:ind w:left="3360" w:hanging="420"/>
-      </w:pPr>
+        <w:ind w:left="1080" w:hanging="1080"/>
+      </w:pPr>
+      <w:rPr>
+        <w:rFonts w:hint="default"/>
+      </w:rPr>
     </w:lvl>
-    <w:lvl w:ilvl="8" w:tplc="0409001B" w:tentative="1">
+    <w:lvl w:ilvl="5">
       <w:start w:val="1"/>
-      <w:numFmt w:val="lowerRoman"/>
-      <w:lvlText w:val="%9."/>
-      <w:lvlJc w:val="right"/>
-      <w:pPr>
-        <w:ind w:left="3780" w:hanging="420"/>
-      </w:pPr>
+      <w:numFmt w:val="decimal"/>
+      <w:isLgl/>
+      <w:lvlText w:val="%1.%2.%3.%4.%5.%6"/>
+      <w:lvlJc w:val="left"/>
+      <w:pPr>
+        <w:ind w:left="1080" w:hanging="1080"/>
+      </w:pPr>
+      <w:rPr>
+        <w:rFonts w:hint="default"/>
+      </w:rPr>
+    </w:lvl>
+    <w:lvl w:ilvl="6">
+      <w:start w:val="1"/>
+      <w:numFmt w:val="decimal"/>
+      <w:isLgl/>
+      <w:lvlText w:val="%1.%2.%3.%4.%5.%6.%7"/>
+      <w:lvlJc w:val="left"/>
+      <w:pPr>
+        <w:ind w:left="1080" w:hanging="1080"/>
+      </w:pPr>
+      <w:rPr>
+        <w:rFonts w:hint="default"/>
+      </w:rPr>
+    </w:lvl>
+    <w:lvl w:ilvl="7">
+      <w:start w:val="1"/>
+      <w:numFmt w:val="decimal"/>
+      <w:isLgl/>
+      <w:lvlText w:val="%1.%2.%3.%4.%5.%6.%7.%8"/>
+      <w:lvlJc w:val="left"/>
+      <w:pPr>
+        <w:ind w:left="1440" w:hanging="1440"/>
+      </w:pPr>
+      <w:rPr>
+        <w:rFonts w:hint="default"/>
+      </w:rPr>
+    </w:lvl>
+    <w:lvl w:ilvl="8">
+      <w:start w:val="1"/>
+      <w:numFmt w:val="decimal"/>
+      <w:isLgl/>
+      <w:lvlText w:val="%1.%2.%3.%4.%5.%6.%7.%8.%9"/>
+      <w:lvlJc w:val="left"/>
+      <w:pPr>
+        <w:ind w:left="1440" w:hanging="1440"/>
+      </w:pPr>
+      <w:rPr>
+        <w:rFonts w:hint="default"/>
+      </w:rPr>
     </w:lvl>
   </w:abstractNum>
   <w:num w:numId="1">
@@ -2762,10 +3261,33 @@
       <w:szCs w:val="44"/>
     </w:rPr>
   </w:style>
+  <w:style w:type="paragraph" w:styleId="2">
+    <w:name w:val="heading 2"/>
+    <w:basedOn w:val="a"/>
+    <w:next w:val="a"/>
+    <w:link w:val="2Char"/>
+    <w:uiPriority w:val="9"/>
+    <w:semiHidden/>
+    <w:unhideWhenUsed/>
+    <w:qFormat/>
+    <w:rsid w:val="00335358"/>
+    <w:pPr>
+      <w:keepNext/>
+      <w:keepLines/>
+      <w:spacing w:before="260" w:after="260" w:line="416" w:lineRule="auto"/>
+      <w:outlineLvl w:val="1"/>
+    </w:pPr>
+    <w:rPr>
+      <w:rFonts w:asciiTheme="majorHAnsi" w:eastAsiaTheme="majorEastAsia" w:hAnsiTheme="majorHAnsi" w:cstheme="majorBidi"/>
+      <w:b/>
+      <w:bCs/>
+      <w:sz w:val="32"/>
+      <w:szCs w:val="32"/>
+    </w:rPr>
+  </w:style>
   <w:style w:type="character" w:default="1" w:styleId="a0">
     <w:name w:val="Default Paragraph Font"/>
     <w:uiPriority w:val="1"/>
-    <w:semiHidden/>
     <w:unhideWhenUsed/>
   </w:style>
   <w:style w:type="table" w:default="1" w:styleId="a1">
@@ -2974,6 +3496,21 @@
     <w:rPr>
       <w:color w:val="0563C1" w:themeColor="hyperlink"/>
       <w:u w:val="single"/>
+    </w:rPr>
+  </w:style>
+  <w:style w:type="character" w:customStyle="1" w:styleId="2Char">
+    <w:name w:val="标题 2 Char"/>
+    <w:basedOn w:val="a0"/>
+    <w:link w:val="2"/>
+    <w:uiPriority w:val="9"/>
+    <w:semiHidden/>
+    <w:rsid w:val="00335358"/>
+    <w:rPr>
+      <w:rFonts w:asciiTheme="majorHAnsi" w:eastAsiaTheme="majorEastAsia" w:hAnsiTheme="majorHAnsi" w:cstheme="majorBidi"/>
+      <w:b/>
+      <w:bCs/>
+      <w:sz w:val="32"/>
+      <w:szCs w:val="32"/>
     </w:rPr>
   </w:style>
 </w:styles>
@@ -3245,7 +3782,7 @@
 </file>
 
 <file path=customXml/itemProps1.xml><?xml version="1.0" encoding="utf-8"?>
-<ds:datastoreItem xmlns:ds="http://schemas.openxmlformats.org/officeDocument/2006/customXml" ds:itemID="{6038FF22-F7AC-4011-B91E-860595BFA2BF}">
+<ds:datastoreItem xmlns:ds="http://schemas.openxmlformats.org/officeDocument/2006/customXml" ds:itemID="{A1338406-6ED2-4D2B-B091-B1C9BAE51138}">
   <ds:schemaRefs>
     <ds:schemaRef ds:uri="http://schemas.openxmlformats.org/officeDocument/2006/bibliography"/>
   </ds:schemaRefs>

</xml_diff>

<commit_message>
add ssd v2 ,rfcn trainning and analysising
</commit_message>
<xml_diff>
--- a/object_detection训练.docx
+++ b/object_detection训练.docx
@@ -535,6 +535,9 @@
     </w:p>
     <w:p/>
     <w:p>
+      <w:pPr>
+        <w:pStyle w:val="1"/>
+      </w:pPr>
       <w:r>
         <w:t>三</w:t>
       </w:r>
@@ -783,6 +786,7 @@
           </w:p>
           <w:p>
             <w:r>
+              <w:lastRenderedPageBreak/>
               <w:t xml:space="preserve"> from deployment import model_deploy</w:t>
             </w:r>
           </w:p>
@@ -813,7 +817,6 @@
           <w:p/>
           <w:p>
             <w:r>
-              <w:lastRenderedPageBreak/>
               <w:t>@@ -297,7 +297,7 @@ def train(create_tensor_dict_fn, create_model_fn, train_config, master, task,</w:t>
             </w:r>
           </w:p>
@@ -1110,13 +1113,78 @@
     </w:p>
     <w:p>
       <w:pPr>
-        <w:pStyle w:val="a5"/>
-        <w:numPr>
-          <w:ilvl w:val="1"/>
-          <w:numId w:val="1"/>
-        </w:numPr>
-        <w:ind w:firstLineChars="0"/>
-      </w:pPr>
+        <w:pStyle w:val="1"/>
+        <w:rPr>
+          <w:rFonts w:hint="eastAsia"/>
+          <w:shd w:val="clear" w:color="auto" w:fill="FFFFFF"/>
+        </w:rPr>
+      </w:pPr>
+      <w:r>
+        <w:rPr>
+          <w:rFonts w:hint="eastAsia"/>
+          <w:shd w:val="clear" w:color="auto" w:fill="FFFFFF"/>
+        </w:rPr>
+        <w:t>四</w:t>
+      </w:r>
+      <w:r>
+        <w:rPr>
+          <w:rFonts w:hint="eastAsia"/>
+          <w:shd w:val="clear" w:color="auto" w:fill="FFFFFF"/>
+        </w:rPr>
+        <w:t xml:space="preserve"> </w:t>
+      </w:r>
+      <w:r>
+        <w:rPr>
+          <w:rFonts w:hint="eastAsia"/>
+          <w:shd w:val="clear" w:color="auto" w:fill="FFFFFF"/>
+        </w:rPr>
+        <w:t>实战</w:t>
+      </w:r>
+      <w:r>
+        <w:rPr>
+          <w:shd w:val="clear" w:color="auto" w:fill="FFFFFF"/>
+        </w:rPr>
+        <w:t xml:space="preserve">: </w:t>
+      </w:r>
+      <w:r>
+        <w:rPr>
+          <w:rFonts w:hint="eastAsia"/>
+          <w:shd w:val="clear" w:color="auto" w:fill="FFFFFF"/>
+        </w:rPr>
+        <w:t>训练</w:t>
+      </w:r>
+      <w:r>
+        <w:rPr>
+          <w:shd w:val="clear" w:color="auto" w:fill="FFFFFF"/>
+        </w:rPr>
+        <w:t>到</w:t>
+      </w:r>
+      <w:r>
+        <w:rPr>
+          <w:shd w:val="clear" w:color="auto" w:fill="FFFFFF"/>
+        </w:rPr>
+        <w:t>tflite</w:t>
+      </w:r>
+      <w:r>
+        <w:rPr>
+          <w:shd w:val="clear" w:color="auto" w:fill="FFFFFF"/>
+        </w:rPr>
+        <w:t>部署</w:t>
+      </w:r>
+    </w:p>
+    <w:p>
+      <w:pPr>
+        <w:pStyle w:val="2"/>
+      </w:pPr>
+      <w:r>
+        <w:rPr>
+          <w:rFonts w:hint="eastAsia"/>
+        </w:rPr>
+        <w:t>4</w:t>
+      </w:r>
+      <w:r>
+        <w:t xml:space="preserve">.1 </w:t>
+      </w:r>
       <w:r>
         <w:rPr>
           <w:rFonts w:hint="eastAsia"/>
@@ -1136,11 +1204,6 @@
       </w:hyperlink>
     </w:p>
     <w:p>
-      <w:pPr>
-        <w:rPr>
-          <w:rFonts w:hint="eastAsia"/>
-        </w:rPr>
-      </w:pPr>
       <w:r>
         <w:rPr>
           <w:rFonts w:hint="eastAsia"/>
@@ -1195,7 +1258,7 @@
     <w:p>
       <w:pPr>
         <w:rPr>
-          <w:rFonts w:ascii="Arial" w:hAnsi="Arial" w:cs="Arial" w:hint="eastAsia"/>
+          <w:rFonts w:ascii="Arial" w:hAnsi="Arial" w:cs="Arial"/>
           <w:color w:val="3F3F3F"/>
           <w:sz w:val="18"/>
           <w:szCs w:val="18"/>
@@ -1205,63 +1268,24 @@
     </w:p>
     <w:p>
       <w:pPr>
-        <w:rPr>
-          <w:rFonts w:ascii="Arial" w:hAnsi="Arial" w:cs="Arial" w:hint="eastAsia"/>
-          <w:color w:val="3F3F3F"/>
-          <w:sz w:val="18"/>
-          <w:szCs w:val="18"/>
-          <w:shd w:val="clear" w:color="auto" w:fill="FFFFFF"/>
-        </w:rPr>
-      </w:pPr>
-    </w:p>
-    <w:p>
-      <w:pPr>
-        <w:pStyle w:val="a5"/>
-        <w:numPr>
-          <w:ilvl w:val="1"/>
-          <w:numId w:val="1"/>
-        </w:numPr>
-        <w:ind w:firstLineChars="0"/>
-        <w:rPr>
-          <w:rFonts w:ascii="Arial" w:hAnsi="Arial" w:cs="Arial"/>
-          <w:b/>
-          <w:color w:val="3F3F3F"/>
-          <w:sz w:val="18"/>
-          <w:szCs w:val="18"/>
-          <w:shd w:val="clear" w:color="auto" w:fill="FFFFFF"/>
-        </w:rPr>
-      </w:pPr>
-      <w:r>
-        <w:rPr>
-          <w:rFonts w:ascii="Arial" w:hAnsi="Arial" w:cs="Arial"/>
-          <w:b/>
-          <w:color w:val="3F3F3F"/>
-          <w:sz w:val="18"/>
-          <w:szCs w:val="18"/>
-          <w:shd w:val="clear" w:color="auto" w:fill="FFFFFF"/>
-        </w:rPr>
+        <w:pStyle w:val="2"/>
+      </w:pPr>
+      <w:r>
+        <w:rPr>
+          <w:rFonts w:hint="eastAsia"/>
+        </w:rPr>
+        <w:t>4</w:t>
+      </w:r>
+      <w:r>
+        <w:t xml:space="preserve">.2 </w:t>
+      </w:r>
+      <w:r>
         <w:t>转换成</w:t>
       </w:r>
       <w:r>
-        <w:rPr>
-          <w:rFonts w:ascii="Arial" w:hAnsi="Arial" w:cs="Arial"/>
-          <w:b/>
-          <w:color w:val="3F3F3F"/>
-          <w:sz w:val="18"/>
-          <w:szCs w:val="18"/>
-          <w:shd w:val="clear" w:color="auto" w:fill="FFFFFF"/>
-        </w:rPr>
         <w:t>tflite</w:t>
       </w:r>
       <w:r>
-        <w:rPr>
-          <w:rFonts w:ascii="Arial" w:hAnsi="Arial" w:cs="Arial"/>
-          <w:b/>
-          <w:color w:val="3F3F3F"/>
-          <w:sz w:val="18"/>
-          <w:szCs w:val="18"/>
-          <w:shd w:val="clear" w:color="auto" w:fill="FFFFFF"/>
-        </w:rPr>
         <w:t>的</w:t>
       </w:r>
     </w:p>
@@ -1270,7 +1294,7 @@
         <w:pStyle w:val="a5"/>
         <w:ind w:left="375" w:firstLineChars="0" w:firstLine="0"/>
         <w:rPr>
-          <w:rFonts w:ascii="Arial" w:hAnsi="Arial" w:cs="Arial" w:hint="eastAsia"/>
+          <w:rFonts w:ascii="Arial" w:hAnsi="Arial" w:cs="Arial"/>
           <w:b/>
           <w:color w:val="3F3F3F"/>
           <w:sz w:val="18"/>
@@ -1295,11 +1319,7 @@
           </w:tcPr>
           <w:p>
             <w:r>
-              <w:t>toco    --graph_def_file=voc/export/frozen_inference_graph.pb    --output_file=voc/export/frozen_inference_graph.lite    --input_format=TENSORFLOW_GRAPHDEF    --output_format=TFLITE    --input_shape=1,299,299,3    --input_array=image_tensor    --output_array=detection_boxes,detection_scores,detection_classes,num_detections    --</w:t>
-            </w:r>
-            <w:r>
-              <w:lastRenderedPageBreak/>
-              <w:t xml:space="preserve">inference_type=FLOAT    --input_data_type=FLOAT </w:t>
+              <w:t xml:space="preserve">toco    --graph_def_file=voc/export/frozen_inference_graph.pb    --output_file=voc/export/frozen_inference_graph.lite    --input_format=TENSORFLOW_GRAPHDEF    --output_format=TFLITE    --input_shape=1,299,299,3    --input_array=image_tensor    --output_array=detection_boxes,detection_scores,detection_classes,num_detections    --inference_type=FLOAT    --input_data_type=FLOAT </w:t>
             </w:r>
           </w:p>
           <w:p/>
@@ -1488,6 +1508,7 @@
                 <w:szCs w:val="20"/>
                 <w:bdr w:val="none" w:sz="0" w:space="0" w:color="auto" w:frame="1"/>
               </w:rPr>
+              <w:lastRenderedPageBreak/>
               <w:t># for model in \</w:t>
             </w:r>
           </w:p>
@@ -2135,7 +2156,11 @@
               </w:rPr>
             </w:pPr>
             <w:r>
-              <w:t>toco    --graph_def_file=vvv/export/tflite_graph.pb--output_file=vvv/litedir/li.lite    --input_format=TENSORFLOW_GRAPHDEF    --output_format=TFLITE    --input_shape=1,299,299,3    --input_array=image_tensor    --output_array=</w:t>
+              <w:t>toco    --graph_def_file=vvv/export/tflite_graph.pb--output_file=vvv/litedir/li.lite    --input_format=TENSORFLOW_GRAPHDEF    --output_format=TFLITE    --</w:t>
+            </w:r>
+            <w:r>
+              <w:lastRenderedPageBreak/>
+              <w:t>input_shape=1,299,299,3    --input_array=image_tensor    --output_array=</w:t>
             </w:r>
             <w:r>
               <w:rPr>
@@ -2219,14 +2244,7 @@
               <w:rPr>
                 <w:color w:val="000000" w:themeColor="text1"/>
               </w:rPr>
-              <w:t>toco --graph_def_file=vvv/export/tflite_graph.pb  --output_file=vvv/litedir/lili.lite --</w:t>
-            </w:r>
-            <w:r>
-              <w:rPr>
-                <w:color w:val="000000" w:themeColor="text1"/>
-              </w:rPr>
-              <w:lastRenderedPageBreak/>
-              <w:t>input_shapes=1,</w:t>
+              <w:t>toco --graph_def_file=vvv/export/tflite_graph.pb  --output_file=vvv/litedir/lili.lite --input_shapes=1,</w:t>
             </w:r>
             <w:r>
               <w:rPr>
@@ -2354,13 +2372,17 @@
     <w:p/>
     <w:p>
       <w:pPr>
-        <w:pStyle w:val="a5"/>
-        <w:numPr>
-          <w:ilvl w:val="1"/>
-          <w:numId w:val="1"/>
-        </w:numPr>
-        <w:ind w:firstLineChars="0"/>
-      </w:pPr>
+        <w:pStyle w:val="2"/>
+      </w:pPr>
+      <w:r>
+        <w:rPr>
+          <w:rFonts w:hint="eastAsia"/>
+        </w:rPr>
+        <w:t>4</w:t>
+      </w:r>
+      <w:r>
+        <w:t xml:space="preserve">.3 </w:t>
+      </w:r>
       <w:r>
         <w:rPr>
           <w:rFonts w:hint="eastAsia"/>
@@ -2489,6 +2511,7 @@
           </w:tcPr>
           <w:p>
             <w:r>
+              <w:lastRenderedPageBreak/>
               <w:t>9c9</w:t>
             </w:r>
           </w:p>
@@ -2569,7 +2592,6 @@
           </w:p>
           <w:p>
             <w:r>
-              <w:lastRenderedPageBreak/>
               <w:t>189c189</w:t>
             </w:r>
           </w:p>
@@ -2604,11 +2626,6 @@
             </w:r>
           </w:p>
           <w:p>
-            <w:pPr>
-              <w:rPr>
-                <w:rFonts w:hint="eastAsia"/>
-              </w:rPr>
-            </w:pPr>
             <w:r>
               <w:t>&gt;   label_map_path: "vvv/pascal_label_map.pbtxt"</w:t>
             </w:r>
@@ -2616,19 +2633,8 @@
         </w:tc>
       </w:tr>
     </w:tbl>
-    <w:p>
-      <w:pPr>
-        <w:rPr>
-          <w:rFonts w:hint="eastAsia"/>
-        </w:rPr>
-      </w:pPr>
-    </w:p>
-    <w:p>
-      <w:pPr>
-        <w:rPr>
-          <w:rFonts w:hint="eastAsia"/>
-        </w:rPr>
-      </w:pPr>
+    <w:p/>
+    <w:p>
       <w:r>
         <w:rPr>
           <w:rFonts w:hint="eastAsia"/>
@@ -2643,23 +2649,1893 @@
           <w:rFonts w:hint="eastAsia"/>
         </w:rPr>
         <w:t>训练</w:t>
+      </w:r>
+    </w:p>
+    <w:tbl>
+      <w:tblPr>
+        <w:tblStyle w:val="a6"/>
+        <w:tblW w:w="0" w:type="auto"/>
+        <w:tblLook w:val="04A0" w:firstRow="1" w:lastRow="0" w:firstColumn="1" w:lastColumn="0" w:noHBand="0" w:noVBand="1"/>
+      </w:tblPr>
+      <w:tblGrid>
+        <w:gridCol w:w="8296"/>
+      </w:tblGrid>
+      <w:tr>
+        <w:tc>
+          <w:tcPr>
+            <w:tcW w:w="8296" w:type="dxa"/>
+          </w:tcPr>
+          <w:p>
+            <w:r>
+              <w:t>python legacy/train.py --train_dir vvv/trainout/ --pipeline_config_path vvv/vv.config</w:t>
+            </w:r>
+          </w:p>
+          <w:p>
+            <w:pPr>
+              <w:rPr>
+                <w:rFonts w:hint="eastAsia"/>
+              </w:rPr>
+            </w:pPr>
+          </w:p>
+        </w:tc>
+      </w:tr>
+    </w:tbl>
+    <w:p/>
+    <w:p>
+      <w:pPr>
+        <w:rPr>
+          <w:rFonts w:hint="eastAsia"/>
+        </w:rPr>
+      </w:pPr>
+      <w:r>
+        <w:rPr>
+          <w:rFonts w:hint="eastAsia"/>
+        </w:rPr>
+        <w:t>第四</w:t>
+      </w:r>
+      <w:r>
+        <w:t xml:space="preserve">, </w:t>
+      </w:r>
+      <w:r>
+        <w:rPr>
+          <w:rFonts w:hint="eastAsia"/>
+        </w:rPr>
+        <w:t>转成</w:t>
+      </w:r>
+      <w:r>
+        <w:t>tflite</w:t>
+      </w:r>
+      <w:r>
+        <w:rPr>
+          <w:rFonts w:hint="eastAsia"/>
+        </w:rPr>
+        <w:t>可用</w:t>
+      </w:r>
+      <w:r>
+        <w:t>的</w:t>
+      </w:r>
+      <w:r>
+        <w:t>pb</w:t>
+      </w:r>
+      <w:r>
+        <w:t>文件</w:t>
+      </w:r>
+      <w:r>
+        <w:t>.</w:t>
+      </w:r>
+    </w:p>
+    <w:p/>
+    <w:tbl>
+      <w:tblPr>
+        <w:tblStyle w:val="a6"/>
+        <w:tblW w:w="0" w:type="auto"/>
+        <w:tblLook w:val="04A0" w:firstRow="1" w:lastRow="0" w:firstColumn="1" w:lastColumn="0" w:noHBand="0" w:noVBand="1"/>
+      </w:tblPr>
+      <w:tblGrid>
+        <w:gridCol w:w="8296"/>
+      </w:tblGrid>
+      <w:tr>
+        <w:tc>
+          <w:tcPr>
+            <w:tcW w:w="8296" w:type="dxa"/>
+          </w:tcPr>
+          <w:p>
+            <w:pPr>
+              <w:rPr>
+                <w:rFonts w:hint="eastAsia"/>
+              </w:rPr>
+            </w:pPr>
+            <w:r>
+              <w:t>python export_tflite_ssd_graph.py --pipeline_config_path=voc/mob.config  --trained_checkpoint_prefix=voc/mob_train_dir/model.ckpt-0 --output_directory=voc/mob_export --add_postprocessing_op=true</w:t>
+            </w:r>
+          </w:p>
+        </w:tc>
+      </w:tr>
+    </w:tbl>
+    <w:p>
+      <w:pPr>
+        <w:rPr>
+          <w:rFonts w:hint="eastAsia"/>
+        </w:rPr>
+      </w:pPr>
+    </w:p>
+    <w:p>
+      <w:r>
+        <w:rPr>
+          <w:rFonts w:hint="eastAsia"/>
+        </w:rPr>
+        <w:t>第五</w:t>
+      </w:r>
+      <w:r>
+        <w:t xml:space="preserve">, </w:t>
+      </w:r>
+      <w:r>
+        <w:rPr>
+          <w:rFonts w:hint="eastAsia"/>
+        </w:rPr>
+        <w:t>把</w:t>
+      </w:r>
+      <w:r>
+        <w:t>pb</w:t>
+      </w:r>
+      <w:r>
+        <w:t>文件转成</w:t>
+      </w:r>
+      <w:r>
+        <w:t>tflite</w:t>
+      </w:r>
+      <w:r>
+        <w:t>文件</w:t>
+      </w:r>
+    </w:p>
+    <w:p/>
+    <w:tbl>
+      <w:tblPr>
+        <w:tblStyle w:val="a6"/>
+        <w:tblW w:w="0" w:type="auto"/>
+        <w:tblLook w:val="04A0" w:firstRow="1" w:lastRow="0" w:firstColumn="1" w:lastColumn="0" w:noHBand="0" w:noVBand="1"/>
+      </w:tblPr>
+      <w:tblGrid>
+        <w:gridCol w:w="8296"/>
+      </w:tblGrid>
+      <w:tr>
+        <w:tc>
+          <w:tcPr>
+            <w:tcW w:w="8296" w:type="dxa"/>
+          </w:tcPr>
+          <w:p>
+            <w:pPr>
+              <w:rPr>
+                <w:rFonts w:hint="eastAsia"/>
+              </w:rPr>
+            </w:pPr>
+            <w:r>
+              <w:t>toco --graph_def_file=vvv/v2_export/tflite_graph.pb  --output_file=vvv/v2_tflite/thedemo.tflite --input_shapes=1,300,300,3 --input_arrays=normalized_input_image_tensor --output_arrays='TFLite_Detection_PostProcess','TFLite_Detection_PostProcess:1','TFLite_Detection_PostProcess:2','TFLite_Detection_PostProcess:3'  --inference_type=FLOAT --allow_custom_ops</w:t>
+            </w:r>
+          </w:p>
+        </w:tc>
+      </w:tr>
+    </w:tbl>
+    <w:p>
+      <w:pPr>
+        <w:rPr>
+          <w:rFonts w:hint="eastAsia"/>
+        </w:rPr>
+      </w:pPr>
+    </w:p>
+    <w:p>
+      <w:r>
+        <w:rPr>
+          <w:rFonts w:hint="eastAsia"/>
+        </w:rPr>
+        <w:lastRenderedPageBreak/>
+        <w:t>4</w:t>
+      </w:r>
+      <w:r>
+        <w:t>.5 Android</w:t>
+      </w:r>
+      <w:r>
+        <w:t>端</w:t>
+      </w:r>
+      <w:r>
+        <w:t>apk</w:t>
+      </w:r>
+      <w:r>
+        <w:t>部署</w:t>
+      </w:r>
+      <w:r>
+        <w:t>.</w:t>
+      </w:r>
+    </w:p>
+    <w:p/>
+    <w:p>
+      <w:r>
+        <w:rPr>
+          <w:rFonts w:hint="eastAsia"/>
+        </w:rPr>
+        <w:t>第一</w:t>
+      </w:r>
+      <w:r>
+        <w:rPr>
+          <w:rFonts w:hint="eastAsia"/>
+        </w:rPr>
+        <w:t>,</w:t>
+      </w:r>
+      <w:r>
+        <w:t>下载</w:t>
+      </w:r>
+      <w:r>
+        <w:rPr>
+          <w:rFonts w:hint="eastAsia"/>
+        </w:rPr>
+        <w:t>最新</w:t>
+      </w:r>
+      <w:r>
+        <w:t>tensorflow</w:t>
+      </w:r>
+      <w:r>
+        <w:t>代码</w:t>
+      </w:r>
+    </w:p>
+    <w:tbl>
+      <w:tblPr>
+        <w:tblStyle w:val="a6"/>
+        <w:tblW w:w="0" w:type="auto"/>
+        <w:tblLook w:val="04A0" w:firstRow="1" w:lastRow="0" w:firstColumn="1" w:lastColumn="0" w:noHBand="0" w:noVBand="1"/>
+      </w:tblPr>
+      <w:tblGrid>
+        <w:gridCol w:w="8296"/>
+      </w:tblGrid>
+      <w:tr>
+        <w:tc>
+          <w:tcPr>
+            <w:tcW w:w="8296" w:type="dxa"/>
+          </w:tcPr>
+          <w:p>
+            <w:pPr>
+              <w:rPr>
+                <w:rFonts w:hint="eastAsia"/>
+              </w:rPr>
+            </w:pPr>
+            <w:r>
+              <w:t>G</w:t>
+            </w:r>
+            <w:r>
+              <w:rPr>
+                <w:rFonts w:hint="eastAsia"/>
+              </w:rPr>
+              <w:t xml:space="preserve">it </w:t>
+            </w:r>
+            <w:r>
+              <w:t xml:space="preserve">clone </w:t>
+            </w:r>
+            <w:r>
+              <w:t>https://github.com/tensorflow/tensorflow.git</w:t>
+            </w:r>
+          </w:p>
+        </w:tc>
+      </w:tr>
+    </w:tbl>
+    <w:p/>
+    <w:p>
+      <w:pPr>
+        <w:rPr>
+          <w:rFonts w:hint="eastAsia"/>
+        </w:rPr>
+      </w:pPr>
+      <w:r>
+        <w:rPr>
+          <w:rFonts w:hint="eastAsia"/>
+        </w:rPr>
+        <w:t>第二</w:t>
+      </w:r>
+      <w:r>
+        <w:t>,</w:t>
+      </w:r>
+      <w:r>
+        <w:t>找到</w:t>
+      </w:r>
+      <w:r>
+        <w:rPr>
+          <w:rFonts w:hint="eastAsia"/>
+        </w:rPr>
+        <w:t>如下</w:t>
+      </w:r>
+      <w:r>
+        <w:t>目录的</w:t>
+      </w:r>
+      <w:r>
+        <w:t>android</w:t>
+      </w:r>
+      <w:r>
+        <w:t>工程</w:t>
+      </w:r>
+      <w:r>
+        <w:t>.</w:t>
+      </w:r>
+      <w:r>
+        <w:t>用</w:t>
+      </w:r>
+      <w:r>
+        <w:t>as</w:t>
+      </w:r>
+      <w:r>
+        <w:t>打开</w:t>
+      </w:r>
+      <w:r>
+        <w:t>.</w:t>
+      </w:r>
+    </w:p>
+    <w:p>
+      <w:pPr>
+        <w:rPr>
+          <w:rFonts w:hint="eastAsia"/>
+        </w:rPr>
+      </w:pPr>
+      <w:r>
+        <w:t>tensorflow/tensorflow/examples</w:t>
+      </w:r>
+    </w:p>
+    <w:p/>
+    <w:p/>
+    <w:p>
+      <w:pPr>
+        <w:pStyle w:val="1"/>
+      </w:pPr>
+      <w:r>
+        <w:rPr>
+          <w:rFonts w:hint="eastAsia"/>
+        </w:rPr>
+        <w:t>五</w:t>
+      </w:r>
+      <w:r>
+        <w:rPr>
+          <w:rFonts w:hint="eastAsia"/>
+        </w:rPr>
+        <w:t xml:space="preserve"> </w:t>
+      </w:r>
+      <w:r>
+        <w:rPr>
+          <w:rFonts w:hint="eastAsia"/>
+        </w:rPr>
+        <w:t>解析</w:t>
+      </w:r>
+      <w:r>
+        <w:t>ssd</w:t>
+      </w:r>
+      <w:r>
+        <w:t>的多尺度</w:t>
+      </w:r>
+      <w:r>
+        <w:t>features maps</w:t>
+      </w:r>
+    </w:p>
+    <w:p>
+      <w:pPr>
+        <w:pStyle w:val="2"/>
+      </w:pPr>
+      <w:r>
+        <w:rPr>
+          <w:rFonts w:hint="eastAsia"/>
+        </w:rPr>
+        <w:t>5</w:t>
+      </w:r>
+      <w:r>
+        <w:t xml:space="preserve">.1a </w:t>
+      </w:r>
+      <w:r>
+        <w:rPr>
+          <w:rFonts w:hint="eastAsia"/>
+        </w:rPr>
+        <w:t xml:space="preserve"> </w:t>
+      </w:r>
+      <w:r>
+        <w:rPr>
+          <w:rFonts w:hint="eastAsia"/>
+        </w:rPr>
+        <w:t>添加</w:t>
+      </w:r>
+      <w:r>
+        <w:t>flags</w:t>
+      </w:r>
+      <w:r>
+        <w:t>区分</w:t>
+      </w:r>
+      <w:r>
+        <w:t>train</w:t>
+      </w:r>
+      <w:r>
+        <w:t>和</w:t>
+      </w:r>
+      <w:r>
+        <w:t>analysis</w:t>
+      </w:r>
+    </w:p>
+    <w:tbl>
+      <w:tblPr>
+        <w:tblStyle w:val="a6"/>
+        <w:tblW w:w="0" w:type="auto"/>
+        <w:tblLook w:val="04A0" w:firstRow="1" w:lastRow="0" w:firstColumn="1" w:lastColumn="0" w:noHBand="0" w:noVBand="1"/>
+      </w:tblPr>
+      <w:tblGrid>
+        <w:gridCol w:w="8296"/>
+      </w:tblGrid>
+      <w:tr>
+        <w:tc>
+          <w:tcPr>
+            <w:tcW w:w="8296" w:type="dxa"/>
+          </w:tcPr>
+          <w:p>
+            <w:pPr>
+              <w:rPr>
+                <w:rFonts w:hint="eastAsia"/>
+              </w:rPr>
+            </w:pPr>
+            <w:r>
+              <w:t xml:space="preserve">python legacy/train.py --train_dir vvv/traindir/ --pipeline_config_path vvv/v2mob.config --analysising </w:t>
+            </w:r>
+            <w:r>
+              <w:rPr>
+                <w:b/>
+                <w:color w:val="FF0000"/>
+              </w:rPr>
+              <w:t>true</w:t>
+            </w:r>
+          </w:p>
+        </w:tc>
+      </w:tr>
+    </w:tbl>
+    <w:p>
+      <w:pPr>
+        <w:rPr>
+          <w:rFonts w:hint="eastAsia"/>
+        </w:rPr>
+      </w:pPr>
+    </w:p>
+    <w:p>
+      <w:pPr>
+        <w:pStyle w:val="2"/>
+      </w:pPr>
+      <w:r>
+        <w:rPr>
+          <w:rFonts w:hint="eastAsia"/>
+        </w:rPr>
+        <w:t>5</w:t>
+      </w:r>
+      <w:r>
+        <w:t xml:space="preserve">.1 </w:t>
+      </w:r>
+      <w:r>
+        <w:rPr>
+          <w:rFonts w:hint="eastAsia"/>
+        </w:rPr>
+        <w:t>ssd</w:t>
+      </w:r>
+      <w:r>
+        <w:t xml:space="preserve"> </w:t>
+      </w:r>
+      <w:r>
+        <w:rPr>
+          <w:rFonts w:hint="eastAsia"/>
+        </w:rPr>
+        <w:t>采用</w:t>
+      </w:r>
+      <w:r>
+        <w:t>的</w:t>
+      </w:r>
+      <w:r>
+        <w:t>box predictor</w:t>
+      </w:r>
+      <w:r>
+        <w:t>为</w:t>
+      </w:r>
+      <w:r>
+        <w:t>:</w:t>
+      </w:r>
+    </w:p>
+    <w:tbl>
+      <w:tblPr>
+        <w:tblStyle w:val="a6"/>
+        <w:tblW w:w="0" w:type="auto"/>
+        <w:tblLook w:val="04A0" w:firstRow="1" w:lastRow="0" w:firstColumn="1" w:lastColumn="0" w:noHBand="0" w:noVBand="1"/>
+      </w:tblPr>
+      <w:tblGrid>
+        <w:gridCol w:w="8296"/>
+      </w:tblGrid>
+      <w:tr>
+        <w:tc>
+          <w:tcPr>
+            <w:tcW w:w="8296" w:type="dxa"/>
+          </w:tcPr>
+          <w:p>
+            <w:r>
+              <w:t>[ConvolutionalBoxPredictor] _min_depth:  0</w:t>
+            </w:r>
+          </w:p>
+          <w:p>
+            <w:r>
+              <w:t>[ConvolutionalBoxPredictor] _max_depth:  0</w:t>
+            </w:r>
+          </w:p>
+          <w:p>
+            <w:r>
+              <w:t>[ConvolutionalBoxPredictor] _conv_hyperparams_fn:  &lt;function build.&lt;locals&gt;.scope_fn at 0x7f7cad310d90&gt;</w:t>
+            </w:r>
+          </w:p>
+          <w:p>
+            <w:r>
+              <w:t>[ConvolutionalBoxPredictor] _num_layers_before_predictor:  0</w:t>
+            </w:r>
+          </w:p>
+          <w:p>
+            <w:r>
+              <w:t>[SSDMetaArch] _box_predictor: &lt;object_detection.predictors.convolutional_box_predictor.</w:t>
+            </w:r>
+            <w:r>
+              <w:rPr>
+                <w:b/>
+              </w:rPr>
+              <w:t>ConvolutionalBoxPredictor</w:t>
+            </w:r>
+            <w:r>
+              <w:t xml:space="preserve"> object at 0x7f7cad314630&gt;</w:t>
+            </w:r>
+          </w:p>
+          <w:p/>
+          <w:p>
+            <w:r>
+              <w:t>[ConvolutionalBoxPredictor._predict] sorted_keys ['</w:t>
+            </w:r>
+            <w:r>
+              <w:rPr>
+                <w:b/>
+              </w:rPr>
+              <w:t>box_encodings</w:t>
+            </w:r>
+            <w:r>
+              <w:t>', 'class_predictions_with_background']</w:t>
+            </w:r>
+          </w:p>
+          <w:p>
+            <w:r>
+              <w:t xml:space="preserve">[ConvolutionalBoxPredictor._predict] head_name </w:t>
+            </w:r>
+            <w:r>
+              <w:rPr>
+                <w:b/>
+              </w:rPr>
+              <w:t>box_encodings</w:t>
+            </w:r>
+          </w:p>
+          <w:p>
+            <w:r>
+              <w:t>[ConvolutionalBoxPredictor._predict] head_obj &lt;object_detection.</w:t>
+            </w:r>
+            <w:r>
+              <w:rPr>
+                <w:b/>
+              </w:rPr>
+              <w:t>predictors.heads.box_head.ConvolutionalBoxHead</w:t>
+            </w:r>
+            <w:r>
+              <w:t xml:space="preserve"> object at 0x7f31102d52b0&gt;</w:t>
+            </w:r>
+          </w:p>
+          <w:p>
+            <w:r>
+              <w:t xml:space="preserve">[ConvolutionalBoxPredictor._predict] head_name </w:t>
+            </w:r>
+            <w:r>
+              <w:rPr>
+                <w:b/>
+              </w:rPr>
+              <w:t>class_predictions_with_background</w:t>
+            </w:r>
+          </w:p>
+          <w:p>
+            <w:pPr>
+              <w:rPr>
+                <w:rFonts w:hint="eastAsia"/>
+              </w:rPr>
+            </w:pPr>
+            <w:r>
+              <w:t>[ConvolutionalBoxPredictor._predict] head_obj &lt;object_detection.predictors.heads.class_head.ConvolutionalClassHead object at 0x7f31102d52e8&gt;</w:t>
+            </w:r>
+          </w:p>
+        </w:tc>
+      </w:tr>
+    </w:tbl>
+    <w:p>
+      <w:pPr>
+        <w:rPr>
+          <w:rFonts w:hint="eastAsia"/>
+        </w:rPr>
+      </w:pPr>
+    </w:p>
+    <w:p/>
+    <w:p>
+      <w:pPr>
+        <w:pStyle w:val="2"/>
+      </w:pPr>
+      <w:r>
+        <w:rPr>
+          <w:rFonts w:hint="eastAsia"/>
+        </w:rPr>
+        <w:lastRenderedPageBreak/>
+        <w:t>5</w:t>
+      </w:r>
+      <w:r>
+        <w:t xml:space="preserve">.2 </w:t>
+      </w:r>
+      <w:r>
+        <w:rPr>
+          <w:rFonts w:hint="eastAsia"/>
+        </w:rPr>
+        <w:t>打印</w:t>
+      </w:r>
+      <w:r>
+        <w:t>关心的变量</w:t>
+      </w:r>
+    </w:p>
+    <w:p>
+      <w:r>
+        <w:rPr>
+          <w:rFonts w:hint="eastAsia"/>
+        </w:rPr>
+        <w:t>在</w:t>
+      </w:r>
+      <w:r>
+        <w:rPr>
+          <w:rFonts w:hint="eastAsia"/>
+        </w:rPr>
+        <w:t>ssd</w:t>
+      </w:r>
+      <w:r>
+        <w:t>中第一个</w:t>
+      </w:r>
+      <w:r>
+        <w:t>featuremap</w:t>
+      </w:r>
+      <w:r>
+        <w:t>之后是一个</w:t>
+      </w:r>
+      <w:r>
+        <w:rPr>
+          <w:rFonts w:hint="eastAsia"/>
+        </w:rPr>
+        <w:t>尺度</w:t>
+      </w:r>
+      <w:r>
+        <w:t>的卷积输出</w:t>
+      </w:r>
+      <w:r>
+        <w:t>.</w:t>
+      </w:r>
+      <w:r>
+        <w:t>想在此处添加一个</w:t>
+      </w:r>
+      <w:r>
+        <w:t>roi.</w:t>
+      </w:r>
+    </w:p>
+    <w:p>
+      <w:pPr>
+        <w:rPr>
+          <w:rFonts w:hint="eastAsia"/>
+        </w:rPr>
+      </w:pPr>
+      <w:r>
+        <w:rPr>
+          <w:rFonts w:hint="eastAsia"/>
+        </w:rPr>
+        <w:t>那么</w:t>
+      </w:r>
+      <w:r>
+        <w:t>这个</w:t>
+      </w:r>
+      <w:r>
+        <w:t>roi</w:t>
+      </w:r>
+      <w:r>
+        <w:t>的输入</w:t>
+      </w:r>
+      <w:r>
+        <w:rPr>
+          <w:rFonts w:hint="eastAsia"/>
+        </w:rPr>
+        <w:t>需要</w:t>
+      </w:r>
+      <w:r>
+        <w:t>是</w:t>
+      </w:r>
+      <w:r>
+        <w:rPr>
+          <w:b/>
+          <w:u w:val="single"/>
+        </w:rPr>
+        <w:t>[24 19 19 576]</w:t>
+      </w:r>
+      <w:r>
+        <w:rPr>
+          <w:b/>
+          <w:u w:val="single"/>
+        </w:rPr>
+        <w:t>,</w:t>
+      </w:r>
+      <w:r>
+        <w:rPr>
+          <w:rFonts w:hint="eastAsia"/>
+        </w:rPr>
+        <w:t>输出</w:t>
+      </w:r>
+      <w:r>
+        <w:t>需要是</w:t>
+      </w:r>
+      <w:r>
+        <w:rPr>
+          <w:rFonts w:hint="eastAsia"/>
+        </w:rPr>
+        <w:t>两种</w:t>
+      </w:r>
+      <w:r>
+        <w:t>,</w:t>
+      </w:r>
+      <w:r>
+        <w:t>其一是</w:t>
+      </w:r>
+      <w:r>
+        <w:rPr>
+          <w:rFonts w:hint="eastAsia"/>
+        </w:rPr>
+        <w:t>回归</w:t>
+      </w:r>
+      <w:r>
+        <w:rPr>
+          <w:b/>
+          <w:u w:val="single"/>
+        </w:rPr>
+        <w:t>24 1083 1 4</w:t>
+      </w:r>
+      <w:r>
+        <w:t>,</w:t>
+      </w:r>
+      <w:r>
+        <w:rPr>
+          <w:rFonts w:hint="eastAsia"/>
+        </w:rPr>
+        <w:t>其二</w:t>
+      </w:r>
+      <w:r>
+        <w:t>是分类</w:t>
+      </w:r>
+      <w:r>
+        <w:rPr>
+          <w:b/>
+          <w:u w:val="single"/>
+        </w:rPr>
+        <w:t>24 1083 21</w:t>
+      </w:r>
+      <w:r>
+        <w:rPr>
+          <w:rFonts w:hint="eastAsia"/>
+        </w:rPr>
+        <w:t>,</w:t>
+      </w:r>
+    </w:p>
+    <w:tbl>
+      <w:tblPr>
+        <w:tblStyle w:val="a6"/>
+        <w:tblW w:w="0" w:type="auto"/>
+        <w:tblLook w:val="04A0" w:firstRow="1" w:lastRow="0" w:firstColumn="1" w:lastColumn="0" w:noHBand="0" w:noVBand="1"/>
+      </w:tblPr>
+      <w:tblGrid>
+        <w:gridCol w:w="8296"/>
+      </w:tblGrid>
+      <w:tr>
+        <w:tc>
+          <w:tcPr>
+            <w:tcW w:w="8296" w:type="dxa"/>
+          </w:tcPr>
+          <w:p>
+            <w:r>
+              <w:t xml:space="preserve">      if(idx==0):</w:t>
+            </w:r>
+          </w:p>
+          <w:p>
+            <w:r>
+              <w:t xml:space="preserve">      ## add rfcn roi</w:t>
+            </w:r>
+          </w:p>
+          <w:p>
+            <w:r>
+              <w:t xml:space="preserve">        tfprint.ssd_fmap0 = tf.Print(image_feature,["ssd_fmap0",tf.shape(image_feature)],summarize=64)</w:t>
+            </w:r>
+          </w:p>
+          <w:p/>
+          <w:p>
+            <w:r>
+              <w:rPr>
+                <w:rFonts w:hint="eastAsia"/>
+              </w:rPr>
+              <w:t>打印</w:t>
+            </w:r>
+            <w:r>
+              <w:t>的结果</w:t>
+            </w:r>
+            <w:r>
+              <w:t>是</w:t>
+            </w:r>
+            <w:r>
+              <w:t>:</w:t>
+            </w:r>
+          </w:p>
+          <w:p>
+            <w:pPr>
+              <w:rPr>
+                <w:b/>
+                <w:u w:val="single"/>
+              </w:rPr>
+            </w:pPr>
+            <w:r>
+              <w:rPr>
+                <w:b/>
+                <w:u w:val="single"/>
+              </w:rPr>
+              <w:t>[ssd_fmap0][24 19 19 576]</w:t>
+            </w:r>
+          </w:p>
+          <w:p>
+            <w:r>
+              <w:rPr>
+                <w:rFonts w:hint="eastAsia"/>
+              </w:rPr>
+              <w:t>说明</w:t>
+            </w:r>
+            <w:r>
+              <w:rPr>
+                <w:rFonts w:hint="eastAsia"/>
+              </w:rPr>
+              <w:t>,</w:t>
+            </w:r>
+            <w:r>
+              <w:t>给</w:t>
+            </w:r>
+            <w:r>
+              <w:t>ssd</w:t>
+            </w:r>
+            <w:r>
+              <w:t>的第一</w:t>
+            </w:r>
+            <w:r>
+              <w:rPr>
+                <w:rFonts w:hint="eastAsia"/>
+              </w:rPr>
+              <w:t>张</w:t>
+            </w:r>
+            <w:r>
+              <w:t>feature map</w:t>
+            </w:r>
+            <w:r>
+              <w:t>是</w:t>
+            </w:r>
+            <w:r>
+              <w:t>24, 19x19, 576</w:t>
+            </w:r>
+            <w:r>
+              <w:t>的</w:t>
+            </w:r>
+            <w:r>
+              <w:t>.</w:t>
+            </w:r>
+          </w:p>
+          <w:p>
+            <w:pPr>
+              <w:rPr>
+                <w:b/>
+                <w:u w:val="single"/>
+              </w:rPr>
+            </w:pPr>
+            <w:r>
+              <w:rPr>
+                <w:b/>
+                <w:u w:val="single"/>
+              </w:rPr>
+              <w:t>[batch_size, height_i, width_i, channels_i]</w:t>
+            </w:r>
+          </w:p>
+          <w:p/>
+          <w:p>
+            <w:r>
+              <w:rPr>
+                <w:rFonts w:hint="eastAsia"/>
+              </w:rPr>
+              <w:t>看</w:t>
+            </w:r>
+            <w:r>
+              <w:t>输出</w:t>
+            </w:r>
+            <w:r>
+              <w:t>:</w:t>
+            </w:r>
+          </w:p>
+          <w:p>
+            <w:pPr>
+              <w:rPr>
+                <w:b/>
+                <w:u w:val="single"/>
+              </w:rPr>
+            </w:pPr>
+            <w:r>
+              <w:rPr>
+                <w:b/>
+                <w:u w:val="single"/>
+              </w:rPr>
+              <w:t>[24 1083 21]</w:t>
+            </w:r>
+          </w:p>
+          <w:p>
+            <w:pPr>
+              <w:rPr>
+                <w:b/>
+                <w:u w:val="single"/>
+              </w:rPr>
+            </w:pPr>
+            <w:r>
+              <w:rPr>
+                <w:b/>
+                <w:u w:val="single"/>
+              </w:rPr>
+              <w:t>[1 24 1083 1 4][1 24 1083 21]</w:t>
+            </w:r>
+          </w:p>
+          <w:p>
+            <w:r>
+              <w:rPr>
+                <w:rFonts w:hint="eastAsia"/>
+              </w:rPr>
+              <w:t>回归</w:t>
+            </w:r>
+            <w:r>
+              <w:t>的</w:t>
+            </w:r>
+            <w:r>
+              <w:rPr>
+                <w:rFonts w:hint="eastAsia"/>
+              </w:rPr>
+              <w:t>是</w:t>
+            </w:r>
+            <w:r>
+              <w:rPr>
+                <w:b/>
+                <w:u w:val="single"/>
+              </w:rPr>
+              <w:t>24 1083 1 4</w:t>
+            </w:r>
+            <w:r>
+              <w:rPr>
+                <w:rFonts w:hint="eastAsia"/>
+              </w:rPr>
+              <w:t>的</w:t>
+            </w:r>
+          </w:p>
+          <w:p>
+            <w:pPr>
+              <w:rPr>
+                <w:rFonts w:hint="eastAsia"/>
+                <w:b/>
+                <w:u w:val="single"/>
+              </w:rPr>
+            </w:pPr>
+            <w:r>
+              <w:rPr>
+                <w:b/>
+                <w:u w:val="single"/>
+              </w:rPr>
+              <w:t>[batch_size, num_anchors_i, q, code_size]</w:t>
+            </w:r>
+          </w:p>
+          <w:p>
+            <w:pPr>
+              <w:rPr>
+                <w:b/>
+                <w:u w:val="single"/>
+              </w:rPr>
+            </w:pPr>
+          </w:p>
+          <w:p>
+            <w:pPr>
+              <w:rPr>
+                <w:b/>
+                <w:u w:val="single"/>
+              </w:rPr>
+            </w:pPr>
+            <w:r>
+              <w:rPr>
+                <w:rFonts w:hint="eastAsia"/>
+              </w:rPr>
+              <w:t>这个</w:t>
+            </w:r>
+            <w:r>
+              <w:t>是</w:t>
+            </w:r>
+            <w:r>
+              <w:t>cls</w:t>
+            </w:r>
+            <w:r>
+              <w:t>分类的输出</w:t>
+            </w:r>
+            <w:r>
+              <w:t>.shape</w:t>
+            </w:r>
+            <w:r>
+              <w:t>是</w:t>
+            </w:r>
+            <w:r>
+              <w:rPr>
+                <w:rFonts w:hint="eastAsia"/>
+              </w:rPr>
+              <w:t xml:space="preserve"> </w:t>
+            </w:r>
+            <w:r>
+              <w:rPr>
+                <w:b/>
+                <w:u w:val="single"/>
+              </w:rPr>
+              <w:t>[batch_size, num_anchors_i, num_classes + 1]</w:t>
+            </w:r>
+          </w:p>
+          <w:p>
+            <w:pPr>
+              <w:rPr>
+                <w:rFonts w:hint="eastAsia"/>
+              </w:rPr>
+            </w:pPr>
+            <w:r>
+              <w:rPr>
+                <w:rFonts w:hint="eastAsia"/>
+              </w:rPr>
+              <w:t>对已</w:t>
+            </w:r>
+            <w:r>
+              <w:rPr>
+                <w:rFonts w:hint="eastAsia"/>
+              </w:rPr>
+              <w:t>ingde</w:t>
+            </w:r>
+            <w:r>
+              <w:rPr>
+                <w:b/>
+                <w:u w:val="single"/>
+              </w:rPr>
+              <w:t>[batch_size, num_anchors_i, q, code_size]</w:t>
+            </w:r>
+          </w:p>
+        </w:tc>
+      </w:tr>
+    </w:tbl>
+    <w:p/>
+    <w:p/>
+    <w:p>
+      <w:pPr>
+        <w:pStyle w:val="2"/>
+      </w:pPr>
+      <w:r>
+        <w:rPr>
+          <w:rFonts w:hint="eastAsia"/>
+        </w:rPr>
+        <w:t>5</w:t>
+      </w:r>
+      <w:r>
+        <w:t xml:space="preserve">.3 </w:t>
+      </w:r>
+      <w:r>
+        <w:rPr>
+          <w:rFonts w:hint="eastAsia"/>
+        </w:rPr>
+        <w:t>打印</w:t>
+      </w:r>
+      <w:r>
+        <w:t>rfcn</w:t>
+      </w:r>
+      <w:r>
+        <w:t>的</w:t>
+      </w:r>
+      <w:r>
+        <w:t>roi</w:t>
+      </w:r>
+      <w:r>
+        <w:t>的输入输出</w:t>
+      </w:r>
+      <w:r>
+        <w:t>.</w:t>
+      </w:r>
+    </w:p>
+    <w:p>
+      <w:pPr>
+        <w:pStyle w:val="3"/>
+      </w:pPr>
+      <w:r>
+        <w:rPr>
+          <w:rFonts w:hint="eastAsia"/>
+        </w:rPr>
+        <w:t>第一</w:t>
+      </w:r>
+      <w:r>
+        <w:t>,</w:t>
+      </w:r>
+      <w:r>
+        <w:rPr>
+          <w:rFonts w:hint="eastAsia"/>
+        </w:rPr>
+        <w:t>先下载</w:t>
+      </w:r>
+      <w:r>
+        <w:t>pretrained model.</w:t>
+      </w:r>
+    </w:p>
+    <w:tbl>
+      <w:tblPr>
+        <w:tblStyle w:val="a6"/>
+        <w:tblW w:w="0" w:type="auto"/>
+        <w:tblLook w:val="04A0" w:firstRow="1" w:lastRow="0" w:firstColumn="1" w:lastColumn="0" w:noHBand="0" w:noVBand="1"/>
+      </w:tblPr>
+      <w:tblGrid>
+        <w:gridCol w:w="8296"/>
+      </w:tblGrid>
+      <w:tr>
+        <w:tc>
+          <w:tcPr>
+            <w:tcW w:w="8296" w:type="dxa"/>
+          </w:tcPr>
+          <w:p>
+            <w:r>
+              <w:t>w</w:t>
+            </w:r>
+            <w:r>
+              <w:t xml:space="preserve">get </w:t>
+            </w:r>
+            <w:r>
+              <w:t>http://download.tensorflow.org/models/object_detection/rfcn_resnet101_coco_2018_01_28.tar.gz</w:t>
+            </w:r>
+          </w:p>
+        </w:tc>
+      </w:tr>
+    </w:tbl>
+    <w:p/>
+    <w:p>
+      <w:pPr>
+        <w:pStyle w:val="3"/>
+      </w:pPr>
+      <w:r>
+        <w:rPr>
+          <w:rFonts w:hint="eastAsia"/>
+        </w:rPr>
+        <w:t>第二</w:t>
+      </w:r>
+      <w:r>
+        <w:t>,</w:t>
+      </w:r>
+      <w:r>
+        <w:t>训练</w:t>
+      </w:r>
+    </w:p>
+    <w:p>
+      <w:r>
+        <w:t>python legacy/train.py --train_dir vvv/rfcn_traindir/ --pipeline_config_path vvv/rfcn.config --analysising false</w:t>
+      </w:r>
+      <w:r>
+        <w:t xml:space="preserve"> </w:t>
+      </w:r>
+      <w:r>
+        <w:t>--logtostderr</w:t>
+      </w:r>
+      <w:r>
+        <w:t>.</w:t>
+      </w:r>
+    </w:p>
+    <w:p>
+      <w:pPr>
+        <w:rPr>
+          <w:rFonts w:hint="eastAsia"/>
+        </w:rPr>
+      </w:pPr>
+    </w:p>
+    <w:p>
+      <w:pPr>
+        <w:pStyle w:val="3"/>
+      </w:pPr>
+      <w:r>
+        <w:rPr>
+          <w:rFonts w:hint="eastAsia"/>
+        </w:rPr>
+        <w:lastRenderedPageBreak/>
+        <w:t>第三</w:t>
+      </w:r>
+      <w:r>
+        <w:t>,</w:t>
+      </w:r>
+      <w:r>
+        <w:t>分析</w:t>
+      </w:r>
+    </w:p>
+    <w:tbl>
+      <w:tblPr>
+        <w:tblStyle w:val="a6"/>
+        <w:tblW w:w="0" w:type="auto"/>
+        <w:tblLook w:val="04A0" w:firstRow="1" w:lastRow="0" w:firstColumn="1" w:lastColumn="0" w:noHBand="0" w:noVBand="1"/>
+      </w:tblPr>
+      <w:tblGrid>
+        <w:gridCol w:w="8296"/>
+      </w:tblGrid>
+      <w:tr>
+        <w:tc>
+          <w:tcPr>
+            <w:tcW w:w="8296" w:type="dxa"/>
+          </w:tcPr>
+          <w:p>
+            <w:r>
+              <w:rPr>
+                <w:rFonts w:hint="eastAsia"/>
+              </w:rPr>
+              <w:t>输入</w:t>
+            </w:r>
+            <w:r>
+              <w:t>:</w:t>
+            </w:r>
+          </w:p>
+          <w:p>
+            <w:pPr>
+              <w:rPr>
+                <w:rFonts w:hint="eastAsia"/>
+              </w:rPr>
+            </w:pPr>
+            <w:r>
+              <w:t>[rfcn roi][1 38 50 189]</w:t>
+            </w:r>
+            <w:r>
+              <w:t xml:space="preserve"> </w:t>
+            </w:r>
+          </w:p>
+          <w:p>
+            <w:r>
+              <w:t>[batch_size, height_i, width_i, channels_i]</w:t>
+            </w:r>
+          </w:p>
+          <w:p>
+            <w:pPr>
+              <w:rPr>
+                <w:rFonts w:hint="eastAsia"/>
+              </w:rPr>
+            </w:pPr>
+            <w:r>
+              <w:rPr>
+                <w:rFonts w:hint="eastAsia"/>
+              </w:rPr>
+              <w:t>分类</w:t>
+            </w:r>
+            <w:r>
+              <w:t>:</w:t>
+            </w:r>
+            <w:r>
+              <w:t xml:space="preserve"> </w:t>
+            </w:r>
+            <w:r>
+              <w:t>[1 38 56 189]</w:t>
+            </w:r>
+            <w:r>
+              <w:t xml:space="preserve"> </w:t>
+            </w:r>
+            <w:r>
+              <w:rPr>
+                <w:rFonts w:hint="eastAsia"/>
+              </w:rPr>
+              <w:t>分类</w:t>
+            </w:r>
+            <w:r>
+              <w:t>的</w:t>
+            </w:r>
+            <w:r>
+              <w:t>chn</w:t>
+            </w:r>
+            <w:r>
+              <w:t>小</w:t>
+            </w:r>
+          </w:p>
+          <w:p>
+            <w:pPr>
+              <w:rPr>
+                <w:rFonts w:hint="eastAsia"/>
+              </w:rPr>
+            </w:pPr>
+            <w:r>
+              <w:rPr>
+                <w:rFonts w:hint="eastAsia"/>
+              </w:rPr>
+              <w:t>回归</w:t>
+            </w:r>
+            <w:r>
+              <w:t>:</w:t>
+            </w:r>
+            <w:r>
+              <w:t xml:space="preserve"> [1 38 56 720]</w:t>
+            </w:r>
+            <w:r>
+              <w:t xml:space="preserve"> </w:t>
+            </w:r>
+            <w:r>
+              <w:rPr>
+                <w:rFonts w:hint="eastAsia"/>
+              </w:rPr>
+              <w:t>回归</w:t>
+            </w:r>
+            <w:r>
+              <w:t>的</w:t>
+            </w:r>
+            <w:r>
+              <w:t>chn</w:t>
+            </w:r>
+            <w:r>
+              <w:t>大</w:t>
+            </w:r>
+            <w:r>
+              <w:rPr>
+                <w:rFonts w:hint="eastAsia"/>
+              </w:rPr>
+              <w:t>些</w:t>
+            </w:r>
+            <w:r>
+              <w:t>.</w:t>
+            </w:r>
+          </w:p>
+          <w:p>
+            <w:pPr>
+              <w:rPr>
+                <w:rFonts w:hint="eastAsia"/>
+              </w:rPr>
+            </w:pPr>
+          </w:p>
+          <w:p>
+            <w:r>
+              <w:rPr>
+                <w:rFonts w:hint="eastAsia"/>
+              </w:rPr>
+              <w:t>输出</w:t>
+            </w:r>
+            <w:r>
+              <w:t>:</w:t>
+            </w:r>
+            <w:r>
+              <w:t xml:space="preserve">  </w:t>
+            </w:r>
+          </w:p>
+          <w:p>
+            <w:r>
+              <w:rPr>
+                <w:rFonts w:hint="eastAsia"/>
+              </w:rPr>
+              <w:t>分类</w:t>
+            </w:r>
+            <w:r>
+              <w:rPr>
+                <w:rFonts w:hint="eastAsia"/>
+              </w:rPr>
+              <w:t>:</w:t>
+            </w:r>
+            <w:r>
+              <w:t xml:space="preserve"> </w:t>
+            </w:r>
+            <w:r>
+              <w:t>[64 1 21]</w:t>
+            </w:r>
+            <w:r>
+              <w:t xml:space="preserve"> </w:t>
+            </w:r>
+          </w:p>
+          <w:p>
+            <w:r>
+              <w:rPr>
+                <w:rFonts w:hint="eastAsia"/>
+              </w:rPr>
+              <w:t>是</w:t>
+            </w:r>
+            <w:r>
+              <w:t>[batch_size, num_anchors_i, num_classes + 1]</w:t>
+            </w:r>
+          </w:p>
+          <w:p>
+            <w:r>
+              <w:rPr>
+                <w:rFonts w:hint="eastAsia"/>
+              </w:rPr>
+              <w:t>回归</w:t>
+            </w:r>
+            <w:r>
+              <w:t>:</w:t>
+            </w:r>
+            <w:r>
+              <w:t xml:space="preserve"> </w:t>
+            </w:r>
+            <w:r>
+              <w:t>[64 1 20 4]</w:t>
+            </w:r>
+            <w:r>
+              <w:t xml:space="preserve"> </w:t>
+            </w:r>
+          </w:p>
+          <w:p>
+            <w:r>
+              <w:rPr>
+                <w:rFonts w:hint="eastAsia"/>
+              </w:rPr>
+              <w:t>是</w:t>
+            </w:r>
+            <w:r>
+              <w:t>[batch_size, num_anchors_i, q, code_size]</w:t>
+            </w:r>
+          </w:p>
+          <w:p>
+            <w:pPr>
+              <w:rPr>
+                <w:rFonts w:hint="eastAsia"/>
+              </w:rPr>
+            </w:pPr>
+          </w:p>
+        </w:tc>
+      </w:tr>
+    </w:tbl>
+    <w:p/>
+    <w:p>
+      <w:pPr>
+        <w:pStyle w:val="1"/>
+      </w:pPr>
+      <w:r>
+        <w:rPr>
+          <w:rFonts w:hint="eastAsia"/>
+        </w:rPr>
+        <w:t>六</w:t>
+      </w:r>
+      <w:r>
+        <w:rPr>
+          <w:rFonts w:hint="eastAsia"/>
+        </w:rPr>
+        <w:t xml:space="preserve"> </w:t>
+      </w:r>
+      <w:r>
+        <w:rPr>
+          <w:rFonts w:hint="eastAsia"/>
+        </w:rPr>
+        <w:t>在</w:t>
+      </w:r>
+      <w:r>
+        <w:t>ssd</w:t>
+      </w:r>
+      <w:r>
+        <w:t>中</w:t>
+      </w:r>
+      <w:r>
+        <w:rPr>
+          <w:rFonts w:hint="eastAsia"/>
+        </w:rPr>
+        <w:t>添加</w:t>
+      </w:r>
+      <w:r>
+        <w:t>roi</w:t>
+      </w:r>
+      <w:r>
+        <w:t>处理</w:t>
+      </w:r>
+    </w:p>
+    <w:p>
+      <w:pPr>
+        <w:pStyle w:val="2"/>
+      </w:pPr>
+      <w:r>
+        <w:rPr>
+          <w:rFonts w:hint="eastAsia"/>
+        </w:rPr>
+        <w:t>6</w:t>
+      </w:r>
+      <w:r>
+        <w:t xml:space="preserve">.1 </w:t>
+      </w:r>
+      <w:r>
+        <w:rPr>
+          <w:rFonts w:hint="eastAsia"/>
+        </w:rPr>
+        <w:t>需要</w:t>
+      </w:r>
+      <w:r>
+        <w:t>完成的</w:t>
       </w:r>
       <w:bookmarkStart w:id="0" w:name="_GoBack"/>
       <w:bookmarkEnd w:id="0"/>
-    </w:p>
-    <w:p>
-      <w:r>
-        <w:t>python legacy/train.py --train_dir vvv/trainout/ --pipeline_config_path vvv/vv.config</w:t>
-      </w:r>
-    </w:p>
-    <w:p>
-      <w:pPr>
-        <w:rPr>
-          <w:rFonts w:hint="eastAsia"/>
-        </w:rPr>
-      </w:pPr>
-    </w:p>
-    <w:p/>
+      <w:r>
+        <w:t>函数</w:t>
+      </w:r>
+    </w:p>
+    <w:p>
+      <w:r>
+        <w:t>R</w:t>
+      </w:r>
+      <w:r>
+        <w:rPr>
+          <w:rFonts w:hint="eastAsia"/>
+        </w:rPr>
+        <w:t>fcn</w:t>
+      </w:r>
+      <w:r>
+        <w:t>中</w:t>
+      </w:r>
+      <w:r>
+        <w:t>roi</w:t>
+      </w:r>
+      <w:r>
+        <w:t>的函数</w:t>
+      </w:r>
+      <w:r>
+        <w:t>:</w:t>
+      </w:r>
+    </w:p>
+    <w:tbl>
+      <w:tblPr>
+        <w:tblStyle w:val="a6"/>
+        <w:tblW w:w="0" w:type="auto"/>
+        <w:tblLook w:val="04A0" w:firstRow="1" w:lastRow="0" w:firstColumn="1" w:lastColumn="0" w:noHBand="0" w:noVBand="1"/>
+      </w:tblPr>
+      <w:tblGrid>
+        <w:gridCol w:w="8296"/>
+      </w:tblGrid>
+      <w:tr>
+        <w:tc>
+          <w:tcPr>
+            <w:tcW w:w="8296" w:type="dxa"/>
+          </w:tcPr>
+          <w:p>
+            <w:r>
+              <w:t>ops.batch_position_sensitive_crop_regions</w:t>
+            </w:r>
+            <w:r>
+              <w:t xml:space="preserve">  </w:t>
+            </w:r>
+            <w:r>
+              <w:rPr>
+                <w:rFonts w:hint="eastAsia"/>
+              </w:rPr>
+              <w:t>将</w:t>
+            </w:r>
+            <w:r>
+              <w:t>map</w:t>
+            </w:r>
+            <w:r>
+              <w:rPr>
+                <w:rFonts w:hint="eastAsia"/>
+              </w:rPr>
+              <w:t>计算出回归</w:t>
+            </w:r>
+            <w:r>
+              <w:t>参数</w:t>
+            </w:r>
+            <w:r>
+              <w:t>.</w:t>
+            </w:r>
+          </w:p>
+          <w:p>
+            <w:r>
+              <w:rPr>
+                <w:rFonts w:hint="eastAsia"/>
+              </w:rPr>
+              <w:t>需要</w:t>
+            </w:r>
+            <w:r>
+              <w:t>:</w:t>
+            </w:r>
+          </w:p>
+          <w:p>
+            <w:pPr>
+              <w:rPr>
+                <w:rFonts w:hint="eastAsia"/>
+              </w:rPr>
+            </w:pPr>
+            <w:r>
+              <w:t>location_feature_map,</w:t>
+            </w:r>
+            <w:r>
+              <w:t xml:space="preserve"> </w:t>
+            </w:r>
+            <w:r>
+              <w:rPr>
+                <w:rFonts w:hint="eastAsia"/>
+              </w:rPr>
+              <w:t>是</w:t>
+            </w:r>
+            <w:r>
+              <w:t>Map</w:t>
+            </w:r>
+            <w:r>
+              <w:t xml:space="preserve">, </w:t>
+            </w:r>
+            <w:r>
+              <w:rPr>
+                <w:rFonts w:hint="eastAsia"/>
+              </w:rPr>
+              <w:t>在</w:t>
+            </w:r>
+            <w:r>
+              <w:t>分类和</w:t>
+            </w:r>
+            <w:r>
+              <w:rPr>
+                <w:rFonts w:hint="eastAsia"/>
+              </w:rPr>
+              <w:t>回归</w:t>
+            </w:r>
+            <w:r>
+              <w:t>时候使用不同的</w:t>
+            </w:r>
+            <w:r>
+              <w:t>map.</w:t>
+            </w:r>
+          </w:p>
+          <w:p>
+            <w:pPr>
+              <w:rPr>
+                <w:rFonts w:hint="eastAsia"/>
+              </w:rPr>
+            </w:pPr>
+            <w:r>
+              <w:t>boxes=proposal_boxes,</w:t>
+            </w:r>
+            <w:r>
+              <w:t xml:space="preserve">  </w:t>
+            </w:r>
+            <w:r>
+              <w:rPr>
+                <w:rFonts w:hint="eastAsia"/>
+              </w:rPr>
+              <w:t>是</w:t>
+            </w:r>
+            <w:r>
+              <w:rPr>
+                <w:rFonts w:hint="eastAsia"/>
+              </w:rPr>
+              <w:t>RPN</w:t>
+            </w:r>
+            <w:r>
+              <w:t>的预测框</w:t>
+            </w:r>
+          </w:p>
+          <w:p>
+            <w:r>
+              <w:t>crop_size=self._crop_size,</w:t>
+            </w:r>
+          </w:p>
+          <w:p>
+            <w:r>
+              <w:t>num_spatial_bins=self._num_spatial_bins,</w:t>
+            </w:r>
+          </w:p>
+          <w:p>
+            <w:pPr>
+              <w:rPr>
+                <w:rFonts w:hint="eastAsia"/>
+              </w:rPr>
+            </w:pPr>
+            <w:r>
+              <w:t>global_pool=True</w:t>
+            </w:r>
+          </w:p>
+        </w:tc>
+      </w:tr>
+    </w:tbl>
+    <w:p>
+      <w:r>
+        <w:rPr>
+          <w:rFonts w:hint="eastAsia"/>
+        </w:rPr>
+        <w:t>回归</w:t>
+      </w:r>
+      <w:r>
+        <w:t>的</w:t>
+      </w:r>
+      <w:r>
+        <w:t>map:</w:t>
+      </w:r>
+    </w:p>
+    <w:tbl>
+      <w:tblPr>
+        <w:tblStyle w:val="a6"/>
+        <w:tblW w:w="0" w:type="auto"/>
+        <w:tblLook w:val="04A0" w:firstRow="1" w:lastRow="0" w:firstColumn="1" w:lastColumn="0" w:noHBand="0" w:noVBand="1"/>
+      </w:tblPr>
+      <w:tblGrid>
+        <w:gridCol w:w="8296"/>
+      </w:tblGrid>
+      <w:tr>
+        <w:tc>
+          <w:tcPr>
+            <w:tcW w:w="8296" w:type="dxa"/>
+          </w:tcPr>
+          <w:p>
+            <w:r>
+              <w:t xml:space="preserve">      net = slim.conv2d(net, self._depth, [1, 1], scope='reduce_depth')</w:t>
+            </w:r>
+          </w:p>
+          <w:p>
+            <w:r>
+              <w:t xml:space="preserve">      # Location predictions.</w:t>
+            </w:r>
+          </w:p>
+          <w:p>
+            <w:r>
+              <w:t xml:space="preserve">      location_feature_map_depth = (self._num_spatial_bins[0] *</w:t>
+            </w:r>
+          </w:p>
+          <w:p>
+            <w:r>
+              <w:t xml:space="preserve">                                    self._num_spatial_bins[1] *</w:t>
+            </w:r>
+          </w:p>
+          <w:p>
+            <w:r>
+              <w:t xml:space="preserve">                                    </w:t>
+            </w:r>
+            <w:r>
+              <w:rPr>
+                <w:b/>
+              </w:rPr>
+              <w:t>self.num_classes</w:t>
+            </w:r>
+            <w:r>
+              <w:t xml:space="preserve"> *</w:t>
+            </w:r>
+          </w:p>
+          <w:p>
+            <w:r>
+              <w:t xml:space="preserve">                                    self._box_code_size)</w:t>
+            </w:r>
+          </w:p>
+          <w:p>
+            <w:r>
+              <w:t xml:space="preserve">      location_feature_map = slim.conv2d(net, location_feature_map_depth,</w:t>
+            </w:r>
+          </w:p>
+          <w:p>
+            <w:r>
+              <w:t xml:space="preserve">                                         [1, 1], activation_fn=None,</w:t>
+            </w:r>
+          </w:p>
+          <w:p>
+            <w:pPr>
+              <w:rPr>
+                <w:rFonts w:hint="eastAsia"/>
+              </w:rPr>
+            </w:pPr>
+            <w:r>
+              <w:t xml:space="preserve">                                         scope='refined_locations')</w:t>
+            </w:r>
+          </w:p>
+        </w:tc>
+      </w:tr>
+    </w:tbl>
+    <w:p>
+      <w:pPr>
+        <w:rPr>
+          <w:rFonts w:hint="eastAsia"/>
+        </w:rPr>
+      </w:pPr>
+    </w:p>
+    <w:p>
+      <w:pPr>
+        <w:rPr>
+          <w:rFonts w:hint="eastAsia"/>
+        </w:rPr>
+      </w:pPr>
+      <w:r>
+        <w:rPr>
+          <w:rFonts w:hint="eastAsia"/>
+        </w:rPr>
+        <w:t>分类</w:t>
+      </w:r>
+      <w:r>
+        <w:t>的</w:t>
+      </w:r>
+      <w:r>
+        <w:t>map</w:t>
+      </w:r>
+      <w:r>
+        <w:rPr>
+          <w:rFonts w:hint="eastAsia"/>
+        </w:rPr>
+        <w:t>,</w:t>
+      </w:r>
+      <w:r>
+        <w:t>和回归使用同一个</w:t>
+      </w:r>
+      <w:r>
+        <w:t>net,</w:t>
+      </w:r>
+      <w:r>
+        <w:t>只不过</w:t>
+      </w:r>
+      <w:r>
+        <w:rPr>
+          <w:rFonts w:hint="eastAsia"/>
+        </w:rPr>
+        <w:t>输出</w:t>
+      </w:r>
+      <w:r>
+        <w:t>的</w:t>
+      </w:r>
+      <w:r>
+        <w:t>chn</w:t>
+      </w:r>
+      <w:r>
+        <w:t>要少很多</w:t>
+      </w:r>
+      <w:r>
+        <w:t>:</w:t>
+      </w:r>
+    </w:p>
+    <w:tbl>
+      <w:tblPr>
+        <w:tblStyle w:val="a6"/>
+        <w:tblW w:w="0" w:type="auto"/>
+        <w:tblLook w:val="04A0" w:firstRow="1" w:lastRow="0" w:firstColumn="1" w:lastColumn="0" w:noHBand="0" w:noVBand="1"/>
+      </w:tblPr>
+      <w:tblGrid>
+        <w:gridCol w:w="8296"/>
+      </w:tblGrid>
+      <w:tr>
+        <w:tc>
+          <w:tcPr>
+            <w:tcW w:w="8296" w:type="dxa"/>
+          </w:tcPr>
+          <w:p>
+            <w:r>
+              <w:t xml:space="preserve">      class_feature_map_depth = (self._num_spatial_bins[0] *</w:t>
+            </w:r>
+          </w:p>
+          <w:p>
+            <w:r>
+              <w:lastRenderedPageBreak/>
+              <w:t xml:space="preserve">                                 self._num_spatial_bins[1] *</w:t>
+            </w:r>
+          </w:p>
+          <w:p>
+            <w:r>
+              <w:t xml:space="preserve">                                 total_classes)</w:t>
+            </w:r>
+          </w:p>
+          <w:p>
+            <w:r>
+              <w:t xml:space="preserve">      class_feature_map = slim.conv2d(net, class_feature_map_depth, [1, 1],</w:t>
+            </w:r>
+          </w:p>
+          <w:p>
+            <w:r>
+              <w:t xml:space="preserve">                                      activation_fn=None,</w:t>
+            </w:r>
+          </w:p>
+          <w:p>
+            <w:pPr>
+              <w:rPr>
+                <w:rFonts w:hint="eastAsia"/>
+              </w:rPr>
+            </w:pPr>
+            <w:r>
+              <w:t xml:space="preserve">                                      scope='class_predictions')</w:t>
+            </w:r>
+          </w:p>
+        </w:tc>
+      </w:tr>
+    </w:tbl>
+    <w:p>
+      <w:pPr>
+        <w:rPr>
+          <w:rFonts w:hint="eastAsia"/>
+        </w:rPr>
+      </w:pPr>
+    </w:p>
     <w:p>
       <w:pPr>
         <w:rPr>
@@ -2718,6 +4594,241 @@
 <file path=word/numbering.xml><?xml version="1.0" encoding="utf-8"?>
 <w:numbering xmlns:wpc="http://schemas.microsoft.com/office/word/2010/wordprocessingCanvas" xmlns:mc="http://schemas.openxmlformats.org/markup-compatibility/2006" xmlns:o="urn:schemas-microsoft-com:office:office" xmlns:r="http://schemas.openxmlformats.org/officeDocument/2006/relationships" xmlns:m="http://schemas.openxmlformats.org/officeDocument/2006/math" xmlns:v="urn:schemas-microsoft-com:vml" xmlns:wp14="http://schemas.microsoft.com/office/word/2010/wordprocessingDrawing" xmlns:wp="http://schemas.openxmlformats.org/drawingml/2006/wordprocessingDrawing" xmlns:w10="urn:schemas-microsoft-com:office:word" xmlns:w="http://schemas.openxmlformats.org/wordprocessingml/2006/main" xmlns:w14="http://schemas.microsoft.com/office/word/2010/wordml" xmlns:w15="http://schemas.microsoft.com/office/word/2012/wordml" xmlns:wpg="http://schemas.microsoft.com/office/word/2010/wordprocessingGroup" xmlns:wpi="http://schemas.microsoft.com/office/word/2010/wordprocessingInk" xmlns:wne="http://schemas.microsoft.com/office/word/2006/wordml" xmlns:wps="http://schemas.microsoft.com/office/word/2010/wordprocessingShape" mc:Ignorable="w14 w15 wp14">
   <w:abstractNum w:abstractNumId="0">
+    <w:nsid w:val="650A7725"/>
+    <w:multiLevelType w:val="multilevel"/>
+    <w:tmpl w:val="291ED4CA"/>
+    <w:lvl w:ilvl="0">
+      <w:start w:val="4"/>
+      <w:numFmt w:val="decimal"/>
+      <w:lvlText w:val="%1"/>
+      <w:lvlJc w:val="left"/>
+      <w:pPr>
+        <w:ind w:left="360" w:hanging="360"/>
+      </w:pPr>
+      <w:rPr>
+        <w:rFonts w:hint="default"/>
+      </w:rPr>
+    </w:lvl>
+    <w:lvl w:ilvl="1">
+      <w:start w:val="3"/>
+      <w:numFmt w:val="decimal"/>
+      <w:lvlText w:val="%1.%2"/>
+      <w:lvlJc w:val="left"/>
+      <w:pPr>
+        <w:ind w:left="360" w:hanging="360"/>
+      </w:pPr>
+      <w:rPr>
+        <w:rFonts w:hint="default"/>
+      </w:rPr>
+    </w:lvl>
+    <w:lvl w:ilvl="2">
+      <w:start w:val="1"/>
+      <w:numFmt w:val="decimal"/>
+      <w:lvlText w:val="%1.%2.%3"/>
+      <w:lvlJc w:val="left"/>
+      <w:pPr>
+        <w:ind w:left="720" w:hanging="720"/>
+      </w:pPr>
+      <w:rPr>
+        <w:rFonts w:hint="default"/>
+      </w:rPr>
+    </w:lvl>
+    <w:lvl w:ilvl="3">
+      <w:start w:val="1"/>
+      <w:numFmt w:val="decimal"/>
+      <w:lvlText w:val="%1.%2.%3.%4"/>
+      <w:lvlJc w:val="left"/>
+      <w:pPr>
+        <w:ind w:left="720" w:hanging="720"/>
+      </w:pPr>
+      <w:rPr>
+        <w:rFonts w:hint="default"/>
+      </w:rPr>
+    </w:lvl>
+    <w:lvl w:ilvl="4">
+      <w:start w:val="1"/>
+      <w:numFmt w:val="decimal"/>
+      <w:lvlText w:val="%1.%2.%3.%4.%5"/>
+      <w:lvlJc w:val="left"/>
+      <w:pPr>
+        <w:ind w:left="1080" w:hanging="1080"/>
+      </w:pPr>
+      <w:rPr>
+        <w:rFonts w:hint="default"/>
+      </w:rPr>
+    </w:lvl>
+    <w:lvl w:ilvl="5">
+      <w:start w:val="1"/>
+      <w:numFmt w:val="decimal"/>
+      <w:lvlText w:val="%1.%2.%3.%4.%5.%6"/>
+      <w:lvlJc w:val="left"/>
+      <w:pPr>
+        <w:ind w:left="1080" w:hanging="1080"/>
+      </w:pPr>
+      <w:rPr>
+        <w:rFonts w:hint="default"/>
+      </w:rPr>
+    </w:lvl>
+    <w:lvl w:ilvl="6">
+      <w:start w:val="1"/>
+      <w:numFmt w:val="decimal"/>
+      <w:lvlText w:val="%1.%2.%3.%4.%5.%6.%7"/>
+      <w:lvlJc w:val="left"/>
+      <w:pPr>
+        <w:ind w:left="1080" w:hanging="1080"/>
+      </w:pPr>
+      <w:rPr>
+        <w:rFonts w:hint="default"/>
+      </w:rPr>
+    </w:lvl>
+    <w:lvl w:ilvl="7">
+      <w:start w:val="1"/>
+      <w:numFmt w:val="decimal"/>
+      <w:lvlText w:val="%1.%2.%3.%4.%5.%6.%7.%8"/>
+      <w:lvlJc w:val="left"/>
+      <w:pPr>
+        <w:ind w:left="1440" w:hanging="1440"/>
+      </w:pPr>
+      <w:rPr>
+        <w:rFonts w:hint="default"/>
+      </w:rPr>
+    </w:lvl>
+    <w:lvl w:ilvl="8">
+      <w:start w:val="1"/>
+      <w:numFmt w:val="decimal"/>
+      <w:lvlText w:val="%1.%2.%3.%4.%5.%6.%7.%8.%9"/>
+      <w:lvlJc w:val="left"/>
+      <w:pPr>
+        <w:ind w:left="1440" w:hanging="1440"/>
+      </w:pPr>
+      <w:rPr>
+        <w:rFonts w:hint="default"/>
+      </w:rPr>
+    </w:lvl>
+  </w:abstractNum>
+  <w:abstractNum w:abstractNumId="1">
+    <w:nsid w:val="77210915"/>
+    <w:multiLevelType w:val="multilevel"/>
+    <w:tmpl w:val="20629FF2"/>
+    <w:lvl w:ilvl="0">
+      <w:start w:val="4"/>
+      <w:numFmt w:val="decimal"/>
+      <w:lvlText w:val="%1"/>
+      <w:lvlJc w:val="left"/>
+      <w:pPr>
+        <w:ind w:left="360" w:hanging="360"/>
+      </w:pPr>
+      <w:rPr>
+        <w:rFonts w:hint="default"/>
+        <w:b w:val="0"/>
+      </w:rPr>
+    </w:lvl>
+    <w:lvl w:ilvl="1">
+      <w:start w:val="2"/>
+      <w:numFmt w:val="decimal"/>
+      <w:lvlText w:val="%1.%2"/>
+      <w:lvlJc w:val="left"/>
+      <w:pPr>
+        <w:ind w:left="360" w:hanging="360"/>
+      </w:pPr>
+      <w:rPr>
+        <w:rFonts w:hint="default"/>
+        <w:b w:val="0"/>
+      </w:rPr>
+    </w:lvl>
+    <w:lvl w:ilvl="2">
+      <w:start w:val="1"/>
+      <w:numFmt w:val="decimal"/>
+      <w:lvlText w:val="%1.%2.%3"/>
+      <w:lvlJc w:val="left"/>
+      <w:pPr>
+        <w:ind w:left="720" w:hanging="720"/>
+      </w:pPr>
+      <w:rPr>
+        <w:rFonts w:hint="default"/>
+        <w:b w:val="0"/>
+      </w:rPr>
+    </w:lvl>
+    <w:lvl w:ilvl="3">
+      <w:start w:val="1"/>
+      <w:numFmt w:val="decimal"/>
+      <w:lvlText w:val="%1.%2.%3.%4"/>
+      <w:lvlJc w:val="left"/>
+      <w:pPr>
+        <w:ind w:left="720" w:hanging="720"/>
+      </w:pPr>
+      <w:rPr>
+        <w:rFonts w:hint="default"/>
+        <w:b w:val="0"/>
+      </w:rPr>
+    </w:lvl>
+    <w:lvl w:ilvl="4">
+      <w:start w:val="1"/>
+      <w:numFmt w:val="decimal"/>
+      <w:lvlText w:val="%1.%2.%3.%4.%5"/>
+      <w:lvlJc w:val="left"/>
+      <w:pPr>
+        <w:ind w:left="720" w:hanging="720"/>
+      </w:pPr>
+      <w:rPr>
+        <w:rFonts w:hint="default"/>
+        <w:b w:val="0"/>
+      </w:rPr>
+    </w:lvl>
+    <w:lvl w:ilvl="5">
+      <w:start w:val="1"/>
+      <w:numFmt w:val="decimal"/>
+      <w:lvlText w:val="%1.%2.%3.%4.%5.%6"/>
+      <w:lvlJc w:val="left"/>
+      <w:pPr>
+        <w:ind w:left="1080" w:hanging="1080"/>
+      </w:pPr>
+      <w:rPr>
+        <w:rFonts w:hint="default"/>
+        <w:b w:val="0"/>
+      </w:rPr>
+    </w:lvl>
+    <w:lvl w:ilvl="6">
+      <w:start w:val="1"/>
+      <w:numFmt w:val="decimal"/>
+      <w:lvlText w:val="%1.%2.%3.%4.%5.%6.%7"/>
+      <w:lvlJc w:val="left"/>
+      <w:pPr>
+        <w:ind w:left="1080" w:hanging="1080"/>
+      </w:pPr>
+      <w:rPr>
+        <w:rFonts w:hint="default"/>
+        <w:b w:val="0"/>
+      </w:rPr>
+    </w:lvl>
+    <w:lvl w:ilvl="7">
+      <w:start w:val="1"/>
+      <w:numFmt w:val="decimal"/>
+      <w:lvlText w:val="%1.%2.%3.%4.%5.%6.%7.%8"/>
+      <w:lvlJc w:val="left"/>
+      <w:pPr>
+        <w:ind w:left="1440" w:hanging="1440"/>
+      </w:pPr>
+      <w:rPr>
+        <w:rFonts w:hint="default"/>
+        <w:b w:val="0"/>
+      </w:rPr>
+    </w:lvl>
+    <w:lvl w:ilvl="8">
+      <w:start w:val="1"/>
+      <w:numFmt w:val="decimal"/>
+      <w:lvlText w:val="%1.%2.%3.%4.%5.%6.%7.%8.%9"/>
+      <w:lvlJc w:val="left"/>
+      <w:pPr>
+        <w:ind w:left="1440" w:hanging="1440"/>
+      </w:pPr>
+      <w:rPr>
+        <w:rFonts w:hint="default"/>
+        <w:b w:val="0"/>
+      </w:rPr>
+    </w:lvl>
+  </w:abstractNum>
+  <w:abstractNum w:abstractNumId="2">
     <w:nsid w:val="78105B6C"/>
     <w:multiLevelType w:val="multilevel"/>
     <w:tmpl w:val="A77CB6FC"/>
@@ -2838,7 +4949,129 @@
       </w:rPr>
     </w:lvl>
   </w:abstractNum>
+  <w:abstractNum w:abstractNumId="3">
+    <w:nsid w:val="7CBC162C"/>
+    <w:multiLevelType w:val="multilevel"/>
+    <w:tmpl w:val="7BE6B730"/>
+    <w:lvl w:ilvl="0">
+      <w:start w:val="4"/>
+      <w:numFmt w:val="decimal"/>
+      <w:lvlText w:val="%1"/>
+      <w:lvlJc w:val="left"/>
+      <w:pPr>
+        <w:ind w:left="360" w:hanging="360"/>
+      </w:pPr>
+      <w:rPr>
+        <w:rFonts w:hint="default"/>
+      </w:rPr>
+    </w:lvl>
+    <w:lvl w:ilvl="1">
+      <w:start w:val="1"/>
+      <w:numFmt w:val="decimal"/>
+      <w:lvlText w:val="%1.%2"/>
+      <w:lvlJc w:val="left"/>
+      <w:pPr>
+        <w:ind w:left="360" w:hanging="360"/>
+      </w:pPr>
+      <w:rPr>
+        <w:rFonts w:hint="default"/>
+      </w:rPr>
+    </w:lvl>
+    <w:lvl w:ilvl="2">
+      <w:start w:val="1"/>
+      <w:numFmt w:val="decimal"/>
+      <w:lvlText w:val="%1.%2.%3"/>
+      <w:lvlJc w:val="left"/>
+      <w:pPr>
+        <w:ind w:left="720" w:hanging="720"/>
+      </w:pPr>
+      <w:rPr>
+        <w:rFonts w:hint="default"/>
+      </w:rPr>
+    </w:lvl>
+    <w:lvl w:ilvl="3">
+      <w:start w:val="1"/>
+      <w:numFmt w:val="decimal"/>
+      <w:lvlText w:val="%1.%2.%3.%4"/>
+      <w:lvlJc w:val="left"/>
+      <w:pPr>
+        <w:ind w:left="720" w:hanging="720"/>
+      </w:pPr>
+      <w:rPr>
+        <w:rFonts w:hint="default"/>
+      </w:rPr>
+    </w:lvl>
+    <w:lvl w:ilvl="4">
+      <w:start w:val="1"/>
+      <w:numFmt w:val="decimal"/>
+      <w:lvlText w:val="%1.%2.%3.%4.%5"/>
+      <w:lvlJc w:val="left"/>
+      <w:pPr>
+        <w:ind w:left="1080" w:hanging="1080"/>
+      </w:pPr>
+      <w:rPr>
+        <w:rFonts w:hint="default"/>
+      </w:rPr>
+    </w:lvl>
+    <w:lvl w:ilvl="5">
+      <w:start w:val="1"/>
+      <w:numFmt w:val="decimal"/>
+      <w:lvlText w:val="%1.%2.%3.%4.%5.%6"/>
+      <w:lvlJc w:val="left"/>
+      <w:pPr>
+        <w:ind w:left="1080" w:hanging="1080"/>
+      </w:pPr>
+      <w:rPr>
+        <w:rFonts w:hint="default"/>
+      </w:rPr>
+    </w:lvl>
+    <w:lvl w:ilvl="6">
+      <w:start w:val="1"/>
+      <w:numFmt w:val="decimal"/>
+      <w:lvlText w:val="%1.%2.%3.%4.%5.%6.%7"/>
+      <w:lvlJc w:val="left"/>
+      <w:pPr>
+        <w:ind w:left="1080" w:hanging="1080"/>
+      </w:pPr>
+      <w:rPr>
+        <w:rFonts w:hint="default"/>
+      </w:rPr>
+    </w:lvl>
+    <w:lvl w:ilvl="7">
+      <w:start w:val="1"/>
+      <w:numFmt w:val="decimal"/>
+      <w:lvlText w:val="%1.%2.%3.%4.%5.%6.%7.%8"/>
+      <w:lvlJc w:val="left"/>
+      <w:pPr>
+        <w:ind w:left="1440" w:hanging="1440"/>
+      </w:pPr>
+      <w:rPr>
+        <w:rFonts w:hint="default"/>
+      </w:rPr>
+    </w:lvl>
+    <w:lvl w:ilvl="8">
+      <w:start w:val="1"/>
+      <w:numFmt w:val="decimal"/>
+      <w:lvlText w:val="%1.%2.%3.%4.%5.%6.%7.%8.%9"/>
+      <w:lvlJc w:val="left"/>
+      <w:pPr>
+        <w:ind w:left="1440" w:hanging="1440"/>
+      </w:pPr>
+      <w:rPr>
+        <w:rFonts w:hint="default"/>
+      </w:rPr>
+    </w:lvl>
+  </w:abstractNum>
   <w:num w:numId="1">
+    <w:abstractNumId w:val="2"/>
+  </w:num>
+  <w:num w:numId="2">
+    <w:abstractNumId w:val="3"/>
+  </w:num>
+  <w:num w:numId="3">
+    <w:abstractNumId w:val="1"/>
+  </w:num>
+  <w:num w:numId="4">
     <w:abstractNumId w:val="0"/>
   </w:num>
 </w:numbering>
@@ -3267,7 +5500,6 @@
     <w:next w:val="a"/>
     <w:link w:val="2Char"/>
     <w:uiPriority w:val="9"/>
-    <w:semiHidden/>
     <w:unhideWhenUsed/>
     <w:qFormat/>
     <w:rsid w:val="00335358"/>
@@ -3285,9 +5517,32 @@
       <w:szCs w:val="32"/>
     </w:rPr>
   </w:style>
+  <w:style w:type="paragraph" w:styleId="3">
+    <w:name w:val="heading 3"/>
+    <w:basedOn w:val="a"/>
+    <w:next w:val="a"/>
+    <w:link w:val="3Char"/>
+    <w:uiPriority w:val="9"/>
+    <w:unhideWhenUsed/>
+    <w:qFormat/>
+    <w:rsid w:val="00DF4AFB"/>
+    <w:pPr>
+      <w:keepNext/>
+      <w:keepLines/>
+      <w:spacing w:before="260" w:after="260" w:line="416" w:lineRule="auto"/>
+      <w:outlineLvl w:val="2"/>
+    </w:pPr>
+    <w:rPr>
+      <w:b/>
+      <w:bCs/>
+      <w:sz w:val="32"/>
+      <w:szCs w:val="32"/>
+    </w:rPr>
+  </w:style>
   <w:style w:type="character" w:default="1" w:styleId="a0">
     <w:name w:val="Default Paragraph Font"/>
     <w:uiPriority w:val="1"/>
+    <w:semiHidden/>
     <w:unhideWhenUsed/>
   </w:style>
   <w:style w:type="table" w:default="1" w:styleId="a1">
@@ -3503,10 +5758,22 @@
     <w:basedOn w:val="a0"/>
     <w:link w:val="2"/>
     <w:uiPriority w:val="9"/>
-    <w:semiHidden/>
     <w:rsid w:val="00335358"/>
     <w:rPr>
       <w:rFonts w:asciiTheme="majorHAnsi" w:eastAsiaTheme="majorEastAsia" w:hAnsiTheme="majorHAnsi" w:cstheme="majorBidi"/>
+      <w:b/>
+      <w:bCs/>
+      <w:sz w:val="32"/>
+      <w:szCs w:val="32"/>
+    </w:rPr>
+  </w:style>
+  <w:style w:type="character" w:customStyle="1" w:styleId="3Char">
+    <w:name w:val="标题 3 Char"/>
+    <w:basedOn w:val="a0"/>
+    <w:link w:val="3"/>
+    <w:uiPriority w:val="9"/>
+    <w:rsid w:val="00DF4AFB"/>
+    <w:rPr>
       <w:b/>
       <w:bCs/>
       <w:sz w:val="32"/>
@@ -3782,7 +6049,7 @@
 </file>
 
 <file path=customXml/itemProps1.xml><?xml version="1.0" encoding="utf-8"?>
-<ds:datastoreItem xmlns:ds="http://schemas.openxmlformats.org/officeDocument/2006/customXml" ds:itemID="{A1338406-6ED2-4D2B-B091-B1C9BAE51138}">
+<ds:datastoreItem xmlns:ds="http://schemas.openxmlformats.org/officeDocument/2006/customXml" ds:itemID="{56F6AC12-7CB8-418C-9856-6CEC74E7D1AF}">
   <ds:schemaRefs>
     <ds:schemaRef ds:uri="http://schemas.openxmlformats.org/officeDocument/2006/bibliography"/>
   </ds:schemaRefs>

</xml_diff>

<commit_message>
add papers, yolo9000, spp, mobilenet v1 , v2
</commit_message>
<xml_diff>
--- a/object_detection训练.docx
+++ b/object_detection训练.docx
@@ -3204,11 +3204,6 @@
       </w:r>
     </w:p>
     <w:p>
-      <w:pPr>
-        <w:rPr>
-          <w:rFonts w:hint="eastAsia"/>
-        </w:rPr>
-      </w:pPr>
       <w:r>
         <w:object w:dxaOrig="10950" w:dyaOrig="2220">
           <v:shapetype id="_x0000_t75" coordsize="21600,21600" o:spt="75" o:preferrelative="t" path="m@4@5l@4@11@9@11@9@5xe" filled="f" stroked="f">
@@ -3233,7 +3228,7 @@
           <v:shape id="_x0000_i1025" type="#_x0000_t75" style="width:414.7pt;height:84.1pt" o:ole="">
             <v:imagedata r:id="rId13" o:title=""/>
           </v:shape>
-          <o:OLEObject Type="Embed" ProgID="Visio.Drawing.11" ShapeID="_x0000_i1025" DrawAspect="Content" ObjectID="_1612799361" r:id="rId14"/>
+          <o:OLEObject Type="Embed" ProgID="Visio.Drawing.11" ShapeID="_x0000_i1025" DrawAspect="Content" ObjectID="_1613215202" r:id="rId14"/>
         </w:object>
       </w:r>
     </w:p>
@@ -3540,17 +3535,46 @@
           <w:p>
             <w:pPr>
               <w:rPr>
+                <w:b/>
+                <w:u w:val="single"/>
+              </w:rPr>
+            </w:pPr>
+            <w:r>
+              <w:rPr>
+                <w:b/>
+                <w:u w:val="single"/>
+              </w:rPr>
+              <w:t>[24 1083 21]</w:t>
+            </w:r>
+            <w:r>
+              <w:rPr>
+                <w:b/>
+                <w:u w:val="single"/>
+              </w:rPr>
+              <w:t xml:space="preserve"> </w:t>
+            </w:r>
+            <w:r>
+              <w:rPr>
                 <w:rFonts w:hint="eastAsia"/>
                 <w:b/>
                 <w:u w:val="single"/>
               </w:rPr>
-            </w:pPr>
-            <w:r>
+              <w:t>分类</w:t>
+            </w:r>
+          </w:p>
+          <w:p>
+            <w:pPr>
               <w:rPr>
                 <w:b/>
                 <w:u w:val="single"/>
               </w:rPr>
-              <w:t>[24 1083 21]</w:t>
+            </w:pPr>
+            <w:r>
+              <w:rPr>
+                <w:b/>
+                <w:u w:val="single"/>
+              </w:rPr>
+              <w:t>[24 1083 1 4]</w:t>
             </w:r>
             <w:r>
               <w:rPr>
@@ -3565,92 +3589,130 @@
                 <w:b/>
                 <w:u w:val="single"/>
               </w:rPr>
-              <w:t>分类</w:t>
-            </w:r>
-          </w:p>
-          <w:p>
-            <w:pPr>
+              <w:t>回归</w:t>
+            </w:r>
+          </w:p>
+          <w:p>
+            <w:r>
               <w:rPr>
                 <w:rFonts w:hint="eastAsia"/>
+              </w:rPr>
+              <w:t>回归</w:t>
+            </w:r>
+            <w:r>
+              <w:t>的</w:t>
+            </w:r>
+            <w:r>
+              <w:rPr>
+                <w:rFonts w:hint="eastAsia"/>
+              </w:rPr>
+              <w:t>是</w:t>
+            </w:r>
+            <w:r>
+              <w:rPr>
                 <w:b/>
                 <w:u w:val="single"/>
               </w:rPr>
-            </w:pPr>
-            <w:r>
+              <w:t>24 1083 1 4</w:t>
+            </w:r>
+            <w:r>
+              <w:rPr>
+                <w:rFonts w:hint="eastAsia"/>
+              </w:rPr>
+              <w:t>的</w:t>
+            </w:r>
+          </w:p>
+          <w:p>
+            <w:pPr>
               <w:rPr>
                 <w:b/>
                 <w:u w:val="single"/>
               </w:rPr>
-              <w:t>[24 1083 1 4]</w:t>
-            </w:r>
+            </w:pPr>
             <w:r>
               <w:rPr>
                 <w:b/>
                 <w:u w:val="single"/>
               </w:rPr>
-              <w:t xml:space="preserve"> </w:t>
-            </w:r>
-            <w:r>
-              <w:rPr>
-                <w:rFonts w:hint="eastAsia"/>
+              <w:t>[batch_size, num_anchors_i, q, code_size]</w:t>
+            </w:r>
+          </w:p>
+          <w:p>
+            <w:pPr>
+              <w:rPr>
                 <w:b/>
                 <w:u w:val="single"/>
               </w:rPr>
-              <w:t>回归</w:t>
-            </w:r>
-          </w:p>
-          <w:p>
-            <w:r>
-              <w:rPr>
-                <w:rFonts w:hint="eastAsia"/>
-              </w:rPr>
-              <w:t>回归</w:t>
-            </w:r>
-            <w:r>
-              <w:t>的</w:t>
-            </w:r>
-            <w:r>
-              <w:rPr>
-                <w:rFonts w:hint="eastAsia"/>
-              </w:rPr>
-              <w:t>是</w:t>
-            </w:r>
-            <w:r>
+            </w:pPr>
+          </w:p>
+          <w:p>
+            <w:pPr>
               <w:rPr>
                 <w:b/>
                 <w:u w:val="single"/>
               </w:rPr>
-              <w:t>24 1083 1 4</w:t>
-            </w:r>
+            </w:pPr>
             <w:r>
               <w:rPr>
                 <w:rFonts w:hint="eastAsia"/>
               </w:rPr>
-              <w:t>的</w:t>
-            </w:r>
-          </w:p>
-          <w:p>
-            <w:pPr>
+              <w:t>这个</w:t>
+            </w:r>
+            <w:r>
+              <w:t>是</w:t>
+            </w:r>
+            <w:r>
+              <w:t>cls</w:t>
+            </w:r>
+            <w:r>
+              <w:t>分类的输出</w:t>
+            </w:r>
+            <w:r>
+              <w:t>.shape</w:t>
+            </w:r>
+            <w:r>
+              <w:t>是</w:t>
+            </w:r>
+            <w:r>
+              <w:rPr>
+                <w:rFonts w:hint="eastAsia"/>
+              </w:rPr>
+              <w:t xml:space="preserve"> </w:t>
+            </w:r>
+            <w:r>
               <w:rPr>
                 <w:b/>
                 <w:u w:val="single"/>
               </w:rPr>
-            </w:pPr>
-            <w:r>
+              <w:t>[batch_size, num_anchors_i, num_classes + 1]</w:t>
+            </w:r>
+          </w:p>
+          <w:p>
+            <w:pPr>
               <w:rPr>
                 <w:b/>
                 <w:u w:val="single"/>
               </w:rPr>
-              <w:t>[batch_size, num_anchors_i, q, code_size]</w:t>
-            </w:r>
-          </w:p>
-          <w:p>
-            <w:pPr>
+            </w:pPr>
+            <w:r>
+              <w:rPr>
+                <w:rFonts w:hint="eastAsia"/>
+              </w:rPr>
+              <w:t>对已</w:t>
+            </w:r>
+            <w:r>
+              <w:rPr>
+                <w:rFonts w:hint="eastAsia"/>
+              </w:rPr>
+              <w:t>ingde</w:t>
+            </w:r>
+            <w:r>
               <w:rPr>
                 <w:b/>
                 <w:u w:val="single"/>
               </w:rPr>
-            </w:pPr>
+              <w:t>[batch_size, num_anchors_i, q, code_size]</w:t>
+            </w:r>
           </w:p>
           <w:p>
             <w:pPr>
@@ -3659,66 +3721,27 @@
                 <w:u w:val="single"/>
               </w:rPr>
             </w:pPr>
-            <w:r>
-              <w:rPr>
-                <w:rFonts w:hint="eastAsia"/>
-              </w:rPr>
-              <w:t>这个</w:t>
-            </w:r>
-            <w:r>
-              <w:t>是</w:t>
-            </w:r>
-            <w:r>
-              <w:t>cls</w:t>
-            </w:r>
-            <w:r>
-              <w:t>分类的输出</w:t>
-            </w:r>
-            <w:r>
-              <w:t>.shape</w:t>
-            </w:r>
-            <w:r>
-              <w:t>是</w:t>
-            </w:r>
-            <w:r>
-              <w:rPr>
-                <w:rFonts w:hint="eastAsia"/>
-              </w:rPr>
-              <w:t xml:space="preserve"> </w:t>
-            </w:r>
-            <w:r>
+          </w:p>
+          <w:p>
+            <w:pPr>
               <w:rPr>
                 <w:b/>
                 <w:u w:val="single"/>
               </w:rPr>
-              <w:t>[batch_size, num_anchors_i, num_classes + 1]</w:t>
-            </w:r>
-          </w:p>
-          <w:p>
-            <w:pPr>
+            </w:pPr>
+            <w:r>
               <w:rPr>
                 <w:b/>
                 <w:u w:val="single"/>
               </w:rPr>
-            </w:pPr>
-            <w:r>
-              <w:rPr>
-                <w:rFonts w:hint="eastAsia"/>
-              </w:rPr>
-              <w:t>对已</w:t>
-            </w:r>
-            <w:r>
-              <w:rPr>
-                <w:rFonts w:hint="eastAsia"/>
-              </w:rPr>
-              <w:t>ingde</w:t>
+              <w:t>num_predictions_per_location * self._box_code_size</w:t>
             </w:r>
             <w:r>
               <w:rPr>
                 <w:b/>
                 <w:u w:val="single"/>
               </w:rPr>
-              <w:t>[batch_size, num_anchors_i, q, code_size]</w:t>
+              <w:t xml:space="preserve"> == 1084??</w:t>
             </w:r>
           </w:p>
           <w:p>
@@ -3728,48 +3751,18 @@
                 <w:u w:val="single"/>
               </w:rPr>
             </w:pPr>
-          </w:p>
-          <w:p>
-            <w:pPr>
+            <w:r>
               <w:rPr>
                 <w:b/>
                 <w:u w:val="single"/>
               </w:rPr>
-            </w:pPr>
+              <w:t>self._box_code_size</w:t>
+            </w:r>
             <w:r>
               <w:rPr>
                 <w:b/>
                 <w:u w:val="single"/>
               </w:rPr>
-              <w:t>num_predictions_per_location * self._box_code_size</w:t>
-            </w:r>
-            <w:r>
-              <w:rPr>
-                <w:b/>
-                <w:u w:val="single"/>
-              </w:rPr>
-              <w:t xml:space="preserve"> == 1084??</w:t>
-            </w:r>
-          </w:p>
-          <w:p>
-            <w:pPr>
-              <w:rPr>
-                <w:b/>
-                <w:u w:val="single"/>
-              </w:rPr>
-            </w:pPr>
-            <w:r>
-              <w:rPr>
-                <w:b/>
-                <w:u w:val="single"/>
-              </w:rPr>
-              <w:t>self._box_code_size</w:t>
-            </w:r>
-            <w:r>
-              <w:rPr>
-                <w:b/>
-                <w:u w:val="single"/>
-              </w:rPr>
               <w:t xml:space="preserve"> == 4</w:t>
             </w:r>
           </w:p>
@@ -4100,16 +4093,25 @@
             </w:r>
           </w:p>
           <w:p>
-            <w:pPr>
+            <w:r>
               <w:rPr>
                 <w:rFonts w:hint="eastAsia"/>
               </w:rPr>
-            </w:pPr>
+              <w:t>输出</w:t>
+            </w:r>
+          </w:p>
+          <w:p>
             <w:r>
               <w:rPr>
                 <w:rFonts w:hint="eastAsia"/>
               </w:rPr>
-              <w:t>输出</w:t>
+              <w:t>这个</w:t>
+            </w:r>
+            <w:r>
+              <w:t>算法需要</w:t>
+            </w:r>
+            <w:r>
+              <w:t>boxes.</w:t>
             </w:r>
           </w:p>
           <w:p>
@@ -4117,25 +4119,6 @@
               <w:rPr>
                 <w:rFonts w:hint="eastAsia"/>
               </w:rPr>
-              <w:t>这个</w:t>
-            </w:r>
-            <w:r>
-              <w:t>算法需要</w:t>
-            </w:r>
-            <w:r>
-              <w:t>boxes.</w:t>
-            </w:r>
-          </w:p>
-          <w:p>
-            <w:pPr>
-              <w:rPr>
-                <w:rFonts w:hint="eastAsia"/>
-              </w:rPr>
-            </w:pPr>
-            <w:r>
-              <w:rPr>
-                <w:rFonts w:hint="eastAsia"/>
-              </w:rPr>
               <w:t>其中</w:t>
             </w:r>
             <w:r>
@@ -4149,19 +4132,8 @@
             </w:r>
           </w:p>
           <w:p>
-            <w:pPr>
-              <w:rPr>
-                <w:rFonts w:hint="eastAsia"/>
-              </w:rPr>
-            </w:pPr>
-            <w:r>
-              <w:t>[num_boxes, 4]</w:t>
-            </w:r>
-            <w:r>
-              <w:t xml:space="preserve"> </w:t>
-            </w:r>
-            <w:r>
-              <w:t xml:space="preserve">      normalized coordinates `[y1, x1, y2, x2]</w:t>
+            <w:r>
+              <w:t>[num_boxes, 4]       normalized coordinates `[y1, x1, y2, x2]</w:t>
             </w:r>
           </w:p>
           <w:p/>
@@ -4191,39 +4163,30 @@
             <w:pPr>
               <w:pStyle w:val="a5"/>
               <w:ind w:left="360" w:firstLineChars="0" w:firstLine="0"/>
+            </w:pPr>
+            <w:r>
+              <w:t>Rfcn</w:t>
+            </w:r>
+            <w:r>
+              <w:t>的</w:t>
+            </w:r>
+            <w:r>
+              <w:t>_crop_size</w:t>
+            </w:r>
+            <w:r>
               <w:rPr>
                 <w:rFonts w:hint="eastAsia"/>
               </w:rPr>
-            </w:pPr>
-            <w:r>
-              <w:t>Rfcn</w:t>
-            </w:r>
-            <w:r>
               <w:t>的</w:t>
             </w:r>
             <w:r>
-              <w:t>_crop_size</w:t>
-            </w:r>
-            <w:r>
-              <w:rPr>
-                <w:rFonts w:hint="eastAsia"/>
-              </w:rPr>
-              <w:t>的</w:t>
-            </w:r>
-            <w:r>
               <w:t>值</w:t>
             </w:r>
             <w:r>
               <w:t>.</w:t>
             </w:r>
           </w:p>
-          <w:p>
-            <w:pPr>
-              <w:rPr>
-                <w:rFonts w:hint="eastAsia"/>
-              </w:rPr>
-            </w:pPr>
-          </w:p>
+          <w:p/>
           <w:p>
             <w:pPr>
               <w:pStyle w:val="a5"/>
@@ -4339,9 +4302,6 @@
             <w:pPr>
               <w:pStyle w:val="a5"/>
               <w:ind w:left="720" w:firstLineChars="0" w:firstLine="0"/>
-              <w:rPr>
-                <w:rFonts w:hint="eastAsia"/>
-              </w:rPr>
             </w:pPr>
             <w:r>
               <w:rPr>
@@ -4436,11 +4396,6 @@
           </w:p>
           <w:p/>
           <w:p>
-            <w:pPr>
-              <w:rPr>
-                <w:rFonts w:hint="eastAsia"/>
-              </w:rPr>
-            </w:pPr>
             <w:r>
               <w:t>predictions[BOX_ENCODINGS][1</w:t>
             </w:r>
@@ -4521,32 +4476,15 @@
               <w:ind w:firstLineChars="150" w:firstLine="315"/>
             </w:pPr>
             <w:r>
-              <w:t>[num_boxes, 4]. Each box is specified in</w:t>
-            </w:r>
-            <w:r>
-              <w:t xml:space="preserve"> </w:t>
-            </w:r>
-            <w:r>
-              <w:t>normalized coordinates [y1, x1, y2, x2]</w:t>
+              <w:t>[num_boxes, 4]. Each box is specified in normalized coordinates [y1, x1, y2, x2]</w:t>
             </w:r>
           </w:p>
           <w:p>
             <w:pPr>
               <w:ind w:firstLineChars="150" w:firstLine="315"/>
-              <w:rPr>
-                <w:rFonts w:hint="eastAsia"/>
-              </w:rPr>
             </w:pPr>
-            <w:bookmarkStart w:id="0" w:name="_GoBack"/>
-            <w:bookmarkEnd w:id="0"/>
-          </w:p>
-          <w:p>
-            <w:pPr>
-              <w:rPr>
-                <w:rFonts w:hint="eastAsia"/>
-              </w:rPr>
-            </w:pPr>
-          </w:p>
+          </w:p>
+          <w:p/>
         </w:tc>
       </w:tr>
     </w:tbl>
@@ -4762,11 +4700,6 @@
             </w:r>
           </w:p>
           <w:p>
-            <w:pPr>
-              <w:rPr>
-                <w:rFonts w:hint="eastAsia"/>
-              </w:rPr>
-            </w:pPr>
             <w:r>
               <w:t>[RfcnBoxPredictor] box_code_size: 4</w:t>
             </w:r>
@@ -4776,11 +4709,6 @@
     </w:tbl>
     <w:p/>
     <w:p>
-      <w:pPr>
-        <w:rPr>
-          <w:rFonts w:hint="eastAsia"/>
-        </w:rPr>
-      </w:pPr>
       <w:r>
         <w:rPr>
           <w:rFonts w:hint="eastAsia"/>
@@ -4977,9 +4905,174 @@
           <w:p>
             <w:pPr>
               <w:rPr>
+                <w:b/>
+                <w:color w:val="FF0000"/>
+              </w:rPr>
+            </w:pPr>
+            <w:r>
+              <w:rPr>
                 <w:rFonts w:hint="eastAsia"/>
+                <w:b/>
+                <w:color w:val="FF0000"/>
+              </w:rPr>
+              <w:t>如果</w:t>
+            </w:r>
+            <w:r>
+              <w:rPr>
+                <w:b/>
+                <w:color w:val="FF0000"/>
+              </w:rPr>
+              <w:t>要弄成</w:t>
+            </w:r>
+            <w:r>
+              <w:rPr>
+                <w:b/>
+                <w:color w:val="FF0000"/>
+              </w:rPr>
+              <w:t>[24 1083 1 4]</w:t>
+            </w:r>
+          </w:p>
+          <w:p>
+            <w:pPr>
+              <w:rPr>
+                <w:b/>
+                <w:u w:val="single"/>
               </w:rPr>
             </w:pPr>
+            <w:r>
+              <w:rPr>
+                <w:rFonts w:hint="eastAsia"/>
+                <w:b/>
+                <w:u w:val="single"/>
+              </w:rPr>
+              <w:t>需要</w:t>
+            </w:r>
+            <w:r>
+              <w:rPr>
+                <w:b/>
+                <w:u w:val="single"/>
+              </w:rPr>
+              <w:t>把</w:t>
+            </w:r>
+            <w:r>
+              <w:rPr>
+                <w:b/>
+                <w:u w:val="single"/>
+              </w:rPr>
+              <w:t>num_boxes</w:t>
+            </w:r>
+            <w:r>
+              <w:rPr>
+                <w:b/>
+                <w:u w:val="single"/>
+              </w:rPr>
+              <w:t>设置成</w:t>
+            </w:r>
+            <w:r>
+              <w:rPr>
+                <w:b/>
+                <w:u w:val="single"/>
+              </w:rPr>
+              <w:t xml:space="preserve">1, </w:t>
+            </w:r>
+            <w:r>
+              <w:rPr>
+                <w:rFonts w:hint="eastAsia"/>
+                <w:b/>
+                <w:u w:val="single"/>
+              </w:rPr>
+              <w:t>然后</w:t>
+            </w:r>
+            <w:r>
+              <w:rPr>
+                <w:b/>
+                <w:u w:val="single"/>
+              </w:rPr>
+              <w:t>tf.sequeeze</w:t>
+            </w:r>
+            <w:r>
+              <w:rPr>
+                <w:b/>
+                <w:u w:val="single"/>
+              </w:rPr>
+              <w:t>掉</w:t>
+            </w:r>
+            <w:r>
+              <w:rPr>
+                <w:b/>
+                <w:u w:val="single"/>
+              </w:rPr>
+              <w:t>dim1,</w:t>
+            </w:r>
+            <w:r>
+              <w:rPr>
+                <w:b/>
+                <w:u w:val="single"/>
+              </w:rPr>
+              <w:t>然后</w:t>
+            </w:r>
+            <w:r>
+              <w:rPr>
+                <w:b/>
+                <w:u w:val="single"/>
+              </w:rPr>
+              <w:t>expand_dim</w:t>
+            </w:r>
+            <w:r>
+              <w:rPr>
+                <w:rFonts w:hint="eastAsia"/>
+                <w:b/>
+                <w:u w:val="single"/>
+              </w:rPr>
+              <w:t>把</w:t>
+            </w:r>
+            <w:r>
+              <w:rPr>
+                <w:rFonts w:hint="eastAsia"/>
+                <w:b/>
+                <w:u w:val="single"/>
+              </w:rPr>
+              <w:t xml:space="preserve"> </w:t>
+            </w:r>
+            <w:r>
+              <w:rPr>
+                <w:b/>
+                <w:u w:val="single"/>
+              </w:rPr>
+              <w:t>dim2.</w:t>
+            </w:r>
+          </w:p>
+          <w:p>
+            <w:r>
+              <w:rPr>
+                <w:b/>
+                <w:u w:val="single"/>
+              </w:rPr>
+              <w:t>Box_code size</w:t>
+            </w:r>
+            <w:r>
+              <w:rPr>
+                <w:b/>
+                <w:u w:val="single"/>
+              </w:rPr>
+              <w:t>不需要</w:t>
+            </w:r>
+            <w:r>
+              <w:rPr>
+                <w:rFonts w:hint="eastAsia"/>
+                <w:b/>
+                <w:u w:val="single"/>
+              </w:rPr>
+              <w:t>变</w:t>
+            </w:r>
+            <w:r>
+              <w:rPr>
+                <w:rFonts w:hint="eastAsia"/>
+                <w:b/>
+                <w:u w:val="single"/>
+              </w:rPr>
+              <w:t>.</w:t>
+            </w:r>
           </w:p>
         </w:tc>
       </w:tr>
@@ -5088,6 +5181,7 @@
           </w:tcPr>
           <w:p>
             <w:r>
+              <w:lastRenderedPageBreak/>
               <w:t>ops.batch_position_sensitive_crop_regions</w:t>
             </w:r>
             <w:r>
@@ -5128,7 +5222,6 @@
           </w:p>
           <w:p>
             <w:r>
-              <w:lastRenderedPageBreak/>
               <w:t xml:space="preserve">location_feature_map, </w:t>
             </w:r>
             <w:r>
@@ -5208,7 +5301,6 @@
         <w:rPr>
           <w:rFonts w:hint="eastAsia"/>
         </w:rPr>
-        <w:lastRenderedPageBreak/>
         <w:t>回归</w:t>
       </w:r>
       <w:r>
@@ -5385,6 +5477,1919 @@
       </w:tr>
     </w:tbl>
     <w:p/>
+    <w:p>
+      <w:r>
+        <w:rPr>
+          <w:rFonts w:hint="eastAsia"/>
+        </w:rPr>
+        <w:t>6</w:t>
+      </w:r>
+      <w:r>
+        <w:t>.2 ssd</w:t>
+      </w:r>
+      <w:r>
+        <w:rPr>
+          <w:rFonts w:hint="eastAsia"/>
+        </w:rPr>
+        <w:t>的框</w:t>
+      </w:r>
+      <w:r>
+        <w:t>预测方法</w:t>
+      </w:r>
+    </w:p>
+    <w:p>
+      <w:r>
+        <w:rPr>
+          <w:rFonts w:hint="eastAsia"/>
+        </w:rPr>
+        <w:t>涉及</w:t>
+      </w:r>
+      <w:r>
+        <w:t>三个层面</w:t>
+      </w:r>
+      <w:r>
+        <w:t>:</w:t>
+      </w:r>
+    </w:p>
+    <w:p>
+      <w:pPr>
+        <w:jc w:val="center"/>
+      </w:pPr>
+      <w:r>
+        <w:rPr>
+          <w:noProof/>
+        </w:rPr>
+        <w:drawing>
+          <wp:inline distT="0" distB="0" distL="0" distR="0" wp14:anchorId="5B89EDAD" wp14:editId="7BF2B819">
+            <wp:extent cx="4718811" cy="1802079"/>
+            <wp:effectExtent l="0" t="0" r="5715" b="8255"/>
+            <wp:docPr id="2" name="图片 2"/>
+            <wp:cNvGraphicFramePr>
+              <a:graphicFrameLocks xmlns:a="http://schemas.openxmlformats.org/drawingml/2006/main" noChangeAspect="1"/>
+            </wp:cNvGraphicFramePr>
+            <a:graphic xmlns:a="http://schemas.openxmlformats.org/drawingml/2006/main">
+              <a:graphicData uri="http://schemas.openxmlformats.org/drawingml/2006/picture">
+                <pic:pic xmlns:pic="http://schemas.openxmlformats.org/drawingml/2006/picture">
+                  <pic:nvPicPr>
+                    <pic:cNvPr id="1" name=""/>
+                    <pic:cNvPicPr/>
+                  </pic:nvPicPr>
+                  <pic:blipFill>
+                    <a:blip r:embed="rId15"/>
+                    <a:stretch>
+                      <a:fillRect/>
+                    </a:stretch>
+                  </pic:blipFill>
+                  <pic:spPr>
+                    <a:xfrm>
+                      <a:off x="0" y="0"/>
+                      <a:ext cx="4734417" cy="1808039"/>
+                    </a:xfrm>
+                    <a:prstGeom prst="rect">
+                      <a:avLst/>
+                    </a:prstGeom>
+                  </pic:spPr>
+                </pic:pic>
+              </a:graphicData>
+            </a:graphic>
+          </wp:inline>
+        </w:drawing>
+      </w:r>
+    </w:p>
+    <w:p>
+      <w:pPr>
+        <w:pStyle w:val="a5"/>
+        <w:numPr>
+          <w:ilvl w:val="0"/>
+          <w:numId w:val="8"/>
+        </w:numPr>
+        <w:ind w:firstLineChars="0"/>
+      </w:pPr>
+      <w:r>
+        <w:t>S</w:t>
+      </w:r>
+      <w:r>
+        <w:rPr>
+          <w:rFonts w:hint="eastAsia"/>
+        </w:rPr>
+        <w:t>sd</w:t>
+      </w:r>
+      <w:r>
+        <w:rPr>
+          <w:rFonts w:hint="eastAsia"/>
+        </w:rPr>
+        <w:t>的</w:t>
+      </w:r>
+      <w:r>
+        <w:t>prediction,</w:t>
+      </w:r>
+      <w:r>
+        <w:t>需要</w:t>
+      </w:r>
+      <w:r>
+        <w:t>image</w:t>
+      </w:r>
+      <w:r>
+        <w:t>和</w:t>
+      </w:r>
+      <w:r>
+        <w:t>ground truth</w:t>
+      </w:r>
+      <w:r>
+        <w:t>框</w:t>
+      </w:r>
+      <w:r>
+        <w:t>.</w:t>
+      </w:r>
+    </w:p>
+    <w:p>
+      <w:pPr>
+        <w:pStyle w:val="a5"/>
+        <w:numPr>
+          <w:ilvl w:val="0"/>
+          <w:numId w:val="8"/>
+        </w:numPr>
+        <w:ind w:firstLineChars="0"/>
+      </w:pPr>
+      <w:r>
+        <w:rPr>
+          <w:rFonts w:hint="eastAsia"/>
+        </w:rPr>
+        <w:t>在</w:t>
+      </w:r>
+      <w:r>
+        <w:t>多尺度上做</w:t>
+      </w:r>
+      <w:r>
+        <w:t xml:space="preserve">region, </w:t>
+      </w:r>
+      <w:r>
+        <w:rPr>
+          <w:rFonts w:hint="eastAsia"/>
+        </w:rPr>
+        <w:t>比如</w:t>
+      </w:r>
+      <w:r>
+        <w:t>在</w:t>
+      </w:r>
+      <w:r>
+        <w:t>8x8</w:t>
+      </w:r>
+      <w:r>
+        <w:t>的</w:t>
+      </w:r>
+      <w:r>
+        <w:t>feature map</w:t>
+      </w:r>
+      <w:r>
+        <w:t>和</w:t>
+      </w:r>
+      <w:r>
+        <w:t>4</w:t>
+      </w:r>
+      <w:r>
+        <w:rPr>
+          <w:rFonts w:hint="eastAsia"/>
+        </w:rPr>
+        <w:t>x</w:t>
+      </w:r>
+      <w:r>
+        <w:t>4</w:t>
+      </w:r>
+      <w:r>
+        <w:t>的上分别</w:t>
+      </w:r>
+      <w:r>
+        <w:rPr>
+          <w:rFonts w:hint="eastAsia"/>
+        </w:rPr>
+        <w:t>预测</w:t>
+      </w:r>
+      <w:r>
+        <w:t>框</w:t>
+      </w:r>
+      <w:r>
+        <w:t>(</w:t>
+      </w:r>
+      <w:r>
+        <w:t>回归和分类</w:t>
+      </w:r>
+      <w:r>
+        <w:t>).</w:t>
+      </w:r>
+    </w:p>
+    <w:p>
+      <w:pPr>
+        <w:pStyle w:val="a5"/>
+        <w:numPr>
+          <w:ilvl w:val="0"/>
+          <w:numId w:val="8"/>
+        </w:numPr>
+        <w:ind w:firstLineChars="0"/>
+      </w:pPr>
+      <w:r>
+        <w:rPr>
+          <w:rFonts w:hint="eastAsia"/>
+        </w:rPr>
+        <w:t>然后</w:t>
+      </w:r>
+      <w:r>
+        <w:t>融合</w:t>
+      </w:r>
+      <w:r>
+        <w:t>.</w:t>
+      </w:r>
+    </w:p>
+    <w:p>
+      <w:pPr>
+        <w:pStyle w:val="a5"/>
+        <w:numPr>
+          <w:ilvl w:val="0"/>
+          <w:numId w:val="9"/>
+        </w:numPr>
+        <w:ind w:firstLineChars="0"/>
+        <w:rPr>
+          <w:rFonts w:hint="eastAsia"/>
+        </w:rPr>
+      </w:pPr>
+      <w:r>
+        <w:rPr>
+          <w:rFonts w:hint="eastAsia"/>
+        </w:rPr>
+        <w:t>这个</w:t>
+      </w:r>
+      <w:r>
+        <w:t>concat</w:t>
+      </w:r>
+      <w:r>
+        <w:t>如何做</w:t>
+      </w:r>
+      <w:r>
+        <w:t xml:space="preserve">? </w:t>
+      </w:r>
+      <w:r>
+        <w:rPr>
+          <w:rFonts w:hint="eastAsia"/>
+        </w:rPr>
+        <w:t>依据</w:t>
+      </w:r>
+      <w:r>
+        <w:t>是什么</w:t>
+      </w:r>
+      <w:r>
+        <w:t>,</w:t>
+      </w:r>
+      <w:r>
+        <w:t>在什么</w:t>
+      </w:r>
+      <w:r>
+        <w:t>dim</w:t>
+      </w:r>
+      <w:r>
+        <w:t>上做</w:t>
+      </w:r>
+      <w:r>
+        <w:t>concat?</w:t>
+      </w:r>
+    </w:p>
+    <w:p/>
+    <w:p/>
+    <w:p>
+      <w:r>
+        <w:rPr>
+          <w:rFonts w:hint="eastAsia"/>
+        </w:rPr>
+        <w:lastRenderedPageBreak/>
+        <w:t>它有</w:t>
+      </w:r>
+      <w:r>
+        <w:t>什么问题</w:t>
+      </w:r>
+      <w:r>
+        <w:t>?</w:t>
+      </w:r>
+    </w:p>
+    <w:p>
+      <w:pPr>
+        <w:pStyle w:val="a5"/>
+        <w:numPr>
+          <w:ilvl w:val="0"/>
+          <w:numId w:val="10"/>
+        </w:numPr>
+        <w:ind w:firstLineChars="0"/>
+      </w:pPr>
+      <w:r>
+        <w:rPr>
+          <w:rFonts w:hint="eastAsia"/>
+        </w:rPr>
+        <w:t>不能</w:t>
+      </w:r>
+      <w:r>
+        <w:t>有效的处理小物体的识别</w:t>
+      </w:r>
+      <w:r>
+        <w:t>,</w:t>
+      </w:r>
+      <w:r>
+        <w:t>其原因是多尺度的</w:t>
+      </w:r>
+      <w:r>
+        <w:rPr>
+          <w:rFonts w:hint="eastAsia"/>
+        </w:rPr>
+        <w:t>feature</w:t>
+      </w:r>
+      <w:r>
+        <w:t xml:space="preserve"> map</w:t>
+      </w:r>
+      <w:r>
+        <w:t>的</w:t>
+      </w:r>
+      <w:r>
+        <w:t>downsize</w:t>
+      </w:r>
+      <w:r>
+        <w:rPr>
+          <w:rFonts w:hint="eastAsia"/>
+        </w:rPr>
+        <w:t>太小</w:t>
+      </w:r>
+      <w:r>
+        <w:t>了</w:t>
+      </w:r>
+      <w:r>
+        <w:t>.</w:t>
+      </w:r>
+      <w:r>
+        <w:t>导致</w:t>
+      </w:r>
+      <w:r>
+        <w:rPr>
+          <w:rFonts w:hint="eastAsia"/>
+        </w:rPr>
+        <w:t>小物体</w:t>
+      </w:r>
+      <w:r>
+        <w:t>就给忽略了</w:t>
+      </w:r>
+      <w:r>
+        <w:t>.</w:t>
+      </w:r>
+    </w:p>
+    <w:p>
+      <w:pPr>
+        <w:pStyle w:val="a5"/>
+        <w:numPr>
+          <w:ilvl w:val="0"/>
+          <w:numId w:val="11"/>
+        </w:numPr>
+        <w:ind w:firstLineChars="0"/>
+      </w:pPr>
+      <w:r>
+        <w:rPr>
+          <w:rFonts w:hint="eastAsia"/>
+        </w:rPr>
+        <w:t>如何改进</w:t>
+      </w:r>
+      <w:r>
+        <w:t>它</w:t>
+      </w:r>
+      <w:r>
+        <w:t>?</w:t>
+      </w:r>
+    </w:p>
+    <w:p>
+      <w:pPr>
+        <w:pStyle w:val="a5"/>
+        <w:numPr>
+          <w:ilvl w:val="0"/>
+          <w:numId w:val="12"/>
+        </w:numPr>
+        <w:ind w:firstLineChars="0"/>
+      </w:pPr>
+      <w:r>
+        <w:rPr>
+          <w:rFonts w:hint="eastAsia"/>
+        </w:rPr>
+        <w:t>在</w:t>
+      </w:r>
+      <w:r>
+        <w:t>concat</w:t>
+      </w:r>
+      <w:r>
+        <w:t>时候添加一个权重</w:t>
+      </w:r>
+      <w:r>
+        <w:t>,</w:t>
+      </w:r>
+      <w:r>
+        <w:t>让</w:t>
+      </w:r>
+      <w:r>
+        <w:rPr>
+          <w:rFonts w:hint="eastAsia"/>
+        </w:rPr>
+        <w:t>前</w:t>
+      </w:r>
+      <w:r>
+        <w:t>层的权重高些</w:t>
+      </w:r>
+      <w:r>
+        <w:t>.</w:t>
+      </w:r>
+      <w:r>
+        <w:t>后面的小尺寸的权重低些</w:t>
+      </w:r>
+      <w:r>
+        <w:t>.</w:t>
+      </w:r>
+    </w:p>
+    <w:p>
+      <w:pPr>
+        <w:pStyle w:val="a5"/>
+        <w:numPr>
+          <w:ilvl w:val="0"/>
+          <w:numId w:val="12"/>
+        </w:numPr>
+        <w:ind w:firstLineChars="0"/>
+      </w:pPr>
+      <w:r>
+        <w:rPr>
+          <w:rFonts w:hint="eastAsia"/>
+        </w:rPr>
+        <w:t>能否</w:t>
+      </w:r>
+      <w:r>
+        <w:t>添加一个</w:t>
+      </w:r>
+      <w:r>
+        <w:t>up sample</w:t>
+      </w:r>
+      <w:r>
+        <w:t>的机制</w:t>
+      </w:r>
+      <w:r>
+        <w:t>,</w:t>
+      </w:r>
+      <w:r>
+        <w:rPr>
+          <w:rFonts w:hint="eastAsia"/>
+        </w:rPr>
+        <w:t>增大对</w:t>
+      </w:r>
+      <w:r>
+        <w:t>小物体识别的效果</w:t>
+      </w:r>
+      <w:r>
+        <w:t>.</w:t>
+      </w:r>
+    </w:p>
+    <w:p/>
+    <w:p>
+      <w:r>
+        <w:rPr>
+          <w:rFonts w:hint="eastAsia"/>
+        </w:rPr>
+        <w:t>有</w:t>
+      </w:r>
+      <w:r>
+        <w:t>什么应用思路</w:t>
+      </w:r>
+      <w:r>
+        <w:t>?</w:t>
+      </w:r>
+    </w:p>
+    <w:p>
+      <w:pPr>
+        <w:pStyle w:val="a5"/>
+        <w:numPr>
+          <w:ilvl w:val="0"/>
+          <w:numId w:val="13"/>
+        </w:numPr>
+        <w:ind w:firstLineChars="0"/>
+        <w:rPr>
+          <w:rFonts w:hint="eastAsia"/>
+        </w:rPr>
+      </w:pPr>
+      <w:r>
+        <w:rPr>
+          <w:rFonts w:hint="eastAsia"/>
+        </w:rPr>
+        <w:t>在</w:t>
+      </w:r>
+      <w:r>
+        <w:t>分割领域</w:t>
+      </w:r>
+      <w:r>
+        <w:t>,</w:t>
+      </w:r>
+      <w:r>
+        <w:t>识别</w:t>
+      </w:r>
+      <w:r>
+        <w:rPr>
+          <w:rFonts w:hint="eastAsia"/>
+        </w:rPr>
+        <w:t>领域</w:t>
+      </w:r>
+      <w:r>
+        <w:t>,</w:t>
+      </w:r>
+      <w:r>
+        <w:t>都可以采用多尺度</w:t>
+      </w:r>
+      <w:r>
+        <w:rPr>
+          <w:rFonts w:hint="eastAsia"/>
+        </w:rPr>
+        <w:t>的</w:t>
+      </w:r>
+      <w:r>
+        <w:t>featuremap,</w:t>
+      </w:r>
+      <w:r>
+        <w:t>产生多尺度下的</w:t>
+      </w:r>
+      <w:r>
+        <w:t>anchors.</w:t>
+      </w:r>
+      <w:r>
+        <w:t>用</w:t>
+      </w:r>
+      <w:r>
+        <w:rPr>
+          <w:rFonts w:hint="eastAsia"/>
+        </w:rPr>
+        <w:t>以</w:t>
+      </w:r>
+      <w:r>
+        <w:t>解决识别效率的问题</w:t>
+      </w:r>
+      <w:r>
+        <w:t>.</w:t>
+      </w:r>
+    </w:p>
+    <w:p>
+      <w:pPr>
+        <w:pStyle w:val="1"/>
+      </w:pPr>
+      <w:r>
+        <w:rPr>
+          <w:rFonts w:hint="eastAsia"/>
+        </w:rPr>
+        <w:t>七</w:t>
+      </w:r>
+      <w:r>
+        <w:rPr>
+          <w:rFonts w:hint="eastAsia"/>
+        </w:rPr>
+        <w:t xml:space="preserve"> </w:t>
+      </w:r>
+      <w:r>
+        <w:t>debug roi</w:t>
+      </w:r>
+      <w:r>
+        <w:t>问题</w:t>
+      </w:r>
+      <w:r>
+        <w:t>.</w:t>
+      </w:r>
+    </w:p>
+    <w:p>
+      <w:pPr>
+        <w:pStyle w:val="2"/>
+      </w:pPr>
+      <w:r>
+        <w:t xml:space="preserve">7.1 </w:t>
+      </w:r>
+      <w:r>
+        <w:t>ssd</w:t>
+      </w:r>
+      <w:r>
+        <w:t>的</w:t>
+      </w:r>
+      <w:r>
+        <w:t>proposal box</w:t>
+      </w:r>
+      <w:r>
+        <w:rPr>
+          <w:rFonts w:hint="eastAsia"/>
+        </w:rPr>
+        <w:t>机制</w:t>
+      </w:r>
+    </w:p>
+    <w:p>
+      <w:pPr>
+        <w:widowControl/>
+        <w:jc w:val="left"/>
+        <w:rPr>
+          <w:rFonts w:ascii="宋体" w:eastAsia="宋体" w:hAnsi="宋体" w:cs="宋体"/>
+          <w:b/>
+          <w:color w:val="1A1A1A"/>
+          <w:kern w:val="0"/>
+          <w:sz w:val="24"/>
+          <w:szCs w:val="24"/>
+          <w:shd w:val="clear" w:color="auto" w:fill="FFFFFF"/>
+        </w:rPr>
+      </w:pPr>
+      <w:r>
+        <w:rPr>
+          <w:rFonts w:ascii="宋体" w:eastAsia="宋体" w:hAnsi="宋体" w:cs="宋体"/>
+          <w:b/>
+          <w:color w:val="1A1A1A"/>
+          <w:kern w:val="0"/>
+          <w:sz w:val="24"/>
+          <w:szCs w:val="24"/>
+          <w:shd w:val="clear" w:color="auto" w:fill="FFFFFF"/>
+        </w:rPr>
+        <w:t>a) ssd 的proposal box的尺寸.是一个feature map上产生多个boxes吗?</w:t>
+      </w:r>
+    </w:p>
+    <w:p>
+      <w:r>
+        <w:t>[ssd_fmap0][24 19 19 576][1 24 1083 1 4][1 24 1083 21]</w:t>
+      </w:r>
+    </w:p>
+    <w:p>
+      <w:r>
+        <w:rPr>
+          <w:rFonts w:hint="eastAsia"/>
+        </w:rPr>
+        <w:t>它</w:t>
+      </w:r>
+      <w:r>
+        <w:t>是</w:t>
+      </w:r>
+      <w:r>
+        <w:rPr>
+          <w:rFonts w:hint="eastAsia"/>
+        </w:rPr>
+        <w:t xml:space="preserve">       </w:t>
+      </w:r>
+      <w:r>
+        <w:t>maps          regs         cls</w:t>
+      </w:r>
+    </w:p>
+    <w:p>
+      <w:r>
+        <w:rPr>
+          <w:rFonts w:hint="eastAsia"/>
+        </w:rPr>
+        <w:t>所谓</w:t>
+      </w:r>
+      <w:r>
+        <w:t>box</w:t>
+      </w:r>
+      <w:r>
+        <w:t>部分</w:t>
+      </w:r>
+      <w:r>
+        <w:t>:</w:t>
+      </w:r>
+    </w:p>
+    <w:p>
+      <w:pPr>
+        <w:pStyle w:val="a5"/>
+        <w:numPr>
+          <w:ilvl w:val="0"/>
+          <w:numId w:val="7"/>
+        </w:numPr>
+        <w:ind w:firstLineChars="0"/>
+      </w:pPr>
+      <w:r>
+        <w:rPr>
+          <w:rFonts w:hint="eastAsia"/>
+        </w:rPr>
+        <w:t>可以认为</w:t>
+      </w:r>
+      <w:r>
+        <w:t>就是物体框了</w:t>
+      </w:r>
+      <w:r>
+        <w:t xml:space="preserve">. </w:t>
+      </w:r>
+      <w:r>
+        <w:rPr>
+          <w:rFonts w:hint="eastAsia"/>
+        </w:rPr>
+        <w:t>这个</w:t>
+      </w:r>
+      <w:r>
+        <w:t>也是</w:t>
+      </w:r>
+      <w:r>
+        <w:t>roi</w:t>
+      </w:r>
+      <w:r>
+        <w:t>需要的</w:t>
+      </w:r>
+      <w:r>
+        <w:t>.</w:t>
+      </w:r>
+      <w:r>
+        <w:rPr>
+          <w:rFonts w:hint="eastAsia"/>
+        </w:rPr>
+        <w:t>产生</w:t>
+      </w:r>
+      <w:r>
+        <w:t>了</w:t>
+      </w:r>
+      <w:r>
+        <w:t>1083</w:t>
+      </w:r>
+      <w:r>
+        <w:t>个框</w:t>
+      </w:r>
+      <w:r>
+        <w:t>.</w:t>
+      </w:r>
+      <w:r>
+        <w:t>是</w:t>
+      </w:r>
+      <w:r>
+        <w:rPr>
+          <w:rFonts w:hint="eastAsia"/>
+        </w:rPr>
+        <w:t>多个</w:t>
+      </w:r>
+      <w:r>
+        <w:t>框</w:t>
+      </w:r>
+      <w:r>
+        <w:t>.</w:t>
+      </w:r>
+    </w:p>
+    <w:tbl>
+      <w:tblPr>
+        <w:tblStyle w:val="a6"/>
+        <w:tblW w:w="0" w:type="auto"/>
+        <w:tblLook w:val="04A0" w:firstRow="1" w:lastRow="0" w:firstColumn="1" w:lastColumn="0" w:noHBand="0" w:noVBand="1"/>
+      </w:tblPr>
+      <w:tblGrid>
+        <w:gridCol w:w="8296"/>
+      </w:tblGrid>
+      <w:tr>
+        <w:tc>
+          <w:tcPr>
+            <w:tcW w:w="8296" w:type="dxa"/>
+          </w:tcPr>
+          <w:p>
+            <w:r>
+              <w:t>box_encodings: A float tensors of shape</w:t>
+            </w:r>
+          </w:p>
+          <w:p>
+            <w:r>
+              <w:t xml:space="preserve">  [batch_size, num_anchors, q, code_size] representing the location of</w:t>
+            </w:r>
+          </w:p>
+          <w:p>
+            <w:r>
+              <w:t xml:space="preserve">  the objects, where q is 1 or the number of classes.</w:t>
+            </w:r>
+          </w:p>
+        </w:tc>
+      </w:tr>
+    </w:tbl>
+    <w:p>
+      <w:pPr>
+        <w:pStyle w:val="a5"/>
+        <w:numPr>
+          <w:ilvl w:val="0"/>
+          <w:numId w:val="7"/>
+        </w:numPr>
+        <w:ind w:firstLineChars="0"/>
+      </w:pPr>
+      <w:r>
+        <w:rPr>
+          <w:rFonts w:hint="eastAsia"/>
+        </w:rPr>
+        <w:t>以下论述</w:t>
+      </w:r>
+      <w:r>
+        <w:t>可以看到是一个</w:t>
+      </w:r>
+      <w:r>
+        <w:t>featuremap</w:t>
+      </w:r>
+      <w:r>
+        <w:t>上产生多个</w:t>
+      </w:r>
+      <w:r>
+        <w:t>proposal boxes.</w:t>
+      </w:r>
+    </w:p>
+    <w:p>
+      <w:pPr>
+        <w:ind w:firstLine="420"/>
+      </w:pPr>
+      <w:r>
+        <w:rPr>
+          <w:rFonts w:hint="eastAsia"/>
+        </w:rPr>
+        <w:t>可以看到</w:t>
+      </w:r>
+      <w:r>
+        <w:t>feature map</w:t>
+      </w:r>
+      <w:r>
+        <w:t>是递减的</w:t>
+      </w:r>
+      <w:r>
+        <w:t xml:space="preserve">. </w:t>
+      </w:r>
+      <w:r>
+        <w:rPr>
+          <w:rFonts w:hint="eastAsia"/>
+        </w:rPr>
+        <w:t>输出的</w:t>
+      </w:r>
+      <w:r>
+        <w:t>anchors</w:t>
+      </w:r>
+      <w:r>
+        <w:t>也是递减的</w:t>
+      </w:r>
+      <w:r>
+        <w:t>.batch</w:t>
+      </w:r>
+      <w:r>
+        <w:t>和</w:t>
+      </w:r>
+      <w:r>
+        <w:t>chn</w:t>
+      </w:r>
+      <w:r>
+        <w:t>是不变的</w:t>
+      </w:r>
+      <w:r>
+        <w:t>.</w:t>
+      </w:r>
+    </w:p>
+    <w:p>
+      <w:r>
+        <w:rPr>
+          <w:rFonts w:hint="eastAsia"/>
+        </w:rPr>
+        <w:t>如图</w:t>
+      </w:r>
+      <w:r>
+        <w:t>所示</w:t>
+      </w:r>
+    </w:p>
+    <w:p>
+      <w:pPr>
+        <w:jc w:val="center"/>
+      </w:pPr>
+      <w:r>
+        <w:rPr>
+          <w:noProof/>
+        </w:rPr>
+        <w:drawing>
+          <wp:inline distT="0" distB="0" distL="0" distR="0" wp14:anchorId="7BD31FA0" wp14:editId="6A73AC03">
+            <wp:extent cx="4560967" cy="2385365"/>
+            <wp:effectExtent l="0" t="0" r="0" b="0"/>
+            <wp:docPr id="1" name="图片 1"/>
+            <wp:cNvGraphicFramePr>
+              <a:graphicFrameLocks xmlns:a="http://schemas.openxmlformats.org/drawingml/2006/main" noChangeAspect="1"/>
+            </wp:cNvGraphicFramePr>
+            <a:graphic xmlns:a="http://schemas.openxmlformats.org/drawingml/2006/main">
+              <a:graphicData uri="http://schemas.openxmlformats.org/drawingml/2006/picture">
+                <pic:pic xmlns:pic="http://schemas.openxmlformats.org/drawingml/2006/picture">
+                  <pic:nvPicPr>
+                    <pic:cNvPr id="1" name=""/>
+                    <pic:cNvPicPr/>
+                  </pic:nvPicPr>
+                  <pic:blipFill>
+                    <a:blip r:embed="rId16"/>
+                    <a:stretch>
+                      <a:fillRect/>
+                    </a:stretch>
+                  </pic:blipFill>
+                  <pic:spPr>
+                    <a:xfrm>
+                      <a:off x="0" y="0"/>
+                      <a:ext cx="4567306" cy="2388680"/>
+                    </a:xfrm>
+                    <a:prstGeom prst="rect">
+                      <a:avLst/>
+                    </a:prstGeom>
+                  </pic:spPr>
+                </pic:pic>
+              </a:graphicData>
+            </a:graphic>
+          </wp:inline>
+        </w:drawing>
+      </w:r>
+    </w:p>
+    <w:tbl>
+      <w:tblPr>
+        <w:tblStyle w:val="a6"/>
+        <w:tblW w:w="0" w:type="auto"/>
+        <w:tblLook w:val="04A0" w:firstRow="1" w:lastRow="0" w:firstColumn="1" w:lastColumn="0" w:noHBand="0" w:noVBand="1"/>
+      </w:tblPr>
+      <w:tblGrid>
+        <w:gridCol w:w="8296"/>
+      </w:tblGrid>
+      <w:tr>
+        <w:tc>
+          <w:tcPr>
+            <w:tcW w:w="8296" w:type="dxa"/>
+          </w:tcPr>
+          <w:p>
+            <w:r>
+              <w:t>[ssd_fmap0,</w:t>
+            </w:r>
+            <w:r>
+              <w:rPr>
+                <w:b/>
+              </w:rPr>
+              <w:t>idx0</w:t>
+            </w:r>
+            <w:r>
+              <w:t>,head_name][box_encodings][24 19 19 576][24 1083 1 4]</w:t>
+            </w:r>
+          </w:p>
+          <w:p>
+            <w:r>
+              <w:t>[ssd_fmap0,</w:t>
+            </w:r>
+            <w:r>
+              <w:rPr>
+                <w:b/>
+              </w:rPr>
+              <w:t>idx0</w:t>
+            </w:r>
+            <w:r>
+              <w:t>,head_name][class_predictions_with_background][24 19 19 576][24 1083 21]</w:t>
+            </w:r>
+          </w:p>
+          <w:p>
+            <w:r>
+              <w:t>[ssd_fmap0,idx1,head_name][class_predictions_with_background][24 10 10 1280][24 600 21]</w:t>
+            </w:r>
+          </w:p>
+          <w:p>
+            <w:r>
+              <w:lastRenderedPageBreak/>
+              <w:t>[ssd_fmap0,idx2,head_name][class_predictions_with_background][24 5 5 512][24 150 21]</w:t>
+            </w:r>
+          </w:p>
+          <w:p>
+            <w:r>
+              <w:t>[ssd_fmap0,idx3,head_name][class_predictions_with_background][24 3 3 256][24 54 21]</w:t>
+            </w:r>
+          </w:p>
+          <w:p>
+            <w:r>
+              <w:t>[ssd_fmap0,idx4,head_name][class_predictions_with_background][24 2 2 256][24 24 21]</w:t>
+            </w:r>
+          </w:p>
+          <w:p>
+            <w:r>
+              <w:t>[ssd_fmap0,idx5,head_name][class_predictions_with_background][24 1 1 128][24 6 21]</w:t>
+            </w:r>
+          </w:p>
+        </w:tc>
+      </w:tr>
+    </w:tbl>
+    <w:p>
+      <w:pPr>
+        <w:pStyle w:val="a5"/>
+        <w:numPr>
+          <w:ilvl w:val="0"/>
+          <w:numId w:val="7"/>
+        </w:numPr>
+        <w:ind w:firstLineChars="0"/>
+      </w:pPr>
+      <w:r>
+        <w:rPr>
+          <w:rFonts w:hint="eastAsia"/>
+        </w:rPr>
+        <w:lastRenderedPageBreak/>
+        <w:t>一直</w:t>
+      </w:r>
+      <w:r>
+        <w:t>会有</w:t>
+      </w:r>
+      <w:r>
+        <w:rPr>
+          <w:rFonts w:hint="eastAsia"/>
+        </w:rPr>
+        <w:t>concat</w:t>
+      </w:r>
+      <w:r>
+        <w:t>不兼容的问题</w:t>
+      </w:r>
+      <w:r>
+        <w:t>.</w:t>
+      </w:r>
+      <w:r>
+        <w:rPr>
+          <w:rFonts w:hint="eastAsia"/>
+        </w:rPr>
+        <w:t>基本上</w:t>
+      </w:r>
+      <w:r>
+        <w:t>是</w:t>
+      </w:r>
+      <w:r>
+        <w:t>batch</w:t>
+      </w:r>
+      <w:r>
+        <w:t>那个</w:t>
+      </w:r>
+      <w:r>
+        <w:t>dim</w:t>
+      </w:r>
+      <w:r>
+        <w:t>不兼容</w:t>
+      </w:r>
+      <w:r>
+        <w:t>,</w:t>
+      </w:r>
+      <w:r>
+        <w:t>其他的也不对</w:t>
+      </w:r>
+      <w:r>
+        <w:t>.</w:t>
+      </w:r>
+      <w:r>
+        <w:rPr>
+          <w:rFonts w:hint="eastAsia"/>
+        </w:rPr>
+        <w:t>需要</w:t>
+      </w:r>
+      <w:r>
+        <w:t>研究一下这个</w:t>
+      </w:r>
+      <w:r>
+        <w:rPr>
+          <w:rFonts w:hint="eastAsia"/>
+        </w:rPr>
+        <w:t>东西</w:t>
+      </w:r>
+      <w:r>
+        <w:t>.</w:t>
+      </w:r>
+    </w:p>
+    <w:p>
+      <w:pPr>
+        <w:pStyle w:val="a5"/>
+        <w:ind w:left="780" w:firstLineChars="0" w:firstLine="0"/>
+      </w:pPr>
+      <w:r>
+        <w:rPr>
+          <w:rFonts w:hint="eastAsia"/>
+        </w:rPr>
+        <w:t>首先</w:t>
+      </w:r>
+      <w:r>
+        <w:t>这个不必要</w:t>
+      </w:r>
+      <w:r>
+        <w:rPr>
+          <w:rFonts w:hint="eastAsia"/>
+        </w:rPr>
+        <w:t>,</w:t>
+      </w:r>
+      <w:r>
+        <w:t>rfcn</w:t>
+      </w:r>
+      <w:r>
+        <w:t>是在这里将</w:t>
+      </w:r>
+      <w:r>
+        <w:t>vgg</w:t>
+      </w:r>
+      <w:r>
+        <w:t>的</w:t>
+      </w:r>
+      <w:r>
+        <w:rPr>
+          <w:b/>
+          <w:u w:val="single"/>
+        </w:rPr>
+        <w:t>输出降维</w:t>
+      </w:r>
+      <w:r>
+        <w:t>用的</w:t>
+      </w:r>
+      <w:r>
+        <w:t>.</w:t>
+      </w:r>
+      <w:r>
+        <w:t>我们这里不用吧</w:t>
+      </w:r>
+      <w:r>
+        <w:t>.</w:t>
+      </w:r>
+    </w:p>
+    <w:tbl>
+      <w:tblPr>
+        <w:tblStyle w:val="a6"/>
+        <w:tblW w:w="0" w:type="auto"/>
+        <w:tblInd w:w="780" w:type="dxa"/>
+        <w:tblLook w:val="04A0" w:firstRow="1" w:lastRow="0" w:firstColumn="1" w:lastColumn="0" w:noHBand="0" w:noVBand="1"/>
+      </w:tblPr>
+      <w:tblGrid>
+        <w:gridCol w:w="7516"/>
+      </w:tblGrid>
+      <w:tr>
+        <w:tc>
+          <w:tcPr>
+            <w:tcW w:w="8296" w:type="dxa"/>
+          </w:tcPr>
+          <w:p>
+            <w:pPr>
+              <w:pStyle w:val="a5"/>
+              <w:ind w:firstLineChars="0" w:firstLine="0"/>
+            </w:pPr>
+            <w:r>
+              <w:t>net_roi = slim.conv2d(net_roi, _depth, [1, 1],reuse=tf.AUTO_REUSE, scope='reduce_depth_roi')</w:t>
+            </w:r>
+          </w:p>
+        </w:tc>
+      </w:tr>
+    </w:tbl>
+    <w:p>
+      <w:pPr>
+        <w:pStyle w:val="a5"/>
+        <w:ind w:left="780" w:firstLineChars="0" w:firstLine="0"/>
+      </w:pPr>
+      <w:r>
+        <w:rPr>
+          <w:rFonts w:hint="eastAsia"/>
+        </w:rPr>
+        <w:t>然后</w:t>
+      </w:r>
+      <w:r>
+        <w:t>,</w:t>
+      </w:r>
+    </w:p>
+    <w:p>
+      <w:pPr>
+        <w:pStyle w:val="a5"/>
+        <w:ind w:left="780" w:firstLineChars="0" w:firstLine="0"/>
+      </w:pPr>
+      <w:r>
+        <w:rPr>
+          <w:rFonts w:hint="eastAsia"/>
+        </w:rPr>
+        <w:t>打印如下的</w:t>
+      </w:r>
+      <w:r>
+        <w:t>值</w:t>
+      </w:r>
+      <w:r>
+        <w:t>:</w:t>
+      </w:r>
+    </w:p>
+    <w:tbl>
+      <w:tblPr>
+        <w:tblStyle w:val="a6"/>
+        <w:tblW w:w="0" w:type="auto"/>
+        <w:tblInd w:w="780" w:type="dxa"/>
+        <w:tblLook w:val="04A0" w:firstRow="1" w:lastRow="0" w:firstColumn="1" w:lastColumn="0" w:noHBand="0" w:noVBand="1"/>
+      </w:tblPr>
+      <w:tblGrid>
+        <w:gridCol w:w="7516"/>
+      </w:tblGrid>
+      <w:tr>
+        <w:tc>
+          <w:tcPr>
+            <w:tcW w:w="8296" w:type="dxa"/>
+          </w:tcPr>
+          <w:p>
+            <w:pPr>
+              <w:pStyle w:val="a5"/>
+            </w:pPr>
+            <w:r>
+              <w:t>batch_size = tf.shape(proposal_boxes[0])[0]</w:t>
+            </w:r>
+          </w:p>
+          <w:p>
+            <w:pPr>
+              <w:pStyle w:val="a5"/>
+            </w:pPr>
+            <w:r>
+              <w:rPr>
+                <w:highlight w:val="yellow"/>
+              </w:rPr>
+              <w:t>num_boxes</w:t>
+            </w:r>
+            <w:r>
+              <w:t xml:space="preserve"> = tf.shape(proposal_boxes[0])[1]</w:t>
+            </w:r>
+          </w:p>
+        </w:tc>
+      </w:tr>
+    </w:tbl>
+    <w:p>
+      <w:pPr>
+        <w:pStyle w:val="a5"/>
+        <w:ind w:left="780" w:firstLineChars="0" w:firstLine="0"/>
+      </w:pPr>
+      <w:r>
+        <w:rPr>
+          <w:rFonts w:hint="eastAsia"/>
+        </w:rPr>
+        <w:t>另外</w:t>
+      </w:r>
+      <w:r>
+        <w:t>:</w:t>
+      </w:r>
+    </w:p>
+    <w:p>
+      <w:pPr>
+        <w:pStyle w:val="a5"/>
+        <w:ind w:left="780"/>
+      </w:pPr>
+      <w:r>
+        <w:t>Roi</w:t>
+      </w:r>
+      <w:r>
+        <w:t>的</w:t>
+      </w:r>
+      <w:r>
+        <w:rPr>
+          <w:rFonts w:hint="eastAsia"/>
+        </w:rPr>
+        <w:t>输出</w:t>
+      </w:r>
+      <w:r>
+        <w:rPr>
+          <w:rFonts w:hint="eastAsia"/>
+        </w:rPr>
+        <w:t xml:space="preserve">:  </w:t>
+      </w:r>
+    </w:p>
+    <w:p>
+      <w:pPr>
+        <w:pStyle w:val="a5"/>
+        <w:ind w:left="780"/>
+      </w:pPr>
+      <w:r>
+        <w:rPr>
+          <w:rFonts w:hint="eastAsia"/>
+        </w:rPr>
+        <w:t>分类</w:t>
+      </w:r>
+      <w:r>
+        <w:rPr>
+          <w:rFonts w:hint="eastAsia"/>
+        </w:rPr>
+        <w:t xml:space="preserve">: [64 1 21] </w:t>
+      </w:r>
+    </w:p>
+    <w:p>
+      <w:pPr>
+        <w:pStyle w:val="a5"/>
+        <w:ind w:left="780"/>
+      </w:pPr>
+      <w:r>
+        <w:rPr>
+          <w:rFonts w:hint="eastAsia"/>
+        </w:rPr>
+        <w:t>是</w:t>
+      </w:r>
+      <w:r>
+        <w:rPr>
+          <w:rFonts w:hint="eastAsia"/>
+        </w:rPr>
+        <w:t>[batch_size * num_boxes, 1, total_classes]</w:t>
+      </w:r>
+    </w:p>
+    <w:p>
+      <w:pPr>
+        <w:pStyle w:val="a5"/>
+        <w:ind w:left="780"/>
+      </w:pPr>
+      <w:r>
+        <w:rPr>
+          <w:rFonts w:hint="eastAsia"/>
+        </w:rPr>
+        <w:t>回归</w:t>
+      </w:r>
+      <w:r>
+        <w:rPr>
+          <w:rFonts w:hint="eastAsia"/>
+        </w:rPr>
+        <w:t xml:space="preserve">: [64 1 20 4] </w:t>
+      </w:r>
+    </w:p>
+    <w:p>
+      <w:pPr>
+        <w:pStyle w:val="a5"/>
+        <w:ind w:left="780"/>
+      </w:pPr>
+      <w:r>
+        <w:rPr>
+          <w:rFonts w:hint="eastAsia"/>
+        </w:rPr>
+        <w:t>是</w:t>
+      </w:r>
+      <w:r>
+        <w:rPr>
+          <w:rFonts w:hint="eastAsia"/>
+        </w:rPr>
+        <w:t>[batch_size * num_boxes, 1, self.num_classes, self._box_code_size]</w:t>
+      </w:r>
+    </w:p>
+    <w:p>
+      <w:pPr>
+        <w:pStyle w:val="a5"/>
+        <w:ind w:left="780"/>
+      </w:pPr>
+    </w:p>
+    <w:p>
+      <w:pPr>
+        <w:pStyle w:val="a5"/>
+        <w:ind w:left="780" w:firstLine="422"/>
+        <w:rPr>
+          <w:b/>
+          <w:u w:val="single"/>
+        </w:rPr>
+      </w:pPr>
+      <w:r>
+        <w:rPr>
+          <w:rFonts w:hint="eastAsia"/>
+          <w:b/>
+          <w:u w:val="single"/>
+        </w:rPr>
+        <w:t>如果</w:t>
+      </w:r>
+      <w:r>
+        <w:rPr>
+          <w:rFonts w:hint="eastAsia"/>
+          <w:b/>
+          <w:u w:val="single"/>
+        </w:rPr>
+        <w:t>ssd</w:t>
+      </w:r>
+      <w:r>
+        <w:rPr>
+          <w:b/>
+          <w:u w:val="single"/>
+        </w:rPr>
+        <w:t>调用</w:t>
+      </w:r>
+      <w:r>
+        <w:rPr>
+          <w:b/>
+          <w:u w:val="single"/>
+        </w:rPr>
+        <w:t>roi</w:t>
+      </w:r>
+      <w:r>
+        <w:rPr>
+          <w:b/>
+          <w:u w:val="single"/>
+        </w:rPr>
+        <w:t>的输出</w:t>
+      </w:r>
+      <w:r>
+        <w:rPr>
+          <w:rFonts w:hint="eastAsia"/>
+          <w:b/>
+          <w:u w:val="single"/>
+        </w:rPr>
+        <w:t>要弄成</w:t>
+      </w:r>
+      <w:r>
+        <w:rPr>
+          <w:rFonts w:hint="eastAsia"/>
+          <w:b/>
+          <w:u w:val="single"/>
+        </w:rPr>
+        <w:t>[24 1083 1 4]</w:t>
+      </w:r>
+    </w:p>
+    <w:p>
+      <w:pPr>
+        <w:pStyle w:val="a5"/>
+        <w:ind w:left="780"/>
+      </w:pPr>
+      <w:r>
+        <w:rPr>
+          <w:rFonts w:hint="eastAsia"/>
+        </w:rPr>
+        <w:t>需要把</w:t>
+      </w:r>
+      <w:r>
+        <w:rPr>
+          <w:rFonts w:hint="eastAsia"/>
+          <w:highlight w:val="yellow"/>
+        </w:rPr>
+        <w:t>num_boxes</w:t>
+      </w:r>
+      <w:r>
+        <w:rPr>
+          <w:rFonts w:hint="eastAsia"/>
+        </w:rPr>
+        <w:t>设置成</w:t>
+      </w:r>
+      <w:r>
+        <w:rPr>
+          <w:rFonts w:hint="eastAsia"/>
+        </w:rPr>
+        <w:t xml:space="preserve">1, </w:t>
+      </w:r>
+      <w:r>
+        <w:rPr>
+          <w:rFonts w:hint="eastAsia"/>
+        </w:rPr>
+        <w:t>然后</w:t>
+      </w:r>
+      <w:r>
+        <w:rPr>
+          <w:rFonts w:hint="eastAsia"/>
+        </w:rPr>
+        <w:t>tf.sequeeze</w:t>
+      </w:r>
+      <w:r>
+        <w:rPr>
+          <w:rFonts w:hint="eastAsia"/>
+        </w:rPr>
+        <w:t>掉</w:t>
+      </w:r>
+      <w:r>
+        <w:rPr>
+          <w:rFonts w:hint="eastAsia"/>
+        </w:rPr>
+        <w:t>dim1,</w:t>
+      </w:r>
+      <w:r>
+        <w:rPr>
+          <w:rFonts w:hint="eastAsia"/>
+        </w:rPr>
+        <w:t>然后</w:t>
+      </w:r>
+      <w:r>
+        <w:rPr>
+          <w:rFonts w:hint="eastAsia"/>
+        </w:rPr>
+        <w:t>expand_dim</w:t>
+      </w:r>
+      <w:r>
+        <w:rPr>
+          <w:rFonts w:hint="eastAsia"/>
+        </w:rPr>
+        <w:t>把</w:t>
+      </w:r>
+      <w:r>
+        <w:rPr>
+          <w:rFonts w:hint="eastAsia"/>
+        </w:rPr>
+        <w:t xml:space="preserve"> dim2.</w:t>
+      </w:r>
+    </w:p>
+    <w:p>
+      <w:pPr>
+        <w:pStyle w:val="a5"/>
+        <w:ind w:left="780" w:firstLineChars="0" w:firstLine="0"/>
+      </w:pPr>
+      <w:r>
+        <w:rPr>
+          <w:rFonts w:hint="eastAsia"/>
+        </w:rPr>
+        <w:t>Box_code size</w:t>
+      </w:r>
+      <w:r>
+        <w:rPr>
+          <w:rFonts w:hint="eastAsia"/>
+        </w:rPr>
+        <w:t>不需要变</w:t>
+      </w:r>
+      <w:r>
+        <w:rPr>
+          <w:rFonts w:hint="eastAsia"/>
+        </w:rPr>
+        <w:t>.</w:t>
+      </w:r>
+    </w:p>
+    <w:p>
+      <w:pPr>
+        <w:pStyle w:val="a5"/>
+        <w:ind w:left="780" w:firstLineChars="0" w:firstLine="0"/>
+        <w:rPr>
+          <w:b/>
+          <w:u w:val="single"/>
+        </w:rPr>
+      </w:pPr>
+      <w:r>
+        <w:rPr>
+          <w:rFonts w:hint="eastAsia"/>
+          <w:b/>
+          <w:color w:val="FF0000"/>
+          <w:highlight w:val="yellow"/>
+          <w:u w:val="single"/>
+        </w:rPr>
+        <w:t>试验结果</w:t>
+      </w:r>
+      <w:r>
+        <w:rPr>
+          <w:b/>
+          <w:color w:val="FF0000"/>
+          <w:highlight w:val="yellow"/>
+          <w:u w:val="single"/>
+        </w:rPr>
+        <w:t>:</w:t>
+      </w:r>
+    </w:p>
+    <w:tbl>
+      <w:tblPr>
+        <w:tblStyle w:val="a6"/>
+        <w:tblW w:w="0" w:type="auto"/>
+        <w:tblInd w:w="780" w:type="dxa"/>
+        <w:tblLook w:val="04A0" w:firstRow="1" w:lastRow="0" w:firstColumn="1" w:lastColumn="0" w:noHBand="0" w:noVBand="1"/>
+      </w:tblPr>
+      <w:tblGrid>
+        <w:gridCol w:w="7516"/>
+      </w:tblGrid>
+      <w:tr>
+        <w:tc>
+          <w:tcPr>
+            <w:tcW w:w="8296" w:type="dxa"/>
+          </w:tcPr>
+          <w:p>
+            <w:pPr>
+              <w:pStyle w:val="a5"/>
+              <w:ind w:firstLineChars="0" w:firstLine="0"/>
+            </w:pPr>
+            <w:r>
+              <w:t>tfprint.ssd_debug0 = tf.Print(net_roi,["reduce depth roi, img, dpt, out; batch_size,num_boxes",tf.shape(image_feature),_depth,tf.shape(net_roi),batch_size,num_boxes],summarize=8)</w:t>
+            </w:r>
+          </w:p>
+          <w:p>
+            <w:pPr>
+              <w:pStyle w:val="a5"/>
+              <w:ind w:firstLineChars="0" w:firstLine="0"/>
+            </w:pPr>
+          </w:p>
+          <w:p>
+            <w:pPr>
+              <w:pStyle w:val="a5"/>
+              <w:ind w:firstLineChars="0" w:firstLine="0"/>
+              <w:rPr>
+                <w:rFonts w:hint="eastAsia"/>
+              </w:rPr>
+            </w:pPr>
+            <w:r>
+              <w:t>[reduce depth roi, img, dpt, out; batch_size,num_boxes][24 19 19 576][1024][24 19 19 1024][24][1083]</w:t>
+            </w:r>
+          </w:p>
+        </w:tc>
+      </w:tr>
+    </w:tbl>
+    <w:p>
+      <w:pPr>
+        <w:pStyle w:val="a5"/>
+        <w:ind w:left="780" w:firstLineChars="0" w:firstLine="0"/>
+      </w:pPr>
+      <w:r>
+        <w:rPr>
+          <w:rFonts w:hint="eastAsia"/>
+        </w:rPr>
+        <w:t>分析</w:t>
+      </w:r>
+      <w:r>
+        <w:t>.</w:t>
+      </w:r>
+    </w:p>
+    <w:p>
+      <w:pPr>
+        <w:pStyle w:val="a5"/>
+        <w:ind w:left="780" w:firstLineChars="0" w:firstLine="0"/>
+      </w:pPr>
+      <w:r>
+        <w:t>tf.shape(image_feature)</w:t>
+      </w:r>
+      <w:r>
+        <w:t xml:space="preserve"> </w:t>
+      </w:r>
+      <w:r>
+        <w:rPr>
+          <w:rFonts w:hint="eastAsia"/>
+        </w:rPr>
+        <w:t>是</w:t>
+      </w:r>
+      <w:r>
+        <w:rPr>
+          <w:rFonts w:hint="eastAsia"/>
+        </w:rPr>
+        <w:t xml:space="preserve"> </w:t>
+      </w:r>
+      <w:r>
+        <w:t>[24 19 19 576]</w:t>
+      </w:r>
+    </w:p>
+    <w:p>
+      <w:pPr>
+        <w:pStyle w:val="a5"/>
+        <w:ind w:left="780" w:firstLineChars="0" w:firstLine="0"/>
+        <w:rPr>
+          <w:rFonts w:hint="eastAsia"/>
+        </w:rPr>
+      </w:pPr>
+      <w:r>
+        <w:t>_depth</w:t>
+      </w:r>
+      <w:r>
+        <w:t xml:space="preserve"> </w:t>
+      </w:r>
+      <w:r>
+        <w:rPr>
+          <w:rFonts w:hint="eastAsia"/>
+        </w:rPr>
+        <w:t>是</w:t>
+      </w:r>
+      <w:r>
+        <w:t>[1024</w:t>
+      </w:r>
+      <w:r>
+        <w:t>]</w:t>
+      </w:r>
+    </w:p>
+    <w:p>
+      <w:pPr>
+        <w:pStyle w:val="a5"/>
+        <w:ind w:left="780" w:firstLineChars="0" w:firstLine="0"/>
+        <w:rPr>
+          <w:rFonts w:hint="eastAsia"/>
+        </w:rPr>
+      </w:pPr>
+      <w:r>
+        <w:t>tf.shape(net_roi)</w:t>
+      </w:r>
+      <w:r>
+        <w:t xml:space="preserve">  </w:t>
+      </w:r>
+      <w:r>
+        <w:rPr>
+          <w:rFonts w:hint="eastAsia"/>
+        </w:rPr>
+        <w:t>是</w:t>
+      </w:r>
+      <w:r>
+        <w:rPr>
+          <w:rFonts w:hint="eastAsia"/>
+        </w:rPr>
+        <w:t xml:space="preserve"> </w:t>
+      </w:r>
+      <w:r>
+        <w:t>[24 19 19 1024]</w:t>
+      </w:r>
+      <w:r>
+        <w:t xml:space="preserve">  //  </w:t>
+      </w:r>
+      <w:r>
+        <w:rPr>
+          <w:rFonts w:hint="eastAsia"/>
+        </w:rPr>
+        <w:t>看最后</w:t>
+      </w:r>
+      <w:r>
+        <w:t>一个</w:t>
+      </w:r>
+      <w:r>
+        <w:t>chn,</w:t>
+      </w:r>
+      <w:r>
+        <w:t>从</w:t>
+      </w:r>
+      <w:r>
+        <w:t>576</w:t>
+      </w:r>
+      <w:r>
+        <w:t>到</w:t>
+      </w:r>
+      <w:r>
+        <w:t>1024,</w:t>
+      </w:r>
+      <w:r>
+        <w:t>这样有一个升维度</w:t>
+      </w:r>
+      <w:r>
+        <w:t>.</w:t>
+      </w:r>
+      <w:bookmarkStart w:id="0" w:name="_GoBack"/>
+      <w:bookmarkEnd w:id="0"/>
+    </w:p>
+    <w:p>
+      <w:pPr>
+        <w:pStyle w:val="a5"/>
+        <w:ind w:left="780" w:firstLineChars="0" w:firstLine="0"/>
+      </w:pPr>
+      <w:r>
+        <w:t>batch_size</w:t>
+      </w:r>
+      <w:r>
+        <w:t xml:space="preserve"> </w:t>
+      </w:r>
+      <w:r>
+        <w:rPr>
+          <w:rFonts w:hint="eastAsia"/>
+        </w:rPr>
+        <w:t>是</w:t>
+      </w:r>
+      <w:r>
+        <w:rPr>
+          <w:rFonts w:hint="eastAsia"/>
+        </w:rPr>
+        <w:t xml:space="preserve"> </w:t>
+      </w:r>
+      <w:r>
+        <w:t>[24]</w:t>
+      </w:r>
+    </w:p>
+    <w:p>
+      <w:pPr>
+        <w:pStyle w:val="a5"/>
+        <w:ind w:left="780" w:firstLineChars="0" w:firstLine="0"/>
+      </w:pPr>
+      <w:r>
+        <w:t>num_boxes</w:t>
+      </w:r>
+      <w:r>
+        <w:t xml:space="preserve"> </w:t>
+      </w:r>
+      <w:r>
+        <w:rPr>
+          <w:rFonts w:hint="eastAsia"/>
+        </w:rPr>
+        <w:t>是</w:t>
+      </w:r>
+      <w:r>
+        <w:rPr>
+          <w:rFonts w:hint="eastAsia"/>
+        </w:rPr>
+        <w:t xml:space="preserve"> </w:t>
+      </w:r>
+      <w:r>
+        <w:t>[1083]</w:t>
+      </w:r>
+    </w:p>
+    <w:p>
+      <w:pPr>
+        <w:pStyle w:val="a5"/>
+        <w:ind w:left="780" w:firstLineChars="0" w:firstLine="0"/>
+        <w:rPr>
+          <w:rFonts w:hint="eastAsia"/>
+        </w:rPr>
+      </w:pPr>
+    </w:p>
+    <w:p>
+      <w:pPr>
+        <w:widowControl/>
+        <w:jc w:val="left"/>
+        <w:rPr>
+          <w:rFonts w:ascii="宋体" w:eastAsia="宋体" w:hAnsi="宋体" w:cs="宋体"/>
+          <w:kern w:val="0"/>
+          <w:szCs w:val="21"/>
+        </w:rPr>
+      </w:pPr>
+    </w:p>
+    <w:p>
+      <w:pPr>
+        <w:widowControl/>
+        <w:jc w:val="left"/>
+        <w:rPr>
+          <w:rFonts w:ascii="宋体" w:eastAsia="宋体" w:hAnsi="宋体" w:cs="宋体"/>
+          <w:kern w:val="0"/>
+          <w:szCs w:val="21"/>
+        </w:rPr>
+      </w:pPr>
+      <w:r>
+        <w:rPr>
+          <w:rFonts w:ascii="宋体" w:eastAsia="宋体" w:hAnsi="宋体" w:cs="宋体"/>
+          <w:color w:val="1A1A1A"/>
+          <w:kern w:val="0"/>
+          <w:sz w:val="24"/>
+          <w:szCs w:val="24"/>
+          <w:shd w:val="clear" w:color="auto" w:fill="FFFFFF"/>
+        </w:rPr>
+        <w:t>b) rfcn的roi代码逻辑. 是</w:t>
+      </w:r>
+      <w:r>
+        <w:rPr>
+          <w:rFonts w:ascii="宋体" w:eastAsia="宋体" w:hAnsi="宋体" w:cs="宋体"/>
+          <w:b/>
+          <w:bCs/>
+          <w:color w:val="1A1A1A"/>
+          <w:kern w:val="0"/>
+          <w:sz w:val="24"/>
+          <w:szCs w:val="24"/>
+          <w:u w:val="single"/>
+          <w:shd w:val="clear" w:color="auto" w:fill="FFFFFF"/>
+        </w:rPr>
+        <w:t>多个maps</w:t>
+      </w:r>
+      <w:r>
+        <w:rPr>
+          <w:rFonts w:ascii="宋体" w:eastAsia="宋体" w:hAnsi="宋体" w:cs="宋体"/>
+          <w:color w:val="1A1A1A"/>
+          <w:kern w:val="0"/>
+          <w:sz w:val="24"/>
+          <w:szCs w:val="24"/>
+          <w:shd w:val="clear" w:color="auto" w:fill="FFFFFF"/>
+        </w:rPr>
+        <w:t>对应一个box,分别对</w:t>
+      </w:r>
+      <w:r>
+        <w:rPr>
+          <w:rFonts w:ascii="宋体" w:eastAsia="宋体" w:hAnsi="宋体" w:cs="宋体"/>
+          <w:b/>
+          <w:bCs/>
+          <w:color w:val="1A1A1A"/>
+          <w:kern w:val="0"/>
+          <w:sz w:val="24"/>
+          <w:szCs w:val="24"/>
+          <w:u w:val="single"/>
+          <w:shd w:val="clear" w:color="auto" w:fill="FFFFFF"/>
+        </w:rPr>
+        <w:t>box在maps上</w:t>
+      </w:r>
+      <w:r>
+        <w:rPr>
+          <w:rFonts w:ascii="宋体" w:eastAsia="宋体" w:hAnsi="宋体" w:cs="宋体"/>
+          <w:color w:val="1A1A1A"/>
+          <w:kern w:val="0"/>
+          <w:sz w:val="24"/>
+          <w:szCs w:val="24"/>
+          <w:shd w:val="clear" w:color="auto" w:fill="FFFFFF"/>
+        </w:rPr>
+        <w:t>做一个roi结果?</w:t>
+      </w:r>
+    </w:p>
+    <w:p>
+      <w:pPr>
+        <w:widowControl/>
+        <w:jc w:val="left"/>
+        <w:rPr>
+          <w:rFonts w:ascii="宋体" w:eastAsia="宋体" w:hAnsi="宋体" w:cs="宋体"/>
+          <w:kern w:val="0"/>
+          <w:szCs w:val="21"/>
+        </w:rPr>
+      </w:pPr>
+      <w:r>
+        <w:rPr>
+          <w:rFonts w:ascii="宋体" w:eastAsia="宋体" w:hAnsi="宋体" w:cs="宋体"/>
+          <w:color w:val="1A1A1A"/>
+          <w:kern w:val="0"/>
+          <w:sz w:val="24"/>
+          <w:szCs w:val="24"/>
+          <w:shd w:val="clear" w:color="auto" w:fill="FFFFFF"/>
+        </w:rPr>
+        <w:t>c) 需要达成的效果:</w:t>
+      </w:r>
+    </w:p>
+    <w:p>
+      <w:pPr>
+        <w:widowControl/>
+        <w:ind w:firstLine="420"/>
+        <w:jc w:val="left"/>
+        <w:rPr>
+          <w:rFonts w:ascii="宋体" w:eastAsia="宋体" w:hAnsi="宋体" w:cs="宋体"/>
+          <w:kern w:val="0"/>
+          <w:szCs w:val="21"/>
+        </w:rPr>
+      </w:pPr>
+      <w:r>
+        <w:rPr>
+          <w:rFonts w:ascii="宋体" w:eastAsia="宋体" w:hAnsi="宋体" w:cs="宋体"/>
+          <w:color w:val="1A1A1A"/>
+          <w:kern w:val="0"/>
+          <w:sz w:val="24"/>
+          <w:szCs w:val="24"/>
+          <w:shd w:val="clear" w:color="auto" w:fill="FFFFFF"/>
+        </w:rPr>
+        <w:t>1. ssd的feature map 0上,划出多个boxes,每个boxes做roi.</w:t>
+      </w:r>
+    </w:p>
+    <w:p>
+      <w:pPr>
+        <w:widowControl/>
+        <w:jc w:val="left"/>
+        <w:rPr>
+          <w:rFonts w:ascii="宋体" w:eastAsia="宋体" w:hAnsi="宋体" w:cs="宋体"/>
+          <w:kern w:val="0"/>
+          <w:szCs w:val="21"/>
+        </w:rPr>
+      </w:pPr>
+      <w:r>
+        <w:rPr>
+          <w:rFonts w:ascii="宋体" w:eastAsia="宋体" w:hAnsi="宋体" w:cs="宋体"/>
+          <w:color w:val="1A1A1A"/>
+          <w:kern w:val="0"/>
+          <w:sz w:val="24"/>
+          <w:szCs w:val="24"/>
+          <w:shd w:val="clear" w:color="auto" w:fill="FFFFFF"/>
+        </w:rPr>
+        <w:t>d) 查看a,b以便解决c的问题.</w:t>
+      </w:r>
+    </w:p>
     <w:p/>
     <w:sectPr>
       <w:pgSz w:w="11906" w:h="16838"/>
@@ -5437,6 +7442,451 @@
 <file path=word/numbering.xml><?xml version="1.0" encoding="utf-8"?>
 <w:numbering xmlns:wpc="http://schemas.microsoft.com/office/word/2010/wordprocessingCanvas" xmlns:mc="http://schemas.openxmlformats.org/markup-compatibility/2006" xmlns:o="urn:schemas-microsoft-com:office:office" xmlns:r="http://schemas.openxmlformats.org/officeDocument/2006/relationships" xmlns:m="http://schemas.openxmlformats.org/officeDocument/2006/math" xmlns:v="urn:schemas-microsoft-com:vml" xmlns:wp14="http://schemas.microsoft.com/office/word/2010/wordprocessingDrawing" xmlns:wp="http://schemas.openxmlformats.org/drawingml/2006/wordprocessingDrawing" xmlns:w10="urn:schemas-microsoft-com:office:word" xmlns:w="http://schemas.openxmlformats.org/wordprocessingml/2006/main" xmlns:w14="http://schemas.microsoft.com/office/word/2010/wordml" xmlns:w15="http://schemas.microsoft.com/office/word/2012/wordml" xmlns:wpg="http://schemas.microsoft.com/office/word/2010/wordprocessingGroup" xmlns:wpi="http://schemas.microsoft.com/office/word/2010/wordprocessingInk" xmlns:wne="http://schemas.microsoft.com/office/word/2006/wordml" xmlns:wps="http://schemas.microsoft.com/office/word/2010/wordprocessingShape" mc:Ignorable="w14 w15 wp14">
   <w:abstractNum w:abstractNumId="0">
+    <w:nsid w:val="156871C4"/>
+    <w:multiLevelType w:val="hybridMultilevel"/>
+    <w:tmpl w:val="F68E6F20"/>
+    <w:lvl w:ilvl="0" w:tplc="4F421138">
+      <w:start w:val="1"/>
+      <w:numFmt w:val="upperLetter"/>
+      <w:lvlText w:val="%1)"/>
+      <w:lvlJc w:val="left"/>
+      <w:pPr>
+        <w:ind w:left="360" w:hanging="360"/>
+      </w:pPr>
+      <w:rPr>
+        <w:rFonts w:hint="default"/>
+      </w:rPr>
+    </w:lvl>
+    <w:lvl w:ilvl="1" w:tplc="04090019">
+      <w:start w:val="1"/>
+      <w:numFmt w:val="lowerLetter"/>
+      <w:lvlText w:val="%2)"/>
+      <w:lvlJc w:val="left"/>
+      <w:pPr>
+        <w:ind w:left="840" w:hanging="420"/>
+      </w:pPr>
+    </w:lvl>
+    <w:lvl w:ilvl="2" w:tplc="0409001B" w:tentative="1">
+      <w:start w:val="1"/>
+      <w:numFmt w:val="lowerRoman"/>
+      <w:lvlText w:val="%3."/>
+      <w:lvlJc w:val="right"/>
+      <w:pPr>
+        <w:ind w:left="1260" w:hanging="420"/>
+      </w:pPr>
+    </w:lvl>
+    <w:lvl w:ilvl="3" w:tplc="0409000F" w:tentative="1">
+      <w:start w:val="1"/>
+      <w:numFmt w:val="decimal"/>
+      <w:lvlText w:val="%4."/>
+      <w:lvlJc w:val="left"/>
+      <w:pPr>
+        <w:ind w:left="1680" w:hanging="420"/>
+      </w:pPr>
+    </w:lvl>
+    <w:lvl w:ilvl="4" w:tplc="04090019" w:tentative="1">
+      <w:start w:val="1"/>
+      <w:numFmt w:val="lowerLetter"/>
+      <w:lvlText w:val="%5)"/>
+      <w:lvlJc w:val="left"/>
+      <w:pPr>
+        <w:ind w:left="2100" w:hanging="420"/>
+      </w:pPr>
+    </w:lvl>
+    <w:lvl w:ilvl="5" w:tplc="0409001B" w:tentative="1">
+      <w:start w:val="1"/>
+      <w:numFmt w:val="lowerRoman"/>
+      <w:lvlText w:val="%6."/>
+      <w:lvlJc w:val="right"/>
+      <w:pPr>
+        <w:ind w:left="2520" w:hanging="420"/>
+      </w:pPr>
+    </w:lvl>
+    <w:lvl w:ilvl="6" w:tplc="0409000F" w:tentative="1">
+      <w:start w:val="1"/>
+      <w:numFmt w:val="decimal"/>
+      <w:lvlText w:val="%7."/>
+      <w:lvlJc w:val="left"/>
+      <w:pPr>
+        <w:ind w:left="2940" w:hanging="420"/>
+      </w:pPr>
+    </w:lvl>
+    <w:lvl w:ilvl="7" w:tplc="04090019" w:tentative="1">
+      <w:start w:val="1"/>
+      <w:numFmt w:val="lowerLetter"/>
+      <w:lvlText w:val="%8)"/>
+      <w:lvlJc w:val="left"/>
+      <w:pPr>
+        <w:ind w:left="3360" w:hanging="420"/>
+      </w:pPr>
+    </w:lvl>
+    <w:lvl w:ilvl="8" w:tplc="0409001B" w:tentative="1">
+      <w:start w:val="1"/>
+      <w:numFmt w:val="lowerRoman"/>
+      <w:lvlText w:val="%9."/>
+      <w:lvlJc w:val="right"/>
+      <w:pPr>
+        <w:ind w:left="3780" w:hanging="420"/>
+      </w:pPr>
+    </w:lvl>
+  </w:abstractNum>
+  <w:abstractNum w:abstractNumId="1">
+    <w:nsid w:val="16D10A87"/>
+    <w:multiLevelType w:val="hybridMultilevel"/>
+    <w:tmpl w:val="8CEE1470"/>
+    <w:lvl w:ilvl="0" w:tplc="3084A912">
+      <w:start w:val="1"/>
+      <w:numFmt w:val="upperLetter"/>
+      <w:lvlText w:val="%1)"/>
+      <w:lvlJc w:val="left"/>
+      <w:pPr>
+        <w:ind w:left="360" w:hanging="360"/>
+      </w:pPr>
+      <w:rPr>
+        <w:rFonts w:hint="default"/>
+      </w:rPr>
+    </w:lvl>
+    <w:lvl w:ilvl="1" w:tplc="04090019" w:tentative="1">
+      <w:start w:val="1"/>
+      <w:numFmt w:val="lowerLetter"/>
+      <w:lvlText w:val="%2)"/>
+      <w:lvlJc w:val="left"/>
+      <w:pPr>
+        <w:ind w:left="840" w:hanging="420"/>
+      </w:pPr>
+    </w:lvl>
+    <w:lvl w:ilvl="2" w:tplc="0409001B" w:tentative="1">
+      <w:start w:val="1"/>
+      <w:numFmt w:val="lowerRoman"/>
+      <w:lvlText w:val="%3."/>
+      <w:lvlJc w:val="right"/>
+      <w:pPr>
+        <w:ind w:left="1260" w:hanging="420"/>
+      </w:pPr>
+    </w:lvl>
+    <w:lvl w:ilvl="3" w:tplc="0409000F" w:tentative="1">
+      <w:start w:val="1"/>
+      <w:numFmt w:val="decimal"/>
+      <w:lvlText w:val="%4."/>
+      <w:lvlJc w:val="left"/>
+      <w:pPr>
+        <w:ind w:left="1680" w:hanging="420"/>
+      </w:pPr>
+    </w:lvl>
+    <w:lvl w:ilvl="4" w:tplc="04090019" w:tentative="1">
+      <w:start w:val="1"/>
+      <w:numFmt w:val="lowerLetter"/>
+      <w:lvlText w:val="%5)"/>
+      <w:lvlJc w:val="left"/>
+      <w:pPr>
+        <w:ind w:left="2100" w:hanging="420"/>
+      </w:pPr>
+    </w:lvl>
+    <w:lvl w:ilvl="5" w:tplc="0409001B" w:tentative="1">
+      <w:start w:val="1"/>
+      <w:numFmt w:val="lowerRoman"/>
+      <w:lvlText w:val="%6."/>
+      <w:lvlJc w:val="right"/>
+      <w:pPr>
+        <w:ind w:left="2520" w:hanging="420"/>
+      </w:pPr>
+    </w:lvl>
+    <w:lvl w:ilvl="6" w:tplc="0409000F" w:tentative="1">
+      <w:start w:val="1"/>
+      <w:numFmt w:val="decimal"/>
+      <w:lvlText w:val="%7."/>
+      <w:lvlJc w:val="left"/>
+      <w:pPr>
+        <w:ind w:left="2940" w:hanging="420"/>
+      </w:pPr>
+    </w:lvl>
+    <w:lvl w:ilvl="7" w:tplc="04090019" w:tentative="1">
+      <w:start w:val="1"/>
+      <w:numFmt w:val="lowerLetter"/>
+      <w:lvlText w:val="%8)"/>
+      <w:lvlJc w:val="left"/>
+      <w:pPr>
+        <w:ind w:left="3360" w:hanging="420"/>
+      </w:pPr>
+    </w:lvl>
+    <w:lvl w:ilvl="8" w:tplc="0409001B" w:tentative="1">
+      <w:start w:val="1"/>
+      <w:numFmt w:val="lowerRoman"/>
+      <w:lvlText w:val="%9."/>
+      <w:lvlJc w:val="right"/>
+      <w:pPr>
+        <w:ind w:left="3780" w:hanging="420"/>
+      </w:pPr>
+    </w:lvl>
+  </w:abstractNum>
+  <w:abstractNum w:abstractNumId="2">
+    <w:nsid w:val="27CD29DB"/>
+    <w:multiLevelType w:val="hybridMultilevel"/>
+    <w:tmpl w:val="1AF234A2"/>
+    <w:lvl w:ilvl="0" w:tplc="C504E2A2">
+      <w:start w:val="1"/>
+      <w:numFmt w:val="decimal"/>
+      <w:lvlText w:val="%1."/>
+      <w:lvlJc w:val="left"/>
+      <w:pPr>
+        <w:ind w:left="720" w:hanging="360"/>
+      </w:pPr>
+      <w:rPr>
+        <w:rFonts w:hint="default"/>
+      </w:rPr>
+    </w:lvl>
+    <w:lvl w:ilvl="1" w:tplc="04090019" w:tentative="1">
+      <w:start w:val="1"/>
+      <w:numFmt w:val="lowerLetter"/>
+      <w:lvlText w:val="%2)"/>
+      <w:lvlJc w:val="left"/>
+      <w:pPr>
+        <w:ind w:left="1200" w:hanging="420"/>
+      </w:pPr>
+    </w:lvl>
+    <w:lvl w:ilvl="2" w:tplc="0409001B" w:tentative="1">
+      <w:start w:val="1"/>
+      <w:numFmt w:val="lowerRoman"/>
+      <w:lvlText w:val="%3."/>
+      <w:lvlJc w:val="right"/>
+      <w:pPr>
+        <w:ind w:left="1620" w:hanging="420"/>
+      </w:pPr>
+    </w:lvl>
+    <w:lvl w:ilvl="3" w:tplc="0409000F" w:tentative="1">
+      <w:start w:val="1"/>
+      <w:numFmt w:val="decimal"/>
+      <w:lvlText w:val="%4."/>
+      <w:lvlJc w:val="left"/>
+      <w:pPr>
+        <w:ind w:left="2040" w:hanging="420"/>
+      </w:pPr>
+    </w:lvl>
+    <w:lvl w:ilvl="4" w:tplc="04090019" w:tentative="1">
+      <w:start w:val="1"/>
+      <w:numFmt w:val="lowerLetter"/>
+      <w:lvlText w:val="%5)"/>
+      <w:lvlJc w:val="left"/>
+      <w:pPr>
+        <w:ind w:left="2460" w:hanging="420"/>
+      </w:pPr>
+    </w:lvl>
+    <w:lvl w:ilvl="5" w:tplc="0409001B" w:tentative="1">
+      <w:start w:val="1"/>
+      <w:numFmt w:val="lowerRoman"/>
+      <w:lvlText w:val="%6."/>
+      <w:lvlJc w:val="right"/>
+      <w:pPr>
+        <w:ind w:left="2880" w:hanging="420"/>
+      </w:pPr>
+    </w:lvl>
+    <w:lvl w:ilvl="6" w:tplc="0409000F" w:tentative="1">
+      <w:start w:val="1"/>
+      <w:numFmt w:val="decimal"/>
+      <w:lvlText w:val="%7."/>
+      <w:lvlJc w:val="left"/>
+      <w:pPr>
+        <w:ind w:left="3300" w:hanging="420"/>
+      </w:pPr>
+    </w:lvl>
+    <w:lvl w:ilvl="7" w:tplc="04090019" w:tentative="1">
+      <w:start w:val="1"/>
+      <w:numFmt w:val="lowerLetter"/>
+      <w:lvlText w:val="%8)"/>
+      <w:lvlJc w:val="left"/>
+      <w:pPr>
+        <w:ind w:left="3720" w:hanging="420"/>
+      </w:pPr>
+    </w:lvl>
+    <w:lvl w:ilvl="8" w:tplc="0409001B" w:tentative="1">
+      <w:start w:val="1"/>
+      <w:numFmt w:val="lowerRoman"/>
+      <w:lvlText w:val="%9."/>
+      <w:lvlJc w:val="right"/>
+      <w:pPr>
+        <w:ind w:left="4140" w:hanging="420"/>
+      </w:pPr>
+    </w:lvl>
+  </w:abstractNum>
+  <w:abstractNum w:abstractNumId="3">
+    <w:nsid w:val="2906729C"/>
+    <w:multiLevelType w:val="hybridMultilevel"/>
+    <w:tmpl w:val="E7DC97DA"/>
+    <w:lvl w:ilvl="0" w:tplc="8B220ED8">
+      <w:start w:val="1"/>
+      <w:numFmt w:val="decimal"/>
+      <w:lvlText w:val="%1."/>
+      <w:lvlJc w:val="left"/>
+      <w:pPr>
+        <w:ind w:left="780" w:hanging="360"/>
+      </w:pPr>
+      <w:rPr>
+        <w:rFonts w:hint="default"/>
+      </w:rPr>
+    </w:lvl>
+    <w:lvl w:ilvl="1" w:tplc="04090019" w:tentative="1">
+      <w:start w:val="1"/>
+      <w:numFmt w:val="lowerLetter"/>
+      <w:lvlText w:val="%2)"/>
+      <w:lvlJc w:val="left"/>
+      <w:pPr>
+        <w:ind w:left="1260" w:hanging="420"/>
+      </w:pPr>
+    </w:lvl>
+    <w:lvl w:ilvl="2" w:tplc="0409001B" w:tentative="1">
+      <w:start w:val="1"/>
+      <w:numFmt w:val="lowerRoman"/>
+      <w:lvlText w:val="%3."/>
+      <w:lvlJc w:val="right"/>
+      <w:pPr>
+        <w:ind w:left="1680" w:hanging="420"/>
+      </w:pPr>
+    </w:lvl>
+    <w:lvl w:ilvl="3" w:tplc="0409000F" w:tentative="1">
+      <w:start w:val="1"/>
+      <w:numFmt w:val="decimal"/>
+      <w:lvlText w:val="%4."/>
+      <w:lvlJc w:val="left"/>
+      <w:pPr>
+        <w:ind w:left="2100" w:hanging="420"/>
+      </w:pPr>
+    </w:lvl>
+    <w:lvl w:ilvl="4" w:tplc="04090019" w:tentative="1">
+      <w:start w:val="1"/>
+      <w:numFmt w:val="lowerLetter"/>
+      <w:lvlText w:val="%5)"/>
+      <w:lvlJc w:val="left"/>
+      <w:pPr>
+        <w:ind w:left="2520" w:hanging="420"/>
+      </w:pPr>
+    </w:lvl>
+    <w:lvl w:ilvl="5" w:tplc="0409001B" w:tentative="1">
+      <w:start w:val="1"/>
+      <w:numFmt w:val="lowerRoman"/>
+      <w:lvlText w:val="%6."/>
+      <w:lvlJc w:val="right"/>
+      <w:pPr>
+        <w:ind w:left="2940" w:hanging="420"/>
+      </w:pPr>
+    </w:lvl>
+    <w:lvl w:ilvl="6" w:tplc="0409000F" w:tentative="1">
+      <w:start w:val="1"/>
+      <w:numFmt w:val="decimal"/>
+      <w:lvlText w:val="%7."/>
+      <w:lvlJc w:val="left"/>
+      <w:pPr>
+        <w:ind w:left="3360" w:hanging="420"/>
+      </w:pPr>
+    </w:lvl>
+    <w:lvl w:ilvl="7" w:tplc="04090019" w:tentative="1">
+      <w:start w:val="1"/>
+      <w:numFmt w:val="lowerLetter"/>
+      <w:lvlText w:val="%8)"/>
+      <w:lvlJc w:val="left"/>
+      <w:pPr>
+        <w:ind w:left="3780" w:hanging="420"/>
+      </w:pPr>
+    </w:lvl>
+    <w:lvl w:ilvl="8" w:tplc="0409001B" w:tentative="1">
+      <w:start w:val="1"/>
+      <w:numFmt w:val="lowerRoman"/>
+      <w:lvlText w:val="%9."/>
+      <w:lvlJc w:val="right"/>
+      <w:pPr>
+        <w:ind w:left="4200" w:hanging="420"/>
+      </w:pPr>
+    </w:lvl>
+  </w:abstractNum>
+  <w:abstractNum w:abstractNumId="4">
+    <w:nsid w:val="45231CE4"/>
+    <w:multiLevelType w:val="hybridMultilevel"/>
+    <w:tmpl w:val="F1724A5C"/>
+    <w:lvl w:ilvl="0" w:tplc="E704221C">
+      <w:start w:val="1"/>
+      <w:numFmt w:val="lowerRoman"/>
+      <w:lvlText w:val="%1)"/>
+      <w:lvlJc w:val="left"/>
+      <w:pPr>
+        <w:ind w:left="1440" w:hanging="720"/>
+      </w:pPr>
+      <w:rPr>
+        <w:rFonts w:hint="default"/>
+      </w:rPr>
+    </w:lvl>
+    <w:lvl w:ilvl="1" w:tplc="04090019" w:tentative="1">
+      <w:start w:val="1"/>
+      <w:numFmt w:val="lowerLetter"/>
+      <w:lvlText w:val="%2)"/>
+      <w:lvlJc w:val="left"/>
+      <w:pPr>
+        <w:ind w:left="1560" w:hanging="420"/>
+      </w:pPr>
+    </w:lvl>
+    <w:lvl w:ilvl="2" w:tplc="0409001B" w:tentative="1">
+      <w:start w:val="1"/>
+      <w:numFmt w:val="lowerRoman"/>
+      <w:lvlText w:val="%3."/>
+      <w:lvlJc w:val="right"/>
+      <w:pPr>
+        <w:ind w:left="1980" w:hanging="420"/>
+      </w:pPr>
+    </w:lvl>
+    <w:lvl w:ilvl="3" w:tplc="0409000F" w:tentative="1">
+      <w:start w:val="1"/>
+      <w:numFmt w:val="decimal"/>
+      <w:lvlText w:val="%4."/>
+      <w:lvlJc w:val="left"/>
+      <w:pPr>
+        <w:ind w:left="2400" w:hanging="420"/>
+      </w:pPr>
+    </w:lvl>
+    <w:lvl w:ilvl="4" w:tplc="04090019" w:tentative="1">
+      <w:start w:val="1"/>
+      <w:numFmt w:val="lowerLetter"/>
+      <w:lvlText w:val="%5)"/>
+      <w:lvlJc w:val="left"/>
+      <w:pPr>
+        <w:ind w:left="2820" w:hanging="420"/>
+      </w:pPr>
+    </w:lvl>
+    <w:lvl w:ilvl="5" w:tplc="0409001B" w:tentative="1">
+      <w:start w:val="1"/>
+      <w:numFmt w:val="lowerRoman"/>
+      <w:lvlText w:val="%6."/>
+      <w:lvlJc w:val="right"/>
+      <w:pPr>
+        <w:ind w:left="3240" w:hanging="420"/>
+      </w:pPr>
+    </w:lvl>
+    <w:lvl w:ilvl="6" w:tplc="0409000F" w:tentative="1">
+      <w:start w:val="1"/>
+      <w:numFmt w:val="decimal"/>
+      <w:lvlText w:val="%7."/>
+      <w:lvlJc w:val="left"/>
+      <w:pPr>
+        <w:ind w:left="3660" w:hanging="420"/>
+      </w:pPr>
+    </w:lvl>
+    <w:lvl w:ilvl="7" w:tplc="04090019" w:tentative="1">
+      <w:start w:val="1"/>
+      <w:numFmt w:val="lowerLetter"/>
+      <w:lvlText w:val="%8)"/>
+      <w:lvlJc w:val="left"/>
+      <w:pPr>
+        <w:ind w:left="4080" w:hanging="420"/>
+      </w:pPr>
+    </w:lvl>
+    <w:lvl w:ilvl="8" w:tplc="0409001B" w:tentative="1">
+      <w:start w:val="1"/>
+      <w:numFmt w:val="lowerRoman"/>
+      <w:lvlText w:val="%9."/>
+      <w:lvlJc w:val="right"/>
+      <w:pPr>
+        <w:ind w:left="4500" w:hanging="420"/>
+      </w:pPr>
+    </w:lvl>
+  </w:abstractNum>
+  <w:abstractNum w:abstractNumId="5">
     <w:nsid w:val="5BBD2A1F"/>
     <w:multiLevelType w:val="hybridMultilevel"/>
     <w:tmpl w:val="9EC0A1CA"/>
@@ -5525,7 +7975,96 @@
       </w:pPr>
     </w:lvl>
   </w:abstractNum>
-  <w:abstractNum w:abstractNumId="1">
+  <w:abstractNum w:abstractNumId="6">
+    <w:nsid w:val="639C1F8D"/>
+    <w:multiLevelType w:val="hybridMultilevel"/>
+    <w:tmpl w:val="D27C96E0"/>
+    <w:lvl w:ilvl="0" w:tplc="ED347764">
+      <w:start w:val="1"/>
+      <w:numFmt w:val="decimal"/>
+      <w:lvlText w:val="%1."/>
+      <w:lvlJc w:val="left"/>
+      <w:pPr>
+        <w:ind w:left="780" w:hanging="360"/>
+      </w:pPr>
+      <w:rPr>
+        <w:rFonts w:hint="default"/>
+      </w:rPr>
+    </w:lvl>
+    <w:lvl w:ilvl="1" w:tplc="04090019" w:tentative="1">
+      <w:start w:val="1"/>
+      <w:numFmt w:val="lowerLetter"/>
+      <w:lvlText w:val="%2)"/>
+      <w:lvlJc w:val="left"/>
+      <w:pPr>
+        <w:ind w:left="1260" w:hanging="420"/>
+      </w:pPr>
+    </w:lvl>
+    <w:lvl w:ilvl="2" w:tplc="0409001B" w:tentative="1">
+      <w:start w:val="1"/>
+      <w:numFmt w:val="lowerRoman"/>
+      <w:lvlText w:val="%3."/>
+      <w:lvlJc w:val="right"/>
+      <w:pPr>
+        <w:ind w:left="1680" w:hanging="420"/>
+      </w:pPr>
+    </w:lvl>
+    <w:lvl w:ilvl="3" w:tplc="0409000F" w:tentative="1">
+      <w:start w:val="1"/>
+      <w:numFmt w:val="decimal"/>
+      <w:lvlText w:val="%4."/>
+      <w:lvlJc w:val="left"/>
+      <w:pPr>
+        <w:ind w:left="2100" w:hanging="420"/>
+      </w:pPr>
+    </w:lvl>
+    <w:lvl w:ilvl="4" w:tplc="04090019" w:tentative="1">
+      <w:start w:val="1"/>
+      <w:numFmt w:val="lowerLetter"/>
+      <w:lvlText w:val="%5)"/>
+      <w:lvlJc w:val="left"/>
+      <w:pPr>
+        <w:ind w:left="2520" w:hanging="420"/>
+      </w:pPr>
+    </w:lvl>
+    <w:lvl w:ilvl="5" w:tplc="0409001B" w:tentative="1">
+      <w:start w:val="1"/>
+      <w:numFmt w:val="lowerRoman"/>
+      <w:lvlText w:val="%6."/>
+      <w:lvlJc w:val="right"/>
+      <w:pPr>
+        <w:ind w:left="2940" w:hanging="420"/>
+      </w:pPr>
+    </w:lvl>
+    <w:lvl w:ilvl="6" w:tplc="0409000F" w:tentative="1">
+      <w:start w:val="1"/>
+      <w:numFmt w:val="decimal"/>
+      <w:lvlText w:val="%7."/>
+      <w:lvlJc w:val="left"/>
+      <w:pPr>
+        <w:ind w:left="3360" w:hanging="420"/>
+      </w:pPr>
+    </w:lvl>
+    <w:lvl w:ilvl="7" w:tplc="04090019" w:tentative="1">
+      <w:start w:val="1"/>
+      <w:numFmt w:val="lowerLetter"/>
+      <w:lvlText w:val="%8)"/>
+      <w:lvlJc w:val="left"/>
+      <w:pPr>
+        <w:ind w:left="3780" w:hanging="420"/>
+      </w:pPr>
+    </w:lvl>
+    <w:lvl w:ilvl="8" w:tplc="0409001B" w:tentative="1">
+      <w:start w:val="1"/>
+      <w:numFmt w:val="lowerRoman"/>
+      <w:lvlText w:val="%9."/>
+      <w:lvlJc w:val="right"/>
+      <w:pPr>
+        <w:ind w:left="4200" w:hanging="420"/>
+      </w:pPr>
+    </w:lvl>
+  </w:abstractNum>
+  <w:abstractNum w:abstractNumId="7">
     <w:nsid w:val="650A7725"/>
     <w:multiLevelType w:val="multilevel"/>
     <w:tmpl w:val="291ED4CA"/>
@@ -5638,7 +8177,96 @@
       </w:rPr>
     </w:lvl>
   </w:abstractNum>
-  <w:abstractNum w:abstractNumId="2">
+  <w:abstractNum w:abstractNumId="8">
+    <w:nsid w:val="694A1CA2"/>
+    <w:multiLevelType w:val="hybridMultilevel"/>
+    <w:tmpl w:val="20CA3436"/>
+    <w:lvl w:ilvl="0" w:tplc="D24E7A08">
+      <w:start w:val="1"/>
+      <w:numFmt w:val="upperLetter"/>
+      <w:lvlText w:val="%1)"/>
+      <w:lvlJc w:val="left"/>
+      <w:pPr>
+        <w:ind w:left="360" w:hanging="360"/>
+      </w:pPr>
+      <w:rPr>
+        <w:rFonts w:hint="default"/>
+      </w:rPr>
+    </w:lvl>
+    <w:lvl w:ilvl="1" w:tplc="04090019">
+      <w:start w:val="1"/>
+      <w:numFmt w:val="lowerLetter"/>
+      <w:lvlText w:val="%2)"/>
+      <w:lvlJc w:val="left"/>
+      <w:pPr>
+        <w:ind w:left="840" w:hanging="420"/>
+      </w:pPr>
+    </w:lvl>
+    <w:lvl w:ilvl="2" w:tplc="0409001B" w:tentative="1">
+      <w:start w:val="1"/>
+      <w:numFmt w:val="lowerRoman"/>
+      <w:lvlText w:val="%3."/>
+      <w:lvlJc w:val="right"/>
+      <w:pPr>
+        <w:ind w:left="1260" w:hanging="420"/>
+      </w:pPr>
+    </w:lvl>
+    <w:lvl w:ilvl="3" w:tplc="0409000F" w:tentative="1">
+      <w:start w:val="1"/>
+      <w:numFmt w:val="decimal"/>
+      <w:lvlText w:val="%4."/>
+      <w:lvlJc w:val="left"/>
+      <w:pPr>
+        <w:ind w:left="1680" w:hanging="420"/>
+      </w:pPr>
+    </w:lvl>
+    <w:lvl w:ilvl="4" w:tplc="04090019" w:tentative="1">
+      <w:start w:val="1"/>
+      <w:numFmt w:val="lowerLetter"/>
+      <w:lvlText w:val="%5)"/>
+      <w:lvlJc w:val="left"/>
+      <w:pPr>
+        <w:ind w:left="2100" w:hanging="420"/>
+      </w:pPr>
+    </w:lvl>
+    <w:lvl w:ilvl="5" w:tplc="0409001B" w:tentative="1">
+      <w:start w:val="1"/>
+      <w:numFmt w:val="lowerRoman"/>
+      <w:lvlText w:val="%6."/>
+      <w:lvlJc w:val="right"/>
+      <w:pPr>
+        <w:ind w:left="2520" w:hanging="420"/>
+      </w:pPr>
+    </w:lvl>
+    <w:lvl w:ilvl="6" w:tplc="0409000F" w:tentative="1">
+      <w:start w:val="1"/>
+      <w:numFmt w:val="decimal"/>
+      <w:lvlText w:val="%7."/>
+      <w:lvlJc w:val="left"/>
+      <w:pPr>
+        <w:ind w:left="2940" w:hanging="420"/>
+      </w:pPr>
+    </w:lvl>
+    <w:lvl w:ilvl="7" w:tplc="04090019" w:tentative="1">
+      <w:start w:val="1"/>
+      <w:numFmt w:val="lowerLetter"/>
+      <w:lvlText w:val="%8)"/>
+      <w:lvlJc w:val="left"/>
+      <w:pPr>
+        <w:ind w:left="3360" w:hanging="420"/>
+      </w:pPr>
+    </w:lvl>
+    <w:lvl w:ilvl="8" w:tplc="0409001B" w:tentative="1">
+      <w:start w:val="1"/>
+      <w:numFmt w:val="lowerRoman"/>
+      <w:lvlText w:val="%9."/>
+      <w:lvlJc w:val="right"/>
+      <w:pPr>
+        <w:ind w:left="3780" w:hanging="420"/>
+      </w:pPr>
+    </w:lvl>
+  </w:abstractNum>
+  <w:abstractNum w:abstractNumId="9">
     <w:nsid w:val="77210915"/>
     <w:multiLevelType w:val="multilevel"/>
     <w:tmpl w:val="20629FF2"/>
@@ -5760,7 +8388,7 @@
       </w:rPr>
     </w:lvl>
   </w:abstractNum>
-  <w:abstractNum w:abstractNumId="3">
+  <w:abstractNum w:abstractNumId="10">
     <w:nsid w:val="78105B6C"/>
     <w:multiLevelType w:val="multilevel"/>
     <w:tmpl w:val="A77CB6FC"/>
@@ -5881,7 +8509,7 @@
       </w:rPr>
     </w:lvl>
   </w:abstractNum>
-  <w:abstractNum w:abstractNumId="4">
+  <w:abstractNum w:abstractNumId="11">
     <w:nsid w:val="7CBC162C"/>
     <w:multiLevelType w:val="multilevel"/>
     <w:tmpl w:val="7BE6B730"/>
@@ -5994,7 +8622,7 @@
       </w:rPr>
     </w:lvl>
   </w:abstractNum>
-  <w:abstractNum w:abstractNumId="5">
+  <w:abstractNum w:abstractNumId="12">
     <w:nsid w:val="7CDE2AE0"/>
     <w:multiLevelType w:val="hybridMultilevel"/>
     <w:tmpl w:val="A952231E"/>
@@ -6084,22 +8712,43 @@
     </w:lvl>
   </w:abstractNum>
   <w:num w:numId="1">
+    <w:abstractNumId w:val="10"/>
+  </w:num>
+  <w:num w:numId="2">
+    <w:abstractNumId w:val="11"/>
+  </w:num>
+  <w:num w:numId="3">
+    <w:abstractNumId w:val="9"/>
+  </w:num>
+  <w:num w:numId="4">
+    <w:abstractNumId w:val="7"/>
+  </w:num>
+  <w:num w:numId="5">
+    <w:abstractNumId w:val="5"/>
+  </w:num>
+  <w:num w:numId="6">
+    <w:abstractNumId w:val="12"/>
+  </w:num>
+  <w:num w:numId="7">
+    <w:abstractNumId w:val="6"/>
+  </w:num>
+  <w:num w:numId="8">
+    <w:abstractNumId w:val="8"/>
+  </w:num>
+  <w:num w:numId="9">
     <w:abstractNumId w:val="3"/>
   </w:num>
-  <w:num w:numId="2">
+  <w:num w:numId="10">
+    <w:abstractNumId w:val="0"/>
+  </w:num>
+  <w:num w:numId="11">
+    <w:abstractNumId w:val="2"/>
+  </w:num>
+  <w:num w:numId="12">
     <w:abstractNumId w:val="4"/>
   </w:num>
-  <w:num w:numId="3">
-    <w:abstractNumId w:val="2"/>
-  </w:num>
-  <w:num w:numId="4">
+  <w:num w:numId="13">
     <w:abstractNumId w:val="1"/>
-  </w:num>
-  <w:num w:numId="5">
-    <w:abstractNumId w:val="0"/>
-  </w:num>
-  <w:num w:numId="6">
-    <w:abstractNumId w:val="5"/>
   </w:num>
 </w:numbering>
 </file>
@@ -7076,7 +9725,7 @@
 </file>
 
 <file path=customXml/itemProps1.xml><?xml version="1.0" encoding="utf-8"?>
-<ds:datastoreItem xmlns:ds="http://schemas.openxmlformats.org/officeDocument/2006/customXml" ds:itemID="{F1517E92-ED69-4959-B30A-1F4907C93006}">
+<ds:datastoreItem xmlns:ds="http://schemas.openxmlformats.org/officeDocument/2006/customXml" ds:itemID="{EB354197-5CC3-4A39-9191-427A0AA7936C}">
   <ds:schemaRefs>
     <ds:schemaRef ds:uri="http://schemas.openxmlformats.org/officeDocument/2006/bibliography"/>
   </ds:schemaRefs>

</xml_diff>